<commit_message>
Update Report and delete cache files
</commit_message>
<xml_diff>
--- a/CSC126 Final Report.docx
+++ b/CSC126 Final Report.docx
@@ -2,7 +2,1346 @@
 <file path=word/document.xml><?xml version="1.0" encoding="utf-8"?>
 <w:document xmlns:wpc="http://schemas.microsoft.com/office/word/2010/wordprocessingCanvas" xmlns:cx="http://schemas.microsoft.com/office/drawing/2014/chartex" xmlns:cx1="http://schemas.microsoft.com/office/drawing/2015/9/8/chartex" xmlns:cx2="http://schemas.microsoft.com/office/drawing/2015/10/21/chartex" xmlns:cx3="http://schemas.microsoft.com/office/drawing/2016/5/9/chartex" xmlns:cx4="http://schemas.microsoft.com/office/drawing/2016/5/10/chartex" xmlns:cx5="http://schemas.microsoft.com/office/drawing/2016/5/11/chartex" xmlns:cx6="http://schemas.microsoft.com/office/drawing/2016/5/12/chartex" xmlns:cx7="http://schemas.microsoft.com/office/drawing/2016/5/13/chartex" xmlns:cx8="http://schemas.microsoft.com/office/drawing/2016/5/14/chartex" xmlns:mc="http://schemas.openxmlformats.org/markup-compatibility/2006" xmlns:aink="http://schemas.microsoft.com/office/drawing/2016/ink" xmlns:am3d="http://schemas.microsoft.com/office/drawing/2017/model3d" xmlns:o="urn:schemas-microsoft-com:office:office" xmlns:oel="http://schemas.microsoft.com/office/2019/extlst" xmlns:r="http://schemas.openxmlformats.org/officeDocument/2006/relationships" xmlns:m="http://schemas.openxmlformats.org/officeDocument/2006/math" xmlns:v="urn:schemas-microsoft-com:vml" xmlns:wp14="http://schemas.microsoft.com/office/word/2010/wordprocessingDrawing" xmlns:wp="http://schemas.openxmlformats.org/drawingml/2006/wordprocessingDrawing" xmlns:w10="urn:schemas-microsoft-com:office:word" xmlns:w="http://schemas.openxmlformats.org/wordprocessingml/2006/main" xmlns:w14="http://schemas.microsoft.com/office/word/2010/wordml" xmlns:w15="http://schemas.microsoft.com/office/word/2012/wordml" xmlns:w16cex="http://schemas.microsoft.com/office/word/2018/wordml/cex" xmlns:w16cid="http://schemas.microsoft.com/office/word/2016/wordml/cid" xmlns:w16="http://schemas.microsoft.com/office/word/2018/wordml" xmlns:w16du="http://schemas.microsoft.com/office/word/2023/wordml/word16du" xmlns:w16sdtdh="http://schemas.microsoft.com/office/word/2020/wordml/sdtdatahash" xmlns:w16sdtfl="http://schemas.microsoft.com/office/word/2024/wordml/sdtformatlock" xmlns:w16se="http://schemas.microsoft.com/office/word/2015/wordml/symex" xmlns:wpg="http://schemas.microsoft.com/office/word/2010/wordprocessingGroup" xmlns:wpi="http://schemas.microsoft.com/office/word/2010/wordprocessingInk" xmlns:wne="http://schemas.microsoft.com/office/word/2006/wordml" xmlns:wps="http://schemas.microsoft.com/office/word/2010/wordprocessingShape" mc:Ignorable="w14 w15 w16se w16cid w16 w16cex w16sdtdh w16sdtfl w16du wp14">
   <w:body>
-    <w:p/>
+    <w:p>
+      <w:pPr>
+        <w:spacing w:after="0" w:line="360" w:lineRule="auto"/>
+        <w:ind w:right="162"/>
+        <w:rPr>
+          <w:rFonts w:ascii="Arial" w:hAnsi="Arial" w:cs="Arial"/>
+          <w:sz w:val="22"/>
+          <w:szCs w:val="22"/>
+        </w:rPr>
+      </w:pPr>
+      <w:r>
+        <w:drawing>
+          <wp:inline distT="0" distB="0" distL="0" distR="0" wp14:anchorId="0D898617" wp14:editId="6FE9CF68">
+            <wp:extent cx="6210934" cy="1424940"/>
+            <wp:effectExtent l="0" t="0" r="0" b="0"/>
+            <wp:docPr id="3196" name="Picture 3196" descr="A black background with purple text&#10;&#10;AI-generated content may be incorrect."/>
+            <wp:cNvGraphicFramePr>
+              <a:graphicFrameLocks xmlns:a="http://schemas.openxmlformats.org/drawingml/2006/main"/>
+            </wp:cNvGraphicFramePr>
+            <a:graphic xmlns:a="http://schemas.openxmlformats.org/drawingml/2006/main">
+              <a:graphicData uri="http://schemas.openxmlformats.org/drawingml/2006/picture">
+                <pic:pic xmlns:pic="http://schemas.openxmlformats.org/drawingml/2006/picture">
+                  <pic:nvPicPr>
+                    <pic:cNvPr id="0" name="Picture 3196"/>
+                    <pic:cNvPicPr/>
+                  </pic:nvPicPr>
+                  <pic:blipFill>
+                    <a:blip r:embed="rId5">
+                      <a:extLst>
+                        <a:ext uri="{28A0092B-C50C-407E-A947-70E740481C1C}">
+                          <a14:useLocalDpi xmlns:a14="http://schemas.microsoft.com/office/drawing/2010/main" val="0"/>
+                        </a:ext>
+                      </a:extLst>
+                    </a:blip>
+                    <a:stretch>
+                      <a:fillRect/>
+                    </a:stretch>
+                  </pic:blipFill>
+                  <pic:spPr>
+                    <a:xfrm>
+                      <a:off x="0" y="0"/>
+                      <a:ext cx="6210934" cy="1424940"/>
+                    </a:xfrm>
+                    <a:prstGeom prst="rect">
+                      <a:avLst/>
+                    </a:prstGeom>
+                  </pic:spPr>
+                </pic:pic>
+              </a:graphicData>
+            </a:graphic>
+          </wp:inline>
+        </w:drawing>
+      </w:r>
+      <w:r>
+        <w:rPr>
+          <w:rFonts w:ascii="Arial" w:eastAsia="Arial" w:hAnsi="Arial" w:cs="Arial"/>
+          <w:b/>
+          <w:sz w:val="22"/>
+          <w:szCs w:val="22"/>
+        </w:rPr>
+        <w:t xml:space="preserve"> </w:t>
+      </w:r>
+    </w:p>
+    <w:p>
+      <w:pPr>
+        <w:spacing w:after="0" w:line="360" w:lineRule="auto"/>
+        <w:ind w:right="162"/>
+      </w:pPr>
+    </w:p>
+    <w:p>
+      <w:pPr>
+        <w:spacing w:after="0" w:line="360" w:lineRule="auto"/>
+        <w:ind w:right="162"/>
+        <w:jc w:val="center"/>
+        <w:rPr>
+          <w:rFonts w:ascii="Arial" w:hAnsi="Arial" w:cs="Arial"/>
+          <w:sz w:val="22"/>
+          <w:szCs w:val="22"/>
+        </w:rPr>
+      </w:pPr>
+      <w:r>
+        <w:br/>
+      </w:r>
+      <w:r>
+        <w:rPr>
+          <w:rFonts w:ascii="Arial" w:eastAsia="Arial" w:hAnsi="Arial" w:cs="Arial"/>
+          <w:b/>
+          <w:bCs/>
+          <w:sz w:val="36"/>
+          <w:szCs w:val="36"/>
+        </w:rPr>
+        <w:t>FUNDEMANTALS OF ALGORITHM &amp; COMPUTER PROBLEM SOLVING</w:t>
+      </w:r>
+      <w:r>
+        <w:rPr>
+          <w:rFonts w:ascii="Arial" w:eastAsia="Arial" w:hAnsi="Arial" w:cs="Arial"/>
+          <w:b/>
+          <w:sz w:val="36"/>
+          <w:szCs w:val="36"/>
+        </w:rPr>
+        <w:t xml:space="preserve"> (CSC126) </w:t>
+      </w:r>
+      <w:r>
+        <w:br/>
+      </w:r>
+    </w:p>
+    <w:p>
+      <w:pPr>
+        <w:spacing w:after="0"/>
+        <w:jc w:val="center"/>
+      </w:pPr>
+      <w:r>
+        <w:rPr>
+          <w:rFonts w:ascii="Arial" w:eastAsia="Arial" w:hAnsi="Arial" w:cs="Arial"/>
+          <w:b/>
+          <w:bCs/>
+          <w:color w:val="000000" w:themeColor="text1"/>
+        </w:rPr>
+        <w:t>SEMESTER MAC-OGOS 2024/2025</w:t>
+      </w:r>
+    </w:p>
+    <w:p>
+      <w:pPr>
+        <w:spacing w:after="0" w:line="360" w:lineRule="auto"/>
+        <w:ind w:right="1"/>
+        <w:jc w:val="center"/>
+      </w:pPr>
+    </w:p>
+    <w:p>
+      <w:pPr>
+        <w:spacing w:after="0" w:line="360" w:lineRule="auto"/>
+        <w:ind w:right="1"/>
+        <w:jc w:val="center"/>
+        <w:rPr>
+          <w:rFonts w:ascii="Arial" w:hAnsi="Arial" w:cs="Arial"/>
+          <w:sz w:val="22"/>
+          <w:szCs w:val="22"/>
+        </w:rPr>
+      </w:pPr>
+      <w:r>
+        <w:br/>
+      </w:r>
+      <w:r>
+        <w:rPr>
+          <w:rFonts w:ascii="Arial" w:hAnsi="Arial" w:cs="Arial"/>
+          <w:sz w:val="22"/>
+          <w:szCs w:val="22"/>
+        </w:rPr>
+        <w:t>PROJECT REPORT</w:t>
+      </w:r>
+      <w:r>
+        <w:rPr>
+          <w:rFonts w:ascii="Arial" w:hAnsi="Arial" w:cs="Arial"/>
+          <w:sz w:val="22"/>
+          <w:szCs w:val="22"/>
+        </w:rPr>
+        <w:t>:</w:t>
+      </w:r>
+    </w:p>
+    <w:p>
+      <w:pPr>
+        <w:spacing w:line="360" w:lineRule="auto"/>
+        <w:jc w:val="center"/>
+      </w:pPr>
+      <w:r>
+        <w:rPr>
+          <w:rFonts w:ascii="Arial" w:eastAsia="Arial" w:hAnsi="Arial" w:cs="Arial"/>
+          <w:b/>
+          <w:bCs/>
+          <w:sz w:val="44"/>
+          <w:szCs w:val="44"/>
+        </w:rPr>
+        <w:t>Go-Kart Booking System</w:t>
+      </w:r>
+    </w:p>
+    <w:p>
+      <w:pPr>
+        <w:spacing w:line="360" w:lineRule="auto"/>
+        <w:jc w:val="center"/>
+      </w:pPr>
+    </w:p>
+    <w:tbl>
+      <w:tblPr>
+        <w:tblStyle w:val="TableGrid"/>
+        <w:tblW w:w="9378" w:type="dxa"/>
+        <w:jc w:val="center"/>
+        <w:tblInd w:w="0" w:type="dxa"/>
+        <w:tblCellMar>
+          <w:top w:w="11" w:type="dxa"/>
+          <w:left w:w="108" w:type="dxa"/>
+          <w:right w:w="42" w:type="dxa"/>
+        </w:tblCellMar>
+        <w:tblLook w:val="04A0" w:firstRow="1" w:lastRow="0" w:firstColumn="1" w:lastColumn="0" w:noHBand="0" w:noVBand="1"/>
+      </w:tblPr>
+      <w:tblGrid>
+        <w:gridCol w:w="405"/>
+        <w:gridCol w:w="4545"/>
+        <w:gridCol w:w="1515"/>
+        <w:gridCol w:w="1689"/>
+        <w:gridCol w:w="1224"/>
+      </w:tblGrid>
+      <w:tr>
+        <w:trPr>
+          <w:trHeight w:val="264"/>
+          <w:jc w:val="center"/>
+        </w:trPr>
+        <w:tc>
+          <w:tcPr>
+            <w:tcW w:w="405" w:type="dxa"/>
+            <w:tcBorders>
+              <w:top w:val="single" w:sz="4" w:space="0" w:color="000000" w:themeColor="text1"/>
+              <w:left w:val="single" w:sz="4" w:space="0" w:color="000000" w:themeColor="text1"/>
+              <w:bottom w:val="single" w:sz="4" w:space="0" w:color="000000" w:themeColor="text1"/>
+              <w:right w:val="nil"/>
+            </w:tcBorders>
+            <w:vAlign w:val="center"/>
+          </w:tcPr>
+          <w:p>
+            <w:pPr>
+              <w:spacing w:after="160" w:line="360" w:lineRule="auto"/>
+              <w:jc w:val="center"/>
+              <w:rPr>
+                <w:rFonts w:ascii="Arial" w:hAnsi="Arial" w:cs="Arial"/>
+                <w:sz w:val="22"/>
+                <w:szCs w:val="22"/>
+              </w:rPr>
+            </w:pPr>
+          </w:p>
+        </w:tc>
+        <w:tc>
+          <w:tcPr>
+            <w:tcW w:w="6060" w:type="dxa"/>
+            <w:gridSpan w:val="2"/>
+            <w:tcBorders>
+              <w:top w:val="single" w:sz="4" w:space="0" w:color="000000" w:themeColor="text1"/>
+              <w:left w:val="nil"/>
+              <w:bottom w:val="single" w:sz="4" w:space="0" w:color="000000" w:themeColor="text1"/>
+              <w:right w:val="nil"/>
+            </w:tcBorders>
+            <w:vAlign w:val="center"/>
+          </w:tcPr>
+          <w:p>
+            <w:pPr>
+              <w:spacing w:line="360" w:lineRule="auto"/>
+              <w:ind w:left="3032"/>
+              <w:jc w:val="center"/>
+              <w:rPr>
+                <w:rFonts w:ascii="Arial" w:hAnsi="Arial" w:cs="Arial"/>
+                <w:sz w:val="22"/>
+                <w:szCs w:val="22"/>
+              </w:rPr>
+            </w:pPr>
+            <w:r>
+              <w:rPr>
+                <w:rFonts w:ascii="Arial" w:eastAsia="Arial" w:hAnsi="Arial" w:cs="Arial"/>
+                <w:sz w:val="22"/>
+                <w:szCs w:val="22"/>
+              </w:rPr>
+              <w:t xml:space="preserve">Group Members Details </w:t>
+            </w:r>
+          </w:p>
+        </w:tc>
+        <w:tc>
+          <w:tcPr>
+            <w:tcW w:w="1689" w:type="dxa"/>
+            <w:tcBorders>
+              <w:top w:val="single" w:sz="4" w:space="0" w:color="000000" w:themeColor="text1"/>
+              <w:left w:val="nil"/>
+              <w:bottom w:val="single" w:sz="4" w:space="0" w:color="000000" w:themeColor="text1"/>
+              <w:right w:val="nil"/>
+            </w:tcBorders>
+            <w:vAlign w:val="center"/>
+          </w:tcPr>
+          <w:p>
+            <w:pPr>
+              <w:spacing w:after="160" w:line="360" w:lineRule="auto"/>
+              <w:jc w:val="center"/>
+              <w:rPr>
+                <w:rFonts w:ascii="Arial" w:hAnsi="Arial" w:cs="Arial"/>
+                <w:sz w:val="22"/>
+                <w:szCs w:val="22"/>
+              </w:rPr>
+            </w:pPr>
+          </w:p>
+        </w:tc>
+        <w:tc>
+          <w:tcPr>
+            <w:tcW w:w="1224" w:type="dxa"/>
+            <w:tcBorders>
+              <w:top w:val="single" w:sz="4" w:space="0" w:color="000000" w:themeColor="text1"/>
+              <w:left w:val="nil"/>
+              <w:bottom w:val="single" w:sz="4" w:space="0" w:color="000000" w:themeColor="text1"/>
+              <w:right w:val="single" w:sz="4" w:space="0" w:color="000000" w:themeColor="text1"/>
+            </w:tcBorders>
+            <w:vAlign w:val="center"/>
+          </w:tcPr>
+          <w:p>
+            <w:pPr>
+              <w:spacing w:after="160" w:line="360" w:lineRule="auto"/>
+              <w:jc w:val="center"/>
+              <w:rPr>
+                <w:rFonts w:ascii="Arial" w:hAnsi="Arial" w:cs="Arial"/>
+                <w:sz w:val="22"/>
+                <w:szCs w:val="22"/>
+              </w:rPr>
+            </w:pPr>
+          </w:p>
+        </w:tc>
+      </w:tr>
+      <w:tr>
+        <w:trPr>
+          <w:trHeight w:val="330"/>
+          <w:jc w:val="center"/>
+        </w:trPr>
+        <w:tc>
+          <w:tcPr>
+            <w:tcW w:w="405" w:type="dxa"/>
+            <w:tcBorders>
+              <w:top w:val="single" w:sz="4" w:space="0" w:color="000000" w:themeColor="text1"/>
+              <w:left w:val="single" w:sz="4" w:space="0" w:color="000000" w:themeColor="text1"/>
+              <w:bottom w:val="single" w:sz="4" w:space="0" w:color="000000" w:themeColor="text1"/>
+              <w:right w:val="single" w:sz="4" w:space="0" w:color="000000" w:themeColor="text1"/>
+            </w:tcBorders>
+            <w:vAlign w:val="center"/>
+          </w:tcPr>
+          <w:p>
+            <w:pPr>
+              <w:spacing w:line="360" w:lineRule="auto"/>
+              <w:jc w:val="center"/>
+              <w:rPr>
+                <w:rFonts w:ascii="Arial" w:hAnsi="Arial" w:cs="Arial"/>
+                <w:sz w:val="22"/>
+                <w:szCs w:val="22"/>
+              </w:rPr>
+            </w:pPr>
+            <w:r>
+              <w:rPr>
+                <w:rFonts w:ascii="Arial" w:eastAsia="Arial" w:hAnsi="Arial" w:cs="Arial"/>
+                <w:sz w:val="22"/>
+                <w:szCs w:val="22"/>
+              </w:rPr>
+              <w:t xml:space="preserve"> </w:t>
+            </w:r>
+          </w:p>
+        </w:tc>
+        <w:tc>
+          <w:tcPr>
+            <w:tcW w:w="4545" w:type="dxa"/>
+            <w:tcBorders>
+              <w:top w:val="single" w:sz="4" w:space="0" w:color="000000" w:themeColor="text1"/>
+              <w:left w:val="single" w:sz="4" w:space="0" w:color="000000" w:themeColor="text1"/>
+              <w:bottom w:val="single" w:sz="4" w:space="0" w:color="000000" w:themeColor="text1"/>
+              <w:right w:val="single" w:sz="4" w:space="0" w:color="000000" w:themeColor="text1"/>
+            </w:tcBorders>
+            <w:vAlign w:val="center"/>
+          </w:tcPr>
+          <w:p>
+            <w:pPr>
+              <w:spacing w:line="360" w:lineRule="auto"/>
+              <w:jc w:val="center"/>
+              <w:rPr>
+                <w:rFonts w:ascii="Arial" w:hAnsi="Arial" w:cs="Arial"/>
+                <w:sz w:val="22"/>
+                <w:szCs w:val="22"/>
+              </w:rPr>
+            </w:pPr>
+            <w:r>
+              <w:rPr>
+                <w:rFonts w:ascii="Arial" w:eastAsia="Arial" w:hAnsi="Arial" w:cs="Arial"/>
+                <w:sz w:val="22"/>
+                <w:szCs w:val="22"/>
+              </w:rPr>
+              <w:t xml:space="preserve"> Group Members</w:t>
+            </w:r>
+          </w:p>
+        </w:tc>
+        <w:tc>
+          <w:tcPr>
+            <w:tcW w:w="1515" w:type="dxa"/>
+            <w:tcBorders>
+              <w:top w:val="single" w:sz="4" w:space="0" w:color="000000" w:themeColor="text1"/>
+              <w:left w:val="single" w:sz="4" w:space="0" w:color="000000" w:themeColor="text1"/>
+              <w:bottom w:val="single" w:sz="4" w:space="0" w:color="000000" w:themeColor="text1"/>
+              <w:right w:val="single" w:sz="4" w:space="0" w:color="000000" w:themeColor="text1"/>
+            </w:tcBorders>
+            <w:vAlign w:val="center"/>
+          </w:tcPr>
+          <w:p>
+            <w:pPr>
+              <w:spacing w:line="360" w:lineRule="auto"/>
+              <w:ind w:right="67"/>
+              <w:jc w:val="center"/>
+              <w:rPr>
+                <w:rFonts w:ascii="Arial" w:hAnsi="Arial" w:cs="Arial"/>
+                <w:sz w:val="22"/>
+                <w:szCs w:val="22"/>
+              </w:rPr>
+            </w:pPr>
+            <w:r>
+              <w:rPr>
+                <w:rFonts w:ascii="Arial" w:eastAsia="Arial" w:hAnsi="Arial" w:cs="Arial"/>
+                <w:sz w:val="22"/>
+                <w:szCs w:val="22"/>
+              </w:rPr>
+              <w:t>Student No.</w:t>
+            </w:r>
+          </w:p>
+        </w:tc>
+        <w:tc>
+          <w:tcPr>
+            <w:tcW w:w="1689" w:type="dxa"/>
+            <w:tcBorders>
+              <w:top w:val="single" w:sz="4" w:space="0" w:color="000000" w:themeColor="text1"/>
+              <w:left w:val="single" w:sz="4" w:space="0" w:color="000000" w:themeColor="text1"/>
+              <w:bottom w:val="single" w:sz="4" w:space="0" w:color="000000" w:themeColor="text1"/>
+              <w:right w:val="single" w:sz="4" w:space="0" w:color="000000" w:themeColor="text1"/>
+            </w:tcBorders>
+            <w:vAlign w:val="center"/>
+          </w:tcPr>
+          <w:p>
+            <w:pPr>
+              <w:spacing w:line="360" w:lineRule="auto"/>
+              <w:jc w:val="center"/>
+              <w:rPr>
+                <w:rFonts w:ascii="Arial" w:hAnsi="Arial" w:cs="Arial"/>
+                <w:sz w:val="22"/>
+                <w:szCs w:val="22"/>
+              </w:rPr>
+            </w:pPr>
+            <w:r>
+              <w:rPr>
+                <w:rFonts w:ascii="Arial" w:eastAsia="Arial" w:hAnsi="Arial" w:cs="Arial"/>
+                <w:sz w:val="22"/>
+                <w:szCs w:val="22"/>
+              </w:rPr>
+              <w:t>Group</w:t>
+            </w:r>
+          </w:p>
+        </w:tc>
+        <w:tc>
+          <w:tcPr>
+            <w:tcW w:w="1224" w:type="dxa"/>
+            <w:tcBorders>
+              <w:top w:val="single" w:sz="4" w:space="0" w:color="000000" w:themeColor="text1"/>
+              <w:left w:val="single" w:sz="4" w:space="0" w:color="000000" w:themeColor="text1"/>
+              <w:bottom w:val="single" w:sz="4" w:space="0" w:color="000000" w:themeColor="text1"/>
+              <w:right w:val="single" w:sz="4" w:space="0" w:color="000000" w:themeColor="text1"/>
+            </w:tcBorders>
+            <w:vAlign w:val="center"/>
+          </w:tcPr>
+          <w:p>
+            <w:pPr>
+              <w:spacing w:line="360" w:lineRule="auto"/>
+              <w:jc w:val="center"/>
+              <w:rPr>
+                <w:rFonts w:ascii="Arial" w:hAnsi="Arial" w:cs="Arial"/>
+                <w:sz w:val="22"/>
+                <w:szCs w:val="22"/>
+              </w:rPr>
+            </w:pPr>
+            <w:r>
+              <w:rPr>
+                <w:rFonts w:ascii="Arial" w:eastAsia="Arial" w:hAnsi="Arial" w:cs="Arial"/>
+                <w:sz w:val="22"/>
+                <w:szCs w:val="22"/>
+              </w:rPr>
+              <w:t xml:space="preserve">Program </w:t>
+            </w:r>
+          </w:p>
+        </w:tc>
+      </w:tr>
+      <w:tr>
+        <w:trPr>
+          <w:trHeight w:val="262"/>
+          <w:jc w:val="center"/>
+        </w:trPr>
+        <w:tc>
+          <w:tcPr>
+            <w:tcW w:w="405" w:type="dxa"/>
+            <w:tcBorders>
+              <w:top w:val="single" w:sz="4" w:space="0" w:color="000000" w:themeColor="text1"/>
+              <w:left w:val="single" w:sz="4" w:space="0" w:color="000000" w:themeColor="text1"/>
+              <w:bottom w:val="single" w:sz="4" w:space="0" w:color="000000" w:themeColor="text1"/>
+              <w:right w:val="single" w:sz="4" w:space="0" w:color="000000" w:themeColor="text1"/>
+            </w:tcBorders>
+            <w:vAlign w:val="center"/>
+          </w:tcPr>
+          <w:p>
+            <w:pPr>
+              <w:spacing w:line="360" w:lineRule="auto"/>
+              <w:rPr>
+                <w:rFonts w:ascii="Arial" w:hAnsi="Arial" w:cs="Arial"/>
+                <w:sz w:val="22"/>
+                <w:szCs w:val="22"/>
+              </w:rPr>
+            </w:pPr>
+            <w:r>
+              <w:rPr>
+                <w:rFonts w:ascii="Arial" w:eastAsia="Arial" w:hAnsi="Arial" w:cs="Arial"/>
+                <w:sz w:val="22"/>
+                <w:szCs w:val="22"/>
+              </w:rPr>
+              <w:t xml:space="preserve">1 </w:t>
+            </w:r>
+          </w:p>
+        </w:tc>
+        <w:tc>
+          <w:tcPr>
+            <w:tcW w:w="4545" w:type="dxa"/>
+            <w:tcBorders>
+              <w:top w:val="single" w:sz="4" w:space="0" w:color="000000" w:themeColor="text1"/>
+              <w:left w:val="single" w:sz="4" w:space="0" w:color="000000" w:themeColor="text1"/>
+              <w:bottom w:val="single" w:sz="4" w:space="0" w:color="000000" w:themeColor="text1"/>
+              <w:right w:val="single" w:sz="4" w:space="0" w:color="000000" w:themeColor="text1"/>
+            </w:tcBorders>
+            <w:vAlign w:val="center"/>
+          </w:tcPr>
+          <w:p>
+            <w:pPr>
+              <w:spacing w:line="360" w:lineRule="auto"/>
+              <w:rPr>
+                <w:rFonts w:ascii="Arial" w:hAnsi="Arial" w:cs="Arial"/>
+                <w:sz w:val="22"/>
+                <w:szCs w:val="22"/>
+              </w:rPr>
+            </w:pPr>
+            <w:r>
+              <w:rPr>
+                <w:rFonts w:ascii="Arial" w:hAnsi="Arial" w:cs="Arial"/>
+                <w:sz w:val="22"/>
+                <w:szCs w:val="22"/>
+              </w:rPr>
+              <w:t>IRFAN SHAH BIN MAIZUL HISHAM</w:t>
+            </w:r>
+          </w:p>
+        </w:tc>
+        <w:tc>
+          <w:tcPr>
+            <w:tcW w:w="1515" w:type="dxa"/>
+            <w:tcBorders>
+              <w:top w:val="single" w:sz="4" w:space="0" w:color="000000" w:themeColor="text1"/>
+              <w:left w:val="single" w:sz="4" w:space="0" w:color="000000" w:themeColor="text1"/>
+              <w:bottom w:val="single" w:sz="4" w:space="0" w:color="000000" w:themeColor="text1"/>
+              <w:right w:val="single" w:sz="4" w:space="0" w:color="000000" w:themeColor="text1"/>
+            </w:tcBorders>
+            <w:vAlign w:val="center"/>
+          </w:tcPr>
+          <w:p>
+            <w:pPr>
+              <w:spacing w:line="360" w:lineRule="auto"/>
+              <w:jc w:val="center"/>
+              <w:rPr>
+                <w:rFonts w:ascii="Arial" w:hAnsi="Arial" w:cs="Arial"/>
+                <w:sz w:val="22"/>
+                <w:szCs w:val="22"/>
+              </w:rPr>
+            </w:pPr>
+            <w:r>
+              <w:rPr>
+                <w:rFonts w:ascii="Arial" w:hAnsi="Arial" w:cs="Arial"/>
+                <w:sz w:val="22"/>
+                <w:szCs w:val="22"/>
+              </w:rPr>
+              <w:t>2025171523</w:t>
+            </w:r>
+          </w:p>
+        </w:tc>
+        <w:tc>
+          <w:tcPr>
+            <w:tcW w:w="1689" w:type="dxa"/>
+            <w:tcBorders>
+              <w:top w:val="single" w:sz="4" w:space="0" w:color="000000" w:themeColor="text1"/>
+              <w:left w:val="single" w:sz="4" w:space="0" w:color="000000" w:themeColor="text1"/>
+              <w:bottom w:val="single" w:sz="4" w:space="0" w:color="000000" w:themeColor="text1"/>
+              <w:right w:val="single" w:sz="4" w:space="0" w:color="000000" w:themeColor="text1"/>
+            </w:tcBorders>
+            <w:vAlign w:val="center"/>
+          </w:tcPr>
+          <w:p>
+            <w:pPr>
+              <w:spacing w:line="360" w:lineRule="auto"/>
+              <w:jc w:val="center"/>
+              <w:rPr>
+                <w:rFonts w:ascii="Arial" w:hAnsi="Arial" w:cs="Arial"/>
+                <w:sz w:val="22"/>
+                <w:szCs w:val="22"/>
+              </w:rPr>
+            </w:pPr>
+            <w:r>
+              <w:rPr>
+                <w:rFonts w:ascii="Arial" w:hAnsi="Arial" w:cs="Arial"/>
+                <w:sz w:val="22"/>
+                <w:szCs w:val="22"/>
+              </w:rPr>
+              <w:t>RCDCS1101A</w:t>
+            </w:r>
+          </w:p>
+        </w:tc>
+        <w:tc>
+          <w:tcPr>
+            <w:tcW w:w="1224" w:type="dxa"/>
+            <w:tcBorders>
+              <w:top w:val="single" w:sz="4" w:space="0" w:color="000000" w:themeColor="text1"/>
+              <w:left w:val="single" w:sz="4" w:space="0" w:color="000000" w:themeColor="text1"/>
+              <w:bottom w:val="single" w:sz="4" w:space="0" w:color="000000" w:themeColor="text1"/>
+              <w:right w:val="single" w:sz="4" w:space="0" w:color="000000" w:themeColor="text1"/>
+            </w:tcBorders>
+            <w:vAlign w:val="center"/>
+          </w:tcPr>
+          <w:p>
+            <w:pPr>
+              <w:spacing w:line="360" w:lineRule="auto"/>
+              <w:jc w:val="center"/>
+              <w:rPr>
+                <w:rFonts w:ascii="Arial" w:hAnsi="Arial" w:cs="Arial"/>
+                <w:sz w:val="22"/>
+                <w:szCs w:val="22"/>
+              </w:rPr>
+            </w:pPr>
+            <w:r>
+              <w:rPr>
+                <w:rFonts w:ascii="Arial" w:hAnsi="Arial" w:cs="Arial"/>
+                <w:sz w:val="22"/>
+                <w:szCs w:val="22"/>
+              </w:rPr>
+              <w:t>C</w:t>
+            </w:r>
+            <w:r>
+              <w:rPr>
+                <w:rFonts w:ascii="Arial" w:hAnsi="Arial" w:cs="Arial"/>
+                <w:sz w:val="22"/>
+                <w:szCs w:val="22"/>
+              </w:rPr>
+              <w:t>D</w:t>
+            </w:r>
+            <w:r>
+              <w:rPr>
+                <w:rFonts w:ascii="Arial" w:hAnsi="Arial" w:cs="Arial"/>
+                <w:sz w:val="22"/>
+                <w:szCs w:val="22"/>
+              </w:rPr>
+              <w:t>SC110</w:t>
+            </w:r>
+          </w:p>
+        </w:tc>
+      </w:tr>
+      <w:tr>
+        <w:trPr>
+          <w:trHeight w:val="262"/>
+          <w:jc w:val="center"/>
+        </w:trPr>
+        <w:tc>
+          <w:tcPr>
+            <w:tcW w:w="405" w:type="dxa"/>
+            <w:tcBorders>
+              <w:top w:val="single" w:sz="4" w:space="0" w:color="000000" w:themeColor="text1"/>
+              <w:left w:val="single" w:sz="4" w:space="0" w:color="000000" w:themeColor="text1"/>
+              <w:bottom w:val="single" w:sz="4" w:space="0" w:color="000000" w:themeColor="text1"/>
+              <w:right w:val="single" w:sz="4" w:space="0" w:color="000000" w:themeColor="text1"/>
+            </w:tcBorders>
+            <w:vAlign w:val="center"/>
+          </w:tcPr>
+          <w:p>
+            <w:pPr>
+              <w:spacing w:line="360" w:lineRule="auto"/>
+              <w:rPr>
+                <w:rFonts w:ascii="Arial" w:eastAsia="Arial" w:hAnsi="Arial" w:cs="Arial"/>
+                <w:sz w:val="22"/>
+                <w:szCs w:val="22"/>
+              </w:rPr>
+            </w:pPr>
+            <w:r>
+              <w:rPr>
+                <w:rFonts w:ascii="Arial" w:eastAsia="Arial" w:hAnsi="Arial" w:cs="Arial"/>
+                <w:sz w:val="22"/>
+                <w:szCs w:val="22"/>
+              </w:rPr>
+              <w:t>2</w:t>
+            </w:r>
+          </w:p>
+        </w:tc>
+        <w:tc>
+          <w:tcPr>
+            <w:tcW w:w="4545" w:type="dxa"/>
+            <w:tcBorders>
+              <w:top w:val="single" w:sz="4" w:space="0" w:color="000000" w:themeColor="text1"/>
+              <w:left w:val="single" w:sz="4" w:space="0" w:color="000000" w:themeColor="text1"/>
+              <w:bottom w:val="single" w:sz="4" w:space="0" w:color="000000" w:themeColor="text1"/>
+              <w:right w:val="single" w:sz="4" w:space="0" w:color="000000" w:themeColor="text1"/>
+            </w:tcBorders>
+            <w:vAlign w:val="center"/>
+          </w:tcPr>
+          <w:p>
+            <w:pPr>
+              <w:tabs>
+                <w:tab w:val="left" w:pos="3120"/>
+              </w:tabs>
+              <w:spacing w:line="360" w:lineRule="auto"/>
+              <w:rPr>
+                <w:rFonts w:ascii="Arial" w:hAnsi="Arial" w:cs="Arial"/>
+                <w:sz w:val="22"/>
+                <w:szCs w:val="22"/>
+              </w:rPr>
+            </w:pPr>
+            <w:r>
+              <w:rPr>
+                <w:rFonts w:ascii="Arial" w:hAnsi="Arial" w:cs="Arial"/>
+                <w:sz w:val="22"/>
+                <w:szCs w:val="22"/>
+              </w:rPr>
+              <w:t>SHAHRIN AREFF SHAH BIN SHAH RIZAL</w:t>
+            </w:r>
+          </w:p>
+        </w:tc>
+        <w:tc>
+          <w:tcPr>
+            <w:tcW w:w="1515" w:type="dxa"/>
+            <w:tcBorders>
+              <w:top w:val="single" w:sz="4" w:space="0" w:color="000000" w:themeColor="text1"/>
+              <w:left w:val="single" w:sz="4" w:space="0" w:color="000000" w:themeColor="text1"/>
+              <w:bottom w:val="single" w:sz="4" w:space="0" w:color="000000" w:themeColor="text1"/>
+              <w:right w:val="single" w:sz="4" w:space="0" w:color="000000" w:themeColor="text1"/>
+            </w:tcBorders>
+            <w:vAlign w:val="center"/>
+          </w:tcPr>
+          <w:p>
+            <w:pPr>
+              <w:spacing w:line="360" w:lineRule="auto"/>
+              <w:jc w:val="center"/>
+              <w:rPr>
+                <w:rFonts w:ascii="Arial" w:hAnsi="Arial" w:cs="Arial"/>
+                <w:sz w:val="22"/>
+                <w:szCs w:val="22"/>
+              </w:rPr>
+            </w:pPr>
+            <w:r>
+              <w:rPr>
+                <w:rFonts w:ascii="Arial" w:hAnsi="Arial" w:cs="Arial"/>
+                <w:sz w:val="22"/>
+                <w:szCs w:val="22"/>
+              </w:rPr>
+              <w:t>2025151503</w:t>
+            </w:r>
+          </w:p>
+        </w:tc>
+        <w:tc>
+          <w:tcPr>
+            <w:tcW w:w="1689" w:type="dxa"/>
+            <w:tcBorders>
+              <w:top w:val="single" w:sz="4" w:space="0" w:color="000000" w:themeColor="text1"/>
+              <w:left w:val="single" w:sz="4" w:space="0" w:color="000000" w:themeColor="text1"/>
+              <w:bottom w:val="single" w:sz="4" w:space="0" w:color="000000" w:themeColor="text1"/>
+              <w:right w:val="single" w:sz="4" w:space="0" w:color="000000" w:themeColor="text1"/>
+            </w:tcBorders>
+            <w:vAlign w:val="center"/>
+          </w:tcPr>
+          <w:p>
+            <w:pPr>
+              <w:spacing w:line="360" w:lineRule="auto"/>
+              <w:jc w:val="center"/>
+              <w:rPr>
+                <w:rFonts w:ascii="Arial" w:hAnsi="Arial" w:cs="Arial"/>
+                <w:sz w:val="22"/>
+                <w:szCs w:val="22"/>
+              </w:rPr>
+            </w:pPr>
+            <w:r>
+              <w:rPr>
+                <w:rFonts w:ascii="Arial" w:hAnsi="Arial" w:cs="Arial"/>
+                <w:sz w:val="22"/>
+                <w:szCs w:val="22"/>
+              </w:rPr>
+              <w:t>RCDCS1101A</w:t>
+            </w:r>
+          </w:p>
+        </w:tc>
+        <w:tc>
+          <w:tcPr>
+            <w:tcW w:w="1224" w:type="dxa"/>
+            <w:tcBorders>
+              <w:top w:val="single" w:sz="4" w:space="0" w:color="000000" w:themeColor="text1"/>
+              <w:left w:val="single" w:sz="4" w:space="0" w:color="000000" w:themeColor="text1"/>
+              <w:bottom w:val="single" w:sz="4" w:space="0" w:color="000000" w:themeColor="text1"/>
+              <w:right w:val="single" w:sz="4" w:space="0" w:color="000000" w:themeColor="text1"/>
+            </w:tcBorders>
+            <w:vAlign w:val="center"/>
+          </w:tcPr>
+          <w:p>
+            <w:pPr>
+              <w:spacing w:line="360" w:lineRule="auto"/>
+              <w:jc w:val="center"/>
+              <w:rPr>
+                <w:rFonts w:ascii="Arial" w:hAnsi="Arial" w:cs="Arial"/>
+                <w:sz w:val="22"/>
+                <w:szCs w:val="22"/>
+              </w:rPr>
+            </w:pPr>
+            <w:r>
+              <w:rPr>
+                <w:rFonts w:ascii="Arial" w:eastAsia="Arial" w:hAnsi="Arial" w:cs="Arial"/>
+                <w:sz w:val="22"/>
+                <w:szCs w:val="22"/>
+              </w:rPr>
+              <w:t>C</w:t>
+            </w:r>
+            <w:r>
+              <w:rPr>
+                <w:rFonts w:ascii="Arial" w:eastAsia="Arial" w:hAnsi="Arial" w:cs="Arial"/>
+                <w:sz w:val="22"/>
+                <w:szCs w:val="22"/>
+              </w:rPr>
+              <w:t>D</w:t>
+            </w:r>
+            <w:r>
+              <w:rPr>
+                <w:rFonts w:ascii="Arial" w:eastAsia="Arial" w:hAnsi="Arial" w:cs="Arial"/>
+                <w:sz w:val="22"/>
+                <w:szCs w:val="22"/>
+              </w:rPr>
+              <w:t>SC110</w:t>
+            </w:r>
+          </w:p>
+        </w:tc>
+      </w:tr>
+      <w:tr>
+        <w:trPr>
+          <w:trHeight w:val="262"/>
+          <w:jc w:val="center"/>
+        </w:trPr>
+        <w:tc>
+          <w:tcPr>
+            <w:tcW w:w="405" w:type="dxa"/>
+            <w:tcBorders>
+              <w:top w:val="single" w:sz="4" w:space="0" w:color="000000" w:themeColor="text1"/>
+              <w:left w:val="single" w:sz="4" w:space="0" w:color="000000" w:themeColor="text1"/>
+              <w:bottom w:val="single" w:sz="4" w:space="0" w:color="000000" w:themeColor="text1"/>
+              <w:right w:val="single" w:sz="4" w:space="0" w:color="000000" w:themeColor="text1"/>
+            </w:tcBorders>
+            <w:vAlign w:val="center"/>
+          </w:tcPr>
+          <w:p>
+            <w:pPr>
+              <w:spacing w:line="360" w:lineRule="auto"/>
+              <w:rPr>
+                <w:rFonts w:ascii="Arial" w:hAnsi="Arial" w:cs="Arial"/>
+                <w:sz w:val="22"/>
+                <w:szCs w:val="22"/>
+              </w:rPr>
+            </w:pPr>
+            <w:r>
+              <w:rPr>
+                <w:rFonts w:ascii="Arial" w:eastAsia="Arial" w:hAnsi="Arial" w:cs="Arial"/>
+                <w:sz w:val="22"/>
+                <w:szCs w:val="22"/>
+              </w:rPr>
+              <w:t>3</w:t>
+            </w:r>
+            <w:r>
+              <w:rPr>
+                <w:rFonts w:ascii="Arial" w:eastAsia="Arial" w:hAnsi="Arial" w:cs="Arial"/>
+                <w:sz w:val="22"/>
+                <w:szCs w:val="22"/>
+              </w:rPr>
+              <w:t xml:space="preserve"> </w:t>
+            </w:r>
+          </w:p>
+        </w:tc>
+        <w:tc>
+          <w:tcPr>
+            <w:tcW w:w="4545" w:type="dxa"/>
+            <w:tcBorders>
+              <w:top w:val="single" w:sz="4" w:space="0" w:color="000000" w:themeColor="text1"/>
+              <w:left w:val="single" w:sz="4" w:space="0" w:color="000000" w:themeColor="text1"/>
+              <w:bottom w:val="single" w:sz="4" w:space="0" w:color="000000" w:themeColor="text1"/>
+              <w:right w:val="single" w:sz="4" w:space="0" w:color="000000" w:themeColor="text1"/>
+            </w:tcBorders>
+            <w:vAlign w:val="center"/>
+          </w:tcPr>
+          <w:p>
+            <w:pPr>
+              <w:spacing w:line="360" w:lineRule="auto"/>
+              <w:rPr>
+                <w:rFonts w:ascii="Arial" w:hAnsi="Arial" w:cs="Arial"/>
+                <w:sz w:val="22"/>
+                <w:szCs w:val="22"/>
+              </w:rPr>
+            </w:pPr>
+            <w:r>
+              <w:rPr>
+                <w:rFonts w:ascii="Arial" w:hAnsi="Arial" w:cs="Arial"/>
+                <w:sz w:val="22"/>
+                <w:szCs w:val="22"/>
+              </w:rPr>
+              <w:t>MUHAMMAD BIN ABDUL AZIZ</w:t>
+            </w:r>
+          </w:p>
+        </w:tc>
+        <w:tc>
+          <w:tcPr>
+            <w:tcW w:w="1515" w:type="dxa"/>
+            <w:tcBorders>
+              <w:top w:val="single" w:sz="4" w:space="0" w:color="000000" w:themeColor="text1"/>
+              <w:left w:val="single" w:sz="4" w:space="0" w:color="000000" w:themeColor="text1"/>
+              <w:bottom w:val="single" w:sz="4" w:space="0" w:color="000000" w:themeColor="text1"/>
+              <w:right w:val="single" w:sz="4" w:space="0" w:color="000000" w:themeColor="text1"/>
+            </w:tcBorders>
+            <w:vAlign w:val="center"/>
+          </w:tcPr>
+          <w:p>
+            <w:pPr>
+              <w:spacing w:line="360" w:lineRule="auto"/>
+              <w:jc w:val="center"/>
+              <w:rPr>
+                <w:rFonts w:ascii="Arial" w:hAnsi="Arial" w:cs="Arial"/>
+                <w:sz w:val="22"/>
+                <w:szCs w:val="22"/>
+              </w:rPr>
+            </w:pPr>
+            <w:r>
+              <w:rPr>
+                <w:rFonts w:ascii="Arial" w:hAnsi="Arial" w:cs="Arial"/>
+                <w:sz w:val="22"/>
+                <w:szCs w:val="22"/>
+              </w:rPr>
+              <w:t>2025507823</w:t>
+            </w:r>
+          </w:p>
+        </w:tc>
+        <w:tc>
+          <w:tcPr>
+            <w:tcW w:w="1689" w:type="dxa"/>
+            <w:tcBorders>
+              <w:top w:val="single" w:sz="4" w:space="0" w:color="000000" w:themeColor="text1"/>
+              <w:left w:val="single" w:sz="4" w:space="0" w:color="000000" w:themeColor="text1"/>
+              <w:bottom w:val="single" w:sz="4" w:space="0" w:color="000000" w:themeColor="text1"/>
+              <w:right w:val="single" w:sz="4" w:space="0" w:color="000000" w:themeColor="text1"/>
+            </w:tcBorders>
+            <w:vAlign w:val="center"/>
+          </w:tcPr>
+          <w:p>
+            <w:pPr>
+              <w:spacing w:line="360" w:lineRule="auto"/>
+              <w:jc w:val="center"/>
+              <w:rPr>
+                <w:rFonts w:ascii="Arial" w:hAnsi="Arial" w:cs="Arial"/>
+                <w:sz w:val="22"/>
+                <w:szCs w:val="22"/>
+              </w:rPr>
+            </w:pPr>
+            <w:r>
+              <w:rPr>
+                <w:rFonts w:ascii="Arial" w:hAnsi="Arial" w:cs="Arial"/>
+                <w:sz w:val="22"/>
+                <w:szCs w:val="22"/>
+              </w:rPr>
+              <w:t>RCDCS1101B</w:t>
+            </w:r>
+          </w:p>
+        </w:tc>
+        <w:tc>
+          <w:tcPr>
+            <w:tcW w:w="1224" w:type="dxa"/>
+            <w:tcBorders>
+              <w:top w:val="single" w:sz="4" w:space="0" w:color="000000" w:themeColor="text1"/>
+              <w:left w:val="single" w:sz="4" w:space="0" w:color="000000" w:themeColor="text1"/>
+              <w:bottom w:val="single" w:sz="4" w:space="0" w:color="000000" w:themeColor="text1"/>
+              <w:right w:val="single" w:sz="4" w:space="0" w:color="000000" w:themeColor="text1"/>
+            </w:tcBorders>
+            <w:vAlign w:val="center"/>
+          </w:tcPr>
+          <w:p>
+            <w:pPr>
+              <w:spacing w:line="360" w:lineRule="auto"/>
+              <w:jc w:val="center"/>
+              <w:rPr>
+                <w:rFonts w:ascii="Arial" w:hAnsi="Arial" w:cs="Arial"/>
+                <w:sz w:val="22"/>
+                <w:szCs w:val="22"/>
+              </w:rPr>
+            </w:pPr>
+            <w:r>
+              <w:rPr>
+                <w:rFonts w:ascii="Arial" w:eastAsia="Arial" w:hAnsi="Arial" w:cs="Arial"/>
+                <w:sz w:val="22"/>
+                <w:szCs w:val="22"/>
+              </w:rPr>
+              <w:t>C</w:t>
+            </w:r>
+            <w:r>
+              <w:rPr>
+                <w:rFonts w:ascii="Arial" w:eastAsia="Arial" w:hAnsi="Arial" w:cs="Arial"/>
+                <w:sz w:val="22"/>
+                <w:szCs w:val="22"/>
+              </w:rPr>
+              <w:t>D</w:t>
+            </w:r>
+            <w:r>
+              <w:rPr>
+                <w:rFonts w:ascii="Arial" w:eastAsia="Arial" w:hAnsi="Arial" w:cs="Arial"/>
+                <w:sz w:val="22"/>
+                <w:szCs w:val="22"/>
+              </w:rPr>
+              <w:t>SC110</w:t>
+            </w:r>
+          </w:p>
+        </w:tc>
+      </w:tr>
+      <w:tr>
+        <w:trPr>
+          <w:trHeight w:val="264"/>
+          <w:jc w:val="center"/>
+        </w:trPr>
+        <w:tc>
+          <w:tcPr>
+            <w:tcW w:w="405" w:type="dxa"/>
+            <w:tcBorders>
+              <w:top w:val="single" w:sz="4" w:space="0" w:color="000000" w:themeColor="text1"/>
+              <w:left w:val="single" w:sz="4" w:space="0" w:color="000000" w:themeColor="text1"/>
+              <w:bottom w:val="single" w:sz="4" w:space="0" w:color="000000" w:themeColor="text1"/>
+              <w:right w:val="nil"/>
+            </w:tcBorders>
+            <w:vAlign w:val="center"/>
+          </w:tcPr>
+          <w:p>
+            <w:pPr>
+              <w:spacing w:after="160" w:line="360" w:lineRule="auto"/>
+              <w:jc w:val="center"/>
+              <w:rPr>
+                <w:rFonts w:ascii="Arial" w:hAnsi="Arial" w:cs="Arial"/>
+                <w:sz w:val="22"/>
+                <w:szCs w:val="22"/>
+              </w:rPr>
+            </w:pPr>
+          </w:p>
+        </w:tc>
+        <w:tc>
+          <w:tcPr>
+            <w:tcW w:w="4545" w:type="dxa"/>
+            <w:tcBorders>
+              <w:top w:val="single" w:sz="4" w:space="0" w:color="000000" w:themeColor="text1"/>
+              <w:left w:val="nil"/>
+              <w:bottom w:val="single" w:sz="4" w:space="0" w:color="000000" w:themeColor="text1"/>
+              <w:right w:val="single" w:sz="4" w:space="0" w:color="000000" w:themeColor="text1"/>
+            </w:tcBorders>
+            <w:vAlign w:val="center"/>
+          </w:tcPr>
+          <w:p>
+            <w:pPr>
+              <w:spacing w:line="360" w:lineRule="auto"/>
+              <w:jc w:val="center"/>
+              <w:rPr>
+                <w:rFonts w:ascii="Arial" w:hAnsi="Arial" w:cs="Arial"/>
+                <w:sz w:val="22"/>
+                <w:szCs w:val="22"/>
+              </w:rPr>
+            </w:pPr>
+            <w:r>
+              <w:rPr>
+                <w:rFonts w:ascii="Arial" w:eastAsia="Arial" w:hAnsi="Arial" w:cs="Arial"/>
+                <w:sz w:val="22"/>
+                <w:szCs w:val="22"/>
+              </w:rPr>
+              <w:t>Telephone Number (Leader):</w:t>
+            </w:r>
+          </w:p>
+        </w:tc>
+        <w:tc>
+          <w:tcPr>
+            <w:tcW w:w="4428" w:type="dxa"/>
+            <w:gridSpan w:val="3"/>
+            <w:tcBorders>
+              <w:top w:val="single" w:sz="4" w:space="0" w:color="000000" w:themeColor="text1"/>
+              <w:left w:val="single" w:sz="4" w:space="0" w:color="000000" w:themeColor="text1"/>
+              <w:bottom w:val="single" w:sz="4" w:space="0" w:color="000000" w:themeColor="text1"/>
+              <w:right w:val="single" w:sz="4" w:space="0" w:color="000000" w:themeColor="text1"/>
+            </w:tcBorders>
+            <w:vAlign w:val="center"/>
+          </w:tcPr>
+          <w:p>
+            <w:pPr>
+              <w:spacing w:line="360" w:lineRule="auto"/>
+              <w:jc w:val="center"/>
+              <w:rPr>
+                <w:rFonts w:ascii="Arial" w:eastAsia="Arial" w:hAnsi="Arial" w:cs="Arial"/>
+                <w:sz w:val="22"/>
+                <w:szCs w:val="22"/>
+              </w:rPr>
+            </w:pPr>
+            <w:r>
+              <w:rPr>
+                <w:rFonts w:ascii="Arial" w:eastAsia="Arial" w:hAnsi="Arial" w:cs="Arial"/>
+                <w:sz w:val="22"/>
+                <w:szCs w:val="22"/>
+              </w:rPr>
+              <w:t xml:space="preserve"> </w:t>
+            </w:r>
+            <w:r>
+              <w:rPr>
+                <w:rFonts w:ascii="Arial" w:hAnsi="Arial" w:cs="Arial"/>
+                <w:sz w:val="22"/>
+                <w:szCs w:val="22"/>
+              </w:rPr>
+              <w:t>0196093161</w:t>
+            </w:r>
+          </w:p>
+        </w:tc>
+      </w:tr>
+    </w:tbl>
+    <w:p>
+      <w:pPr>
+        <w:spacing w:line="360" w:lineRule="auto"/>
+        <w:jc w:val="center"/>
+        <w:rPr>
+          <w:rFonts w:ascii="Arial" w:hAnsi="Arial" w:cs="Arial"/>
+          <w:sz w:val="22"/>
+          <w:szCs w:val="22"/>
+        </w:rPr>
+      </w:pPr>
+      <w:r>
+        <w:rPr>
+          <w:rFonts w:ascii="Arial" w:hAnsi="Arial" w:cs="Arial"/>
+          <w:sz w:val="22"/>
+          <w:szCs w:val="22"/>
+        </w:rPr>
+        <w:t>Lecturer’s Name: Nora Yanti Binti Che Jan</w:t>
+      </w:r>
+    </w:p>
+    <w:p>
+      <w:pPr>
+        <w:rPr>
+          <w:rFonts w:ascii="Arial" w:hAnsi="Arial" w:cs="Arial"/>
+          <w:sz w:val="22"/>
+          <w:szCs w:val="22"/>
+        </w:rPr>
+      </w:pPr>
+      <w:r>
+        <w:rPr>
+          <w:rFonts w:ascii="Arial" w:hAnsi="Arial" w:cs="Arial"/>
+          <w:sz w:val="22"/>
+          <w:szCs w:val="22"/>
+        </w:rPr>
+        <w:br w:type="page"/>
+      </w:r>
+    </w:p>
+    <w:p>
+      <w:pPr>
+        <w:spacing w:line="360" w:lineRule="auto"/>
+        <w:rPr>
+          <w:rFonts w:ascii="Arial" w:hAnsi="Arial" w:cs="Arial"/>
+          <w:sz w:val="22"/>
+          <w:szCs w:val="22"/>
+        </w:rPr>
+      </w:pPr>
+    </w:p>
+    <w:p>
+      <w:pPr>
+        <w:rPr>
+          <w:rFonts w:ascii="Arial" w:hAnsi="Arial" w:cs="Arial"/>
+          <w:b/>
+          <w:bCs/>
+          <w:sz w:val="22"/>
+          <w:szCs w:val="22"/>
+        </w:rPr>
+      </w:pPr>
+      <w:r>
+        <w:rPr>
+          <w:rFonts w:ascii="Arial" w:hAnsi="Arial" w:cs="Arial"/>
+          <w:b/>
+          <w:bCs/>
+          <w:sz w:val="22"/>
+          <w:szCs w:val="22"/>
+        </w:rPr>
+        <w:t>TABLE OF CONTENTS</w:t>
+      </w:r>
+    </w:p>
+    <w:p>
+      <w:pPr>
+        <w:rPr>
+          <w:rFonts w:ascii="Arial" w:hAnsi="Arial" w:cs="Arial"/>
+          <w:b/>
+          <w:bCs/>
+          <w:sz w:val="22"/>
+          <w:szCs w:val="22"/>
+        </w:rPr>
+      </w:pPr>
+    </w:p>
+    <w:p>
+      <w:pPr>
+        <w:pStyle w:val="ListParagraph"/>
+        <w:numPr>
+          <w:ilvl w:val="0"/>
+          <w:numId w:val="1"/>
+        </w:numPr>
+        <w:rPr>
+          <w:rFonts w:ascii="Arial" w:hAnsi="Arial" w:cs="Arial"/>
+          <w:sz w:val="22"/>
+          <w:szCs w:val="22"/>
+        </w:rPr>
+      </w:pPr>
+      <w:r>
+        <w:rPr>
+          <w:rFonts w:ascii="Arial" w:hAnsi="Arial" w:cs="Arial"/>
+          <w:sz w:val="22"/>
+          <w:szCs w:val="22"/>
+        </w:rPr>
+        <w:t>PROJECT SUMMARY</w:t>
+      </w:r>
+    </w:p>
+    <w:p>
+      <w:pPr>
+        <w:pStyle w:val="ListParagraph"/>
+        <w:numPr>
+          <w:ilvl w:val="0"/>
+          <w:numId w:val="1"/>
+        </w:numPr>
+        <w:rPr>
+          <w:rFonts w:ascii="Arial" w:hAnsi="Arial" w:cs="Arial"/>
+          <w:sz w:val="22"/>
+          <w:szCs w:val="22"/>
+        </w:rPr>
+      </w:pPr>
+      <w:r>
+        <w:rPr>
+          <w:rFonts w:ascii="Arial" w:hAnsi="Arial" w:cs="Arial"/>
+          <w:sz w:val="22"/>
+          <w:szCs w:val="22"/>
+        </w:rPr>
+        <w:t>OBJECTIVE OF THE PROJECT</w:t>
+      </w:r>
+    </w:p>
+    <w:p>
+      <w:pPr>
+        <w:pStyle w:val="ListParagraph"/>
+        <w:numPr>
+          <w:ilvl w:val="0"/>
+          <w:numId w:val="1"/>
+        </w:numPr>
+        <w:rPr>
+          <w:rFonts w:ascii="Arial" w:hAnsi="Arial" w:cs="Arial"/>
+          <w:sz w:val="22"/>
+          <w:szCs w:val="22"/>
+        </w:rPr>
+      </w:pPr>
+      <w:r>
+        <w:rPr>
+          <w:rFonts w:ascii="Arial" w:hAnsi="Arial" w:cs="Arial"/>
+          <w:sz w:val="22"/>
+          <w:szCs w:val="22"/>
+        </w:rPr>
+        <w:t>ALRGORITHM DESIGN</w:t>
+      </w:r>
+    </w:p>
+    <w:p>
+      <w:pPr>
+        <w:pStyle w:val="ListParagraph"/>
+        <w:numPr>
+          <w:ilvl w:val="0"/>
+          <w:numId w:val="1"/>
+        </w:numPr>
+        <w:rPr>
+          <w:rFonts w:ascii="Arial" w:hAnsi="Arial" w:cs="Arial"/>
+          <w:sz w:val="22"/>
+          <w:szCs w:val="22"/>
+        </w:rPr>
+      </w:pPr>
+      <w:r>
+        <w:rPr>
+          <w:rFonts w:ascii="Arial" w:hAnsi="Arial" w:cs="Arial"/>
+          <w:sz w:val="22"/>
+          <w:szCs w:val="22"/>
+        </w:rPr>
+        <w:t>SOURCE CODE</w:t>
+      </w:r>
+    </w:p>
+    <w:p>
+      <w:pPr>
+        <w:pStyle w:val="ListParagraph"/>
+        <w:numPr>
+          <w:ilvl w:val="0"/>
+          <w:numId w:val="1"/>
+        </w:numPr>
+        <w:rPr>
+          <w:rFonts w:ascii="Arial" w:hAnsi="Arial" w:cs="Arial"/>
+          <w:sz w:val="22"/>
+          <w:szCs w:val="22"/>
+        </w:rPr>
+      </w:pPr>
+      <w:r>
+        <w:rPr>
+          <w:rFonts w:ascii="Arial" w:hAnsi="Arial" w:cs="Arial"/>
+          <w:sz w:val="22"/>
+          <w:szCs w:val="22"/>
+        </w:rPr>
+        <w:t>SAMPLES OF INPUT AND OUTPUT</w:t>
+      </w:r>
+    </w:p>
+    <w:p>
+      <w:pPr>
+        <w:pStyle w:val="ListParagraph"/>
+        <w:numPr>
+          <w:ilvl w:val="0"/>
+          <w:numId w:val="1"/>
+        </w:numPr>
+        <w:rPr>
+          <w:rFonts w:ascii="Arial" w:hAnsi="Arial" w:cs="Arial"/>
+          <w:sz w:val="22"/>
+          <w:szCs w:val="22"/>
+        </w:rPr>
+      </w:pPr>
+      <w:r>
+        <w:rPr>
+          <w:rFonts w:ascii="Arial" w:hAnsi="Arial" w:cs="Arial"/>
+          <w:sz w:val="22"/>
+          <w:szCs w:val="22"/>
+        </w:rPr>
+        <w:t>DISCUSSIONS</w:t>
+      </w:r>
+    </w:p>
+    <w:p>
+      <w:pPr>
+        <w:pStyle w:val="ListParagraph"/>
+        <w:numPr>
+          <w:ilvl w:val="0"/>
+          <w:numId w:val="1"/>
+        </w:numPr>
+        <w:rPr>
+          <w:rFonts w:ascii="Arial" w:hAnsi="Arial" w:cs="Arial"/>
+          <w:sz w:val="22"/>
+          <w:szCs w:val="22"/>
+        </w:rPr>
+      </w:pPr>
+      <w:r>
+        <w:rPr>
+          <w:rFonts w:ascii="Arial" w:hAnsi="Arial" w:cs="Arial"/>
+          <w:sz w:val="22"/>
+          <w:szCs w:val="22"/>
+        </w:rPr>
+        <w:t>CONLCUSION</w:t>
+      </w:r>
+    </w:p>
     <w:sectPr>
       <w:pgSz w:w="12240" w:h="15840"/>
       <w:pgMar w:top="1440" w:right="1440" w:bottom="1440" w:left="1440" w:header="720" w:footer="720" w:gutter="0"/>
@@ -11,6 +1350,103 @@
     </w:sectPr>
   </w:body>
 </w:document>
+</file>
+
+<file path=word/numbering.xml><?xml version="1.0" encoding="utf-8"?>
+<w:numbering xmlns:wpc="http://schemas.microsoft.com/office/word/2010/wordprocessingCanvas" xmlns:cx="http://schemas.microsoft.com/office/drawing/2014/chartex" xmlns:cx1="http://schemas.microsoft.com/office/drawing/2015/9/8/chartex" xmlns:cx2="http://schemas.microsoft.com/office/drawing/2015/10/21/chartex" xmlns:cx3="http://schemas.microsoft.com/office/drawing/2016/5/9/chartex" xmlns:cx4="http://schemas.microsoft.com/office/drawing/2016/5/10/chartex" xmlns:cx5="http://schemas.microsoft.com/office/drawing/2016/5/11/chartex" xmlns:cx6="http://schemas.microsoft.com/office/drawing/2016/5/12/chartex" xmlns:cx7="http://schemas.microsoft.com/office/drawing/2016/5/13/chartex" xmlns:cx8="http://schemas.microsoft.com/office/drawing/2016/5/14/chartex" xmlns:mc="http://schemas.openxmlformats.org/markup-compatibility/2006" xmlns:aink="http://schemas.microsoft.com/office/drawing/2016/ink" xmlns:am3d="http://schemas.microsoft.com/office/drawing/2017/model3d" xmlns:o="urn:schemas-microsoft-com:office:office" xmlns:oel="http://schemas.microsoft.com/office/2019/extlst" xmlns:r="http://schemas.openxmlformats.org/officeDocument/2006/relationships" xmlns:m="http://schemas.openxmlformats.org/officeDocument/2006/math" xmlns:v="urn:schemas-microsoft-com:vml" xmlns:wp14="http://schemas.microsoft.com/office/word/2010/wordprocessingDrawing" xmlns:wp="http://schemas.openxmlformats.org/drawingml/2006/wordprocessingDrawing" xmlns:w10="urn:schemas-microsoft-com:office:word" xmlns:w="http://schemas.openxmlformats.org/wordprocessingml/2006/main" xmlns:w14="http://schemas.microsoft.com/office/word/2010/wordml" xmlns:w15="http://schemas.microsoft.com/office/word/2012/wordml" xmlns:w16cex="http://schemas.microsoft.com/office/word/2018/wordml/cex" xmlns:w16cid="http://schemas.microsoft.com/office/word/2016/wordml/cid" xmlns:w16="http://schemas.microsoft.com/office/word/2018/wordml" xmlns:w16du="http://schemas.microsoft.com/office/word/2023/wordml/word16du" xmlns:w16sdtdh="http://schemas.microsoft.com/office/word/2020/wordml/sdtdatahash" xmlns:w16sdtfl="http://schemas.microsoft.com/office/word/2024/wordml/sdtformatlock" xmlns:w16se="http://schemas.microsoft.com/office/word/2015/wordml/symex" xmlns:wpg="http://schemas.microsoft.com/office/word/2010/wordprocessingGroup" xmlns:wpi="http://schemas.microsoft.com/office/word/2010/wordprocessingInk" xmlns:wne="http://schemas.microsoft.com/office/word/2006/wordml" xmlns:wps="http://schemas.microsoft.com/office/word/2010/wordprocessingShape" mc:Ignorable="w14 w15 w16se w16cid w16 w16cex w16sdtdh w16sdtfl w16du wp14">
+  <w:abstractNum w:abstractNumId="0" w15:restartNumberingAfterBreak="0">
+    <w:nsid w:val="2418665F"/>
+    <w:multiLevelType w:val="hybridMultilevel"/>
+    <w:tmpl w:val="DA22C77A"/>
+    <w:lvl w:ilvl="0" w:tplc="4409000F">
+      <w:start w:val="1"/>
+      <w:numFmt w:val="decimal"/>
+      <w:lvlText w:val="%1."/>
+      <w:lvlJc w:val="left"/>
+      <w:pPr>
+        <w:ind w:left="720" w:hanging="360"/>
+      </w:pPr>
+      <w:rPr>
+        <w:rFonts w:hint="default"/>
+      </w:rPr>
+    </w:lvl>
+    <w:lvl w:ilvl="1" w:tplc="44090019" w:tentative="1">
+      <w:start w:val="1"/>
+      <w:numFmt w:val="lowerLetter"/>
+      <w:lvlText w:val="%2."/>
+      <w:lvlJc w:val="left"/>
+      <w:pPr>
+        <w:ind w:left="1440" w:hanging="360"/>
+      </w:pPr>
+    </w:lvl>
+    <w:lvl w:ilvl="2" w:tplc="4409001B" w:tentative="1">
+      <w:start w:val="1"/>
+      <w:numFmt w:val="lowerRoman"/>
+      <w:lvlText w:val="%3."/>
+      <w:lvlJc w:val="right"/>
+      <w:pPr>
+        <w:ind w:left="2160" w:hanging="180"/>
+      </w:pPr>
+    </w:lvl>
+    <w:lvl w:ilvl="3" w:tplc="4409000F" w:tentative="1">
+      <w:start w:val="1"/>
+      <w:numFmt w:val="decimal"/>
+      <w:lvlText w:val="%4."/>
+      <w:lvlJc w:val="left"/>
+      <w:pPr>
+        <w:ind w:left="2880" w:hanging="360"/>
+      </w:pPr>
+    </w:lvl>
+    <w:lvl w:ilvl="4" w:tplc="44090019" w:tentative="1">
+      <w:start w:val="1"/>
+      <w:numFmt w:val="lowerLetter"/>
+      <w:lvlText w:val="%5."/>
+      <w:lvlJc w:val="left"/>
+      <w:pPr>
+        <w:ind w:left="3600" w:hanging="360"/>
+      </w:pPr>
+    </w:lvl>
+    <w:lvl w:ilvl="5" w:tplc="4409001B" w:tentative="1">
+      <w:start w:val="1"/>
+      <w:numFmt w:val="lowerRoman"/>
+      <w:lvlText w:val="%6."/>
+      <w:lvlJc w:val="right"/>
+      <w:pPr>
+        <w:ind w:left="4320" w:hanging="180"/>
+      </w:pPr>
+    </w:lvl>
+    <w:lvl w:ilvl="6" w:tplc="4409000F" w:tentative="1">
+      <w:start w:val="1"/>
+      <w:numFmt w:val="decimal"/>
+      <w:lvlText w:val="%7."/>
+      <w:lvlJc w:val="left"/>
+      <w:pPr>
+        <w:ind w:left="5040" w:hanging="360"/>
+      </w:pPr>
+    </w:lvl>
+    <w:lvl w:ilvl="7" w:tplc="44090019" w:tentative="1">
+      <w:start w:val="1"/>
+      <w:numFmt w:val="lowerLetter"/>
+      <w:lvlText w:val="%8."/>
+      <w:lvlJc w:val="left"/>
+      <w:pPr>
+        <w:ind w:left="5760" w:hanging="360"/>
+      </w:pPr>
+    </w:lvl>
+    <w:lvl w:ilvl="8" w:tplc="4409001B" w:tentative="1">
+      <w:start w:val="1"/>
+      <w:numFmt w:val="lowerRoman"/>
+      <w:lvlText w:val="%9."/>
+      <w:lvlJc w:val="right"/>
+      <w:pPr>
+        <w:ind w:left="6480" w:hanging="180"/>
+      </w:pPr>
+    </w:lvl>
+  </w:abstractNum>
+  <w:num w:numId="1" w16cid:durableId="1063989660">
+    <w:abstractNumId w:val="0"/>
+  </w:num>
+</w:numbering>
 </file>
 
 <file path=word/styles.xml><?xml version="1.0" encoding="utf-8"?>
@@ -413,6 +1849,10 @@
   <w:style w:type="paragraph" w:default="1" w:styleId="Normal">
     <w:name w:val="Normal"/>
     <w:qFormat/>
+    <w:rsid w:val="00CA3023"/>
+    <w:rPr>
+      <w:noProof/>
+    </w:rPr>
   </w:style>
   <w:style w:type="paragraph" w:styleId="Heading1">
     <w:name w:val="heading 1"/>
@@ -430,6 +1870,7 @@
     </w:pPr>
     <w:rPr>
       <w:rFonts w:asciiTheme="majorHAnsi" w:eastAsiaTheme="majorEastAsia" w:hAnsiTheme="majorHAnsi" w:cstheme="majorBidi"/>
+      <w:noProof w:val="0"/>
       <w:color w:val="0F4761" w:themeColor="accent1" w:themeShade="BF"/>
       <w:sz w:val="40"/>
       <w:szCs w:val="40"/>
@@ -453,6 +1894,7 @@
     </w:pPr>
     <w:rPr>
       <w:rFonts w:asciiTheme="majorHAnsi" w:eastAsiaTheme="majorEastAsia" w:hAnsiTheme="majorHAnsi" w:cstheme="majorBidi"/>
+      <w:noProof w:val="0"/>
       <w:color w:val="0F4761" w:themeColor="accent1" w:themeShade="BF"/>
       <w:sz w:val="32"/>
       <w:szCs w:val="32"/>
@@ -476,6 +1918,7 @@
     </w:pPr>
     <w:rPr>
       <w:rFonts w:eastAsiaTheme="majorEastAsia" w:cstheme="majorBidi"/>
+      <w:noProof w:val="0"/>
       <w:color w:val="0F4761" w:themeColor="accent1" w:themeShade="BF"/>
       <w:sz w:val="28"/>
       <w:szCs w:val="28"/>
@@ -501,6 +1944,7 @@
       <w:rFonts w:eastAsiaTheme="majorEastAsia" w:cstheme="majorBidi"/>
       <w:i/>
       <w:iCs/>
+      <w:noProof w:val="0"/>
       <w:color w:val="0F4761" w:themeColor="accent1" w:themeShade="BF"/>
     </w:rPr>
   </w:style>
@@ -522,6 +1966,7 @@
     </w:pPr>
     <w:rPr>
       <w:rFonts w:eastAsiaTheme="majorEastAsia" w:cstheme="majorBidi"/>
+      <w:noProof w:val="0"/>
       <w:color w:val="0F4761" w:themeColor="accent1" w:themeShade="BF"/>
     </w:rPr>
   </w:style>
@@ -545,6 +1990,7 @@
       <w:rFonts w:eastAsiaTheme="majorEastAsia" w:cstheme="majorBidi"/>
       <w:i/>
       <w:iCs/>
+      <w:noProof w:val="0"/>
       <w:color w:val="595959" w:themeColor="text1" w:themeTint="A6"/>
     </w:rPr>
   </w:style>
@@ -566,6 +2012,7 @@
     </w:pPr>
     <w:rPr>
       <w:rFonts w:eastAsiaTheme="majorEastAsia" w:cstheme="majorBidi"/>
+      <w:noProof w:val="0"/>
       <w:color w:val="595959" w:themeColor="text1" w:themeTint="A6"/>
     </w:rPr>
   </w:style>
@@ -589,6 +2036,7 @@
       <w:rFonts w:eastAsiaTheme="majorEastAsia" w:cstheme="majorBidi"/>
       <w:i/>
       <w:iCs/>
+      <w:noProof w:val="0"/>
       <w:color w:val="272727" w:themeColor="text1" w:themeTint="D8"/>
     </w:rPr>
   </w:style>
@@ -610,6 +2058,7 @@
     </w:pPr>
     <w:rPr>
       <w:rFonts w:eastAsiaTheme="majorEastAsia" w:cstheme="majorBidi"/>
+      <w:noProof w:val="0"/>
       <w:color w:val="272727" w:themeColor="text1" w:themeTint="D8"/>
     </w:rPr>
   </w:style>
@@ -773,6 +2222,7 @@
     </w:pPr>
     <w:rPr>
       <w:rFonts w:asciiTheme="majorHAnsi" w:eastAsiaTheme="majorEastAsia" w:hAnsiTheme="majorHAnsi" w:cstheme="majorBidi"/>
+      <w:noProof w:val="0"/>
       <w:spacing w:val="-10"/>
       <w:kern w:val="28"/>
       <w:sz w:val="56"/>
@@ -929,6 +2379,24 @@
       <w:color w:val="0F4761" w:themeColor="accent1" w:themeShade="BF"/>
       <w:spacing w:val="5"/>
     </w:rPr>
+  </w:style>
+  <w:style w:type="table" w:customStyle="1" w:styleId="TableGrid">
+    <w:name w:val="TableGrid"/>
+    <w:rsid w:val="00CA3023"/>
+    <w:pPr>
+      <w:spacing w:after="0" w:line="240" w:lineRule="auto"/>
+    </w:pPr>
+    <w:rPr>
+      <w:rFonts w:eastAsiaTheme="minorEastAsia"/>
+    </w:rPr>
+    <w:tblPr>
+      <w:tblCellMar>
+        <w:top w:w="0" w:type="dxa"/>
+        <w:left w:w="0" w:type="dxa"/>
+        <w:bottom w:w="0" w:type="dxa"/>
+        <w:right w:w="0" w:type="dxa"/>
+      </w:tblCellMar>
+    </w:tblPr>
   </w:style>
 </w:styles>
 </file>

</xml_diff>

<commit_message>
Update CSC126 Final Report
</commit_message>
<xml_diff>
--- a/CSC126 Final Report.docx
+++ b/CSC126 Final Report.docx
@@ -34684,6 +34684,45 @@
         <w:t>SAMPLES OF INPUT AND OUTPUT</w:t>
       </w:r>
     </w:p>
+    <w:tbl>
+      <w:tblPr>
+        <w:tblStyle w:val="TableGrid0"/>
+        <w:tblW w:w="0" w:type="auto"/>
+        <w:tblLook w:val="04A0" w:firstRow="1" w:lastRow="0" w:firstColumn="1" w:lastColumn="0" w:noHBand="0" w:noVBand="1"/>
+      </w:tblPr>
+      <w:tblGrid>
+        <w:gridCol w:w="9350"/>
+      </w:tblGrid>
+      <w:tr>
+        <w:tc>
+          <w:tcPr>
+            <w:tcW w:w="9350" w:type="dxa"/>
+          </w:tcPr>
+          <w:p>
+            <w:pPr>
+              <w:rPr>
+                <w:rFonts w:ascii="Arial" w:hAnsi="Arial" w:cs="Arial"/>
+                <w:b/>
+                <w:bCs/>
+                <w:sz w:val="22"/>
+                <w:szCs w:val="22"/>
+              </w:rPr>
+            </w:pPr>
+          </w:p>
+        </w:tc>
+      </w:tr>
+    </w:tbl>
+    <w:p>
+      <w:pPr>
+        <w:rPr>
+          <w:rFonts w:ascii="Arial" w:hAnsi="Arial" w:cs="Arial"/>
+          <w:b/>
+          <w:bCs/>
+          <w:sz w:val="22"/>
+          <w:szCs w:val="22"/>
+        </w:rPr>
+      </w:pPr>
+    </w:p>
     <w:p>
       <w:pPr>
         <w:pStyle w:val="ListParagraph"/>
@@ -34712,6 +34751,17 @@
     </w:p>
     <w:p>
       <w:pPr>
+        <w:rPr>
+          <w:rFonts w:ascii="Arial" w:hAnsi="Arial" w:cs="Arial"/>
+          <w:b/>
+          <w:bCs/>
+          <w:sz w:val="22"/>
+          <w:szCs w:val="22"/>
+        </w:rPr>
+      </w:pPr>
+    </w:p>
+    <w:p>
+      <w:pPr>
         <w:pStyle w:val="ListParagraph"/>
         <w:numPr>
           <w:ilvl w:val="0"/>
@@ -34735,6 +34785,17 @@
         </w:rPr>
         <w:t>CONLUSION</w:t>
       </w:r>
+    </w:p>
+    <w:p>
+      <w:pPr>
+        <w:rPr>
+          <w:rFonts w:ascii="Arial" w:hAnsi="Arial" w:cs="Arial"/>
+          <w:b/>
+          <w:bCs/>
+          <w:sz w:val="22"/>
+          <w:szCs w:val="22"/>
+        </w:rPr>
+      </w:pPr>
     </w:p>
     <w:p>
       <w:pPr>

</xml_diff>

<commit_message>
Update Flowchart, Pseudocode and Report
</commit_message>
<xml_diff>
--- a/CSC126 Final Report.docx
+++ b/CSC126 Final Report.docx
@@ -2331,25 +2331,7 @@
           <w:sz w:val="22"/>
           <w:szCs w:val="22"/>
         </w:rPr>
-        <w:t xml:space="preserve"> learned to show our understanding of the concept. As an overview, customer needs to input a few pieces of information such as the driver’s name, </w:t>
-      </w:r>
-      <w:proofErr w:type="gramStart"/>
-      <w:r>
-        <w:rPr>
-          <w:rFonts w:ascii="Arial" w:hAnsi="Arial" w:cs="Arial"/>
-          <w:sz w:val="22"/>
-          <w:szCs w:val="22"/>
-        </w:rPr>
-        <w:t>age</w:t>
-      </w:r>
-      <w:proofErr w:type="gramEnd"/>
-      <w:r>
-        <w:rPr>
-          <w:rFonts w:ascii="Arial" w:hAnsi="Arial" w:cs="Arial"/>
-          <w:sz w:val="22"/>
-          <w:szCs w:val="22"/>
-        </w:rPr>
-        <w:t xml:space="preserve"> and license availability.</w:t>
+        <w:t xml:space="preserve"> learned to show our understanding of the concept. As an overview, customer needs to input a few pieces of information such as the driver’s name, age and license availability.</w:t>
       </w:r>
       <w:r>
         <w:rPr>
@@ -2742,18 +2724,13 @@
             </w:pPr>
             <w:r>
               <w:rPr>
-                <w:rFonts w:ascii="Arial" w:hAnsi="Arial" w:cs="Arial"/>
-                <w:b/>
-                <w:bCs/>
                 <w:noProof/>
-                <w:sz w:val="22"/>
-                <w:szCs w:val="22"/>
               </w:rPr>
               <w:drawing>
-                <wp:inline distT="0" distB="0" distL="0" distR="0" wp14:anchorId="671ABF47" wp14:editId="1F19DD34">
-                  <wp:extent cx="2564443" cy="7200000"/>
-                  <wp:effectExtent l="0" t="0" r="7620" b="1270"/>
-                  <wp:docPr id="2137440948" name="Picture 6"/>
+                <wp:inline distT="0" distB="0" distL="0" distR="0" wp14:anchorId="7B144B04" wp14:editId="70D02E98">
+                  <wp:extent cx="4686300" cy="7443860"/>
+                  <wp:effectExtent l="0" t="0" r="0" b="5080"/>
+                  <wp:docPr id="833463622" name="Picture 1" descr="Flowchart of the main function"/>
                   <wp:cNvGraphicFramePr>
                     <a:graphicFrameLocks xmlns:a="http://schemas.openxmlformats.org/drawingml/2006/main" noChangeAspect="1"/>
                   </wp:cNvGraphicFramePr>
@@ -2761,7 +2738,7 @@
                     <a:graphicData uri="http://schemas.openxmlformats.org/drawingml/2006/picture">
                       <pic:pic xmlns:pic="http://schemas.openxmlformats.org/drawingml/2006/picture">
                         <pic:nvPicPr>
-                          <pic:cNvPr id="2137440948" name="Picture 2137440948"/>
+                          <pic:cNvPr id="833463622" name="Picture 1" descr="Flowchart of the main function"/>
                           <pic:cNvPicPr/>
                         </pic:nvPicPr>
                         <pic:blipFill>
@@ -2779,7 +2756,7 @@
                         <pic:spPr>
                           <a:xfrm>
                             <a:off x="0" y="0"/>
-                            <a:ext cx="2564443" cy="7200000"/>
+                            <a:ext cx="4706399" cy="7475786"/>
                           </a:xfrm>
                           <a:prstGeom prst="rect">
                             <a:avLst/>
@@ -2840,17 +2817,6 @@
           <w:tcPr>
             <w:tcW w:w="4675" w:type="dxa"/>
           </w:tcPr>
-          <w:p>
-            <w:pPr>
-              <w:rPr>
-                <w:rFonts w:ascii="Arial" w:hAnsi="Arial" w:cs="Arial"/>
-                <w:b/>
-                <w:bCs/>
-                <w:sz w:val="2"/>
-                <w:szCs w:val="2"/>
-              </w:rPr>
-            </w:pPr>
-          </w:p>
           <w:p>
             <w:pPr>
               <w:keepNext/>
@@ -3075,6 +3041,7 @@
                 <w:sz w:val="22"/>
                 <w:szCs w:val="22"/>
               </w:rPr>
+              <w:lastRenderedPageBreak/>
               <w:drawing>
                 <wp:inline distT="0" distB="0" distL="0" distR="0" wp14:anchorId="4B92309A" wp14:editId="4E84C405">
                   <wp:extent cx="2341667" cy="3600000"/>
@@ -3167,6 +3134,7 @@
                 <w:sz w:val="2"/>
                 <w:szCs w:val="2"/>
               </w:rPr>
+              <w:lastRenderedPageBreak/>
               <w:t>,,</w:t>
             </w:r>
           </w:p>
@@ -3185,6 +3153,7 @@
                 <w:sz w:val="22"/>
                 <w:szCs w:val="22"/>
               </w:rPr>
+              <w:lastRenderedPageBreak/>
               <w:drawing>
                 <wp:inline distT="0" distB="0" distL="0" distR="0" wp14:anchorId="1953D723" wp14:editId="6D9EF8DD">
                   <wp:extent cx="847607" cy="3600000"/>
@@ -3524,6 +3493,7 @@
                 <w:sz w:val="22"/>
                 <w:szCs w:val="22"/>
               </w:rPr>
+              <w:lastRenderedPageBreak/>
               <w:drawing>
                 <wp:inline distT="0" distB="0" distL="0" distR="0" wp14:anchorId="690DC54E" wp14:editId="13C72486">
                   <wp:extent cx="2561963" cy="3600000"/>
@@ -3625,6 +3595,7 @@
                 <w:sz w:val="22"/>
                 <w:szCs w:val="22"/>
               </w:rPr>
+              <w:lastRenderedPageBreak/>
               <w:drawing>
                 <wp:inline distT="0" distB="0" distL="0" distR="0" wp14:anchorId="465D1A8B" wp14:editId="49C36C05">
                   <wp:extent cx="2522093" cy="3600000"/>
@@ -3845,7 +3816,7 @@
                 <w:szCs w:val="22"/>
               </w:rPr>
               <w:drawing>
-                <wp:inline distT="0" distB="0" distL="0" distR="0" wp14:anchorId="7B804866" wp14:editId="3AE2848D">
+                <wp:inline distT="0" distB="0" distL="0" distR="0" wp14:anchorId="7B804866" wp14:editId="1BB10316">
                   <wp:extent cx="2811101" cy="1997503"/>
                   <wp:effectExtent l="0" t="0" r="8890" b="3175"/>
                   <wp:docPr id="1882266346" name="Picture 13"/>
@@ -3970,6 +3941,7 @@
                 <w:sz w:val="22"/>
                 <w:szCs w:val="22"/>
               </w:rPr>
+              <w:lastRenderedPageBreak/>
               <w:drawing>
                 <wp:inline distT="0" distB="0" distL="0" distR="0" wp14:anchorId="5985C43A" wp14:editId="6C6D5F00">
                   <wp:extent cx="1924167" cy="3600000"/>
@@ -4112,6 +4084,7 @@
                 <w:sz w:val="22"/>
                 <w:szCs w:val="22"/>
               </w:rPr>
+              <w:lastRenderedPageBreak/>
               <w:drawing>
                 <wp:inline distT="0" distB="0" distL="0" distR="0" wp14:anchorId="451AAC6F" wp14:editId="4E0D39C0">
                   <wp:extent cx="2818284" cy="2525917"/>
@@ -4657,6 +4630,7 @@
                 <w:sz w:val="22"/>
                 <w:szCs w:val="22"/>
               </w:rPr>
+              <w:lastRenderedPageBreak/>
               <w:drawing>
                 <wp:inline distT="0" distB="0" distL="0" distR="0" wp14:anchorId="760B0200" wp14:editId="42F4E874">
                   <wp:extent cx="1633333" cy="3600000"/>
@@ -4867,6 +4841,7 @@
                 <w:sz w:val="22"/>
                 <w:szCs w:val="22"/>
               </w:rPr>
+              <w:lastRenderedPageBreak/>
               <w:drawing>
                 <wp:inline distT="0" distB="0" distL="0" distR="0" wp14:anchorId="24B9A271" wp14:editId="2CD35872">
                   <wp:extent cx="1540000" cy="3600000"/>
@@ -4974,6 +4949,7 @@
                 <w:sz w:val="2"/>
                 <w:szCs w:val="2"/>
               </w:rPr>
+              <w:lastRenderedPageBreak/>
               <w:t>,</w:t>
             </w:r>
           </w:p>
@@ -4992,6 +4968,7 @@
                 <w:sz w:val="22"/>
                 <w:szCs w:val="22"/>
               </w:rPr>
+              <w:lastRenderedPageBreak/>
               <w:drawing>
                 <wp:inline distT="0" distB="0" distL="0" distR="0" wp14:anchorId="7087EDB5" wp14:editId="6DCEAD18">
                   <wp:extent cx="2089722" cy="3600000"/>
@@ -6955,17 +6932,9 @@
                 <w:sz w:val="16"/>
                 <w:szCs w:val="16"/>
               </w:rPr>
-              <w:t>std::</w:t>
+              <w:t>std::showpoint;</w:t>
             </w:r>
             <w:proofErr w:type="gramEnd"/>
-            <w:r>
-              <w:rPr>
-                <w:rFonts w:ascii="Arial" w:hAnsi="Arial" w:cs="Arial"/>
-                <w:sz w:val="16"/>
-                <w:szCs w:val="16"/>
-              </w:rPr>
-              <w:t>showpoint;</w:t>
-            </w:r>
           </w:p>
           <w:p>
             <w:pPr>
@@ -9548,8 +9517,18 @@
                 <w:sz w:val="16"/>
                 <w:szCs w:val="16"/>
               </w:rPr>
-              <w:t>"race format", 1, 4);</w:t>
-            </w:r>
+              <w:t>"race format", 1, 4</w:t>
+            </w:r>
+            <w:proofErr w:type="gramStart"/>
+            <w:r>
+              <w:rPr>
+                <w:rFonts w:ascii="Arial" w:hAnsi="Arial" w:cs="Arial"/>
+                <w:sz w:val="16"/>
+                <w:szCs w:val="16"/>
+              </w:rPr>
+              <w:t>);</w:t>
+            </w:r>
+            <w:proofErr w:type="gramEnd"/>
           </w:p>
           <w:p>
             <w:pPr>
@@ -14763,25 +14742,7 @@
           <w:sz w:val="22"/>
           <w:szCs w:val="22"/>
         </w:rPr>
-        <w:t xml:space="preserve"> matter if </w:t>
-      </w:r>
-      <w:proofErr w:type="gramStart"/>
-      <w:r>
-        <w:rPr>
-          <w:rFonts w:ascii="Arial" w:hAnsi="Arial" w:cs="Arial"/>
-          <w:sz w:val="22"/>
-          <w:szCs w:val="22"/>
-        </w:rPr>
-        <w:t>you’re</w:t>
-      </w:r>
-      <w:proofErr w:type="gramEnd"/>
-      <w:r>
-        <w:rPr>
-          <w:rFonts w:ascii="Arial" w:hAnsi="Arial" w:cs="Arial"/>
-          <w:sz w:val="22"/>
-          <w:szCs w:val="22"/>
-        </w:rPr>
-        <w:t xml:space="preserve"> working on it or just an outsider, the code will still be </w:t>
+        <w:t xml:space="preserve"> matter if you’re working on it or just an outsider, the code will still be </w:t>
       </w:r>
       <w:r>
         <w:rPr>
@@ -15291,7 +15252,25 @@
           <w:sz w:val="22"/>
           <w:szCs w:val="22"/>
         </w:rPr>
-        <w:t xml:space="preserve">. For instance, the user only has to </w:t>
+        <w:t xml:space="preserve">. For instance, the user only </w:t>
+      </w:r>
+      <w:proofErr w:type="gramStart"/>
+      <w:r>
+        <w:rPr>
+          <w:rFonts w:ascii="Arial" w:hAnsi="Arial" w:cs="Arial"/>
+          <w:sz w:val="22"/>
+          <w:szCs w:val="22"/>
+        </w:rPr>
+        <w:t>has to</w:t>
+      </w:r>
+      <w:proofErr w:type="gramEnd"/>
+      <w:r>
+        <w:rPr>
+          <w:rFonts w:ascii="Arial" w:hAnsi="Arial" w:cs="Arial"/>
+          <w:sz w:val="22"/>
+          <w:szCs w:val="22"/>
+        </w:rPr>
+        <w:t xml:space="preserve"> </w:t>
       </w:r>
       <w:r>
         <w:rPr>
@@ -15307,25 +15286,7 @@
           <w:sz w:val="22"/>
           <w:szCs w:val="22"/>
         </w:rPr>
-        <w:t xml:space="preserve"> either ‘Y’ or ‘N’ for the license part instead of entering “Yes” or “No</w:t>
-      </w:r>
-      <w:proofErr w:type="gramStart"/>
-      <w:r>
-        <w:rPr>
-          <w:rFonts w:ascii="Arial" w:hAnsi="Arial" w:cs="Arial"/>
-          <w:sz w:val="22"/>
-          <w:szCs w:val="22"/>
-        </w:rPr>
-        <w:t>”.</w:t>
-      </w:r>
-      <w:proofErr w:type="gramEnd"/>
-      <w:r>
-        <w:rPr>
-          <w:rFonts w:ascii="Arial" w:hAnsi="Arial" w:cs="Arial"/>
-          <w:sz w:val="22"/>
-          <w:szCs w:val="22"/>
-        </w:rPr>
-        <w:t xml:space="preserve"> By doing this, we managed to reduce the error such as wrong spelling of the word</w:t>
+        <w:t xml:space="preserve"> either ‘Y’ or ‘N’ for the license part instead of entering “Yes” or “No”. By doing this, we managed to reduce the error such as wrong spelling of the word</w:t>
       </w:r>
       <w:r>
         <w:rPr>
@@ -16048,7 +16009,6 @@
           <w:szCs w:val="22"/>
         </w:rPr>
       </w:pPr>
-      <w:proofErr w:type="gramStart"/>
       <w:r>
         <w:rPr>
           <w:rFonts w:ascii="Arial" w:hAnsi="Arial" w:cs="Arial"/>
@@ -16057,18 +16017,7 @@
           <w:sz w:val="22"/>
           <w:szCs w:val="22"/>
         </w:rPr>
-        <w:t>What’s</w:t>
-      </w:r>
-      <w:proofErr w:type="gramEnd"/>
-      <w:r>
-        <w:rPr>
-          <w:rFonts w:ascii="Arial" w:hAnsi="Arial" w:cs="Arial"/>
-          <w:i/>
-          <w:iCs/>
-          <w:sz w:val="22"/>
-          <w:szCs w:val="22"/>
-        </w:rPr>
-        <w:t xml:space="preserve"> the problem with “using namespace std;”?</w:t>
+        <w:t>What’s the problem with “using namespace std;”?</w:t>
       </w:r>
       <w:r>
         <w:rPr>

</xml_diff>

<commit_message>
Update Flowcharts and Final Report
</commit_message>
<xml_diff>
--- a/CSC126 Final Report.docx
+++ b/CSC126 Final Report.docx
@@ -2601,6 +2601,9 @@
           <w:rFonts w:ascii="Arial" w:hAnsi="Arial" w:cs="Arial"/>
           <w:b/>
           <w:bCs/>
+          <w:color w:val="auto"/>
+          <w:sz w:val="22"/>
+          <w:szCs w:val="22"/>
         </w:rPr>
       </w:pPr>
       <w:bookmarkStart w:id="2" w:name="_Toc203407032"/>
@@ -2639,6 +2642,12 @@
         <w:t>ALGORITHM DESIGN</w:t>
       </w:r>
       <w:bookmarkEnd w:id="2"/>
+    </w:p>
+    <w:p/>
+    <w:p>
+      <w:r>
+        <w:br w:type="page"/>
+      </w:r>
     </w:p>
     <w:p>
       <w:pPr>
@@ -2664,6 +2673,7 @@
           <w:sz w:val="22"/>
           <w:szCs w:val="22"/>
         </w:rPr>
+        <w:lastRenderedPageBreak/>
         <w:t xml:space="preserve">3.1 </w:t>
       </w:r>
       <w:r>
@@ -2706,31 +2716,25 @@
           </w:tcPr>
           <w:p>
             <w:pPr>
-              <w:keepNext/>
               <w:jc w:val="center"/>
               <w:rPr>
                 <w:rFonts w:ascii="Arial" w:hAnsi="Arial" w:cs="Arial"/>
-                <w:b/>
-                <w:bCs/>
-                <w:sz w:val="2"/>
-                <w:szCs w:val="2"/>
-              </w:rPr>
-            </w:pPr>
-          </w:p>
-          <w:p>
-            <w:pPr>
-              <w:keepNext/>
-              <w:jc w:val="center"/>
-            </w:pPr>
-            <w:r>
-              <w:rPr>
+                <w:sz w:val="22"/>
+                <w:szCs w:val="22"/>
+              </w:rPr>
+            </w:pPr>
+            <w:r>
+              <w:rPr>
+                <w:rFonts w:ascii="Arial" w:hAnsi="Arial" w:cs="Arial"/>
                 <w:noProof/>
+                <w:sz w:val="22"/>
+                <w:szCs w:val="22"/>
               </w:rPr>
               <w:drawing>
-                <wp:inline distT="0" distB="0" distL="0" distR="0" wp14:anchorId="7B144B04" wp14:editId="70D02E98">
-                  <wp:extent cx="4686300" cy="7443860"/>
-                  <wp:effectExtent l="0" t="0" r="0" b="5080"/>
-                  <wp:docPr id="833463622" name="Picture 1" descr="Flowchart of the main function"/>
+                <wp:inline distT="0" distB="0" distL="0" distR="0" wp14:anchorId="45C8B6AB" wp14:editId="32CA3B6A">
+                  <wp:extent cx="4783484" cy="7598229"/>
+                  <wp:effectExtent l="0" t="0" r="0" b="3175"/>
+                  <wp:docPr id="1730270510" name="Picture 7" descr="A screenshot of a computer screen&#10;&#10;AI-generated content may be incorrect."/>
                   <wp:cNvGraphicFramePr>
                     <a:graphicFrameLocks xmlns:a="http://schemas.openxmlformats.org/drawingml/2006/main" noChangeAspect="1"/>
                   </wp:cNvGraphicFramePr>
@@ -2738,7 +2742,7 @@
                     <a:graphicData uri="http://schemas.openxmlformats.org/drawingml/2006/picture">
                       <pic:pic xmlns:pic="http://schemas.openxmlformats.org/drawingml/2006/picture">
                         <pic:nvPicPr>
-                          <pic:cNvPr id="833463622" name="Picture 1" descr="Flowchart of the main function"/>
+                          <pic:cNvPr id="1730270510" name="Picture 7" descr="A screenshot of a computer screen&#10;&#10;AI-generated content may be incorrect."/>
                           <pic:cNvPicPr/>
                         </pic:nvPicPr>
                         <pic:blipFill>
@@ -2756,7 +2760,7 @@
                         <pic:spPr>
                           <a:xfrm>
                             <a:off x="0" y="0"/>
-                            <a:ext cx="4706399" cy="7475786"/>
+                            <a:ext cx="4856385" cy="7714027"/>
                           </a:xfrm>
                           <a:prstGeom prst="rect">
                             <a:avLst/>
@@ -2771,24 +2775,34 @@
           </w:p>
           <w:p>
             <w:pPr>
-              <w:pStyle w:val="Caption"/>
-              <w:spacing w:after="0"/>
               <w:jc w:val="center"/>
               <w:rPr>
                 <w:rFonts w:ascii="Arial" w:hAnsi="Arial" w:cs="Arial"/>
-                <w:b/>
-                <w:bCs/>
+                <w:i/>
+                <w:iCs/>
                 <w:sz w:val="22"/>
                 <w:szCs w:val="22"/>
               </w:rPr>
             </w:pPr>
             <w:r>
               <w:rPr>
-                <w:b/>
-                <w:bCs/>
-                <w:color w:val="EE0000"/>
-              </w:rPr>
-              <w:t>Figure 3.1.1 Main Flowchart</w:t>
+                <w:rFonts w:ascii="Arial" w:hAnsi="Arial" w:cs="Arial"/>
+                <w:i/>
+                <w:iCs/>
+                <w:sz w:val="22"/>
+                <w:szCs w:val="22"/>
+              </w:rPr>
+              <w:t xml:space="preserve">Figure </w:t>
+            </w:r>
+            <w:r>
+              <w:rPr>
+                <w:rFonts w:ascii="Arial" w:hAnsi="Arial" w:cs="Arial"/>
+                <w:i/>
+                <w:iCs/>
+                <w:sz w:val="22"/>
+                <w:szCs w:val="22"/>
+              </w:rPr>
+              <w:t>3.1.0 Main Function</w:t>
             </w:r>
           </w:p>
         </w:tc>
@@ -2797,10 +2811,135 @@
     <w:p>
       <w:pPr>
         <w:rPr>
+          <w:rFonts w:ascii="Arial" w:hAnsi="Arial" w:cs="Arial"/>
           <w:sz w:val="22"/>
           <w:szCs w:val="22"/>
         </w:rPr>
       </w:pPr>
+      <w:r>
+        <w:rPr>
+          <w:rFonts w:ascii="Arial" w:hAnsi="Arial" w:cs="Arial"/>
+          <w:sz w:val="22"/>
+          <w:szCs w:val="22"/>
+        </w:rPr>
+        <w:br w:type="page"/>
+      </w:r>
+    </w:p>
+    <w:tbl>
+      <w:tblPr>
+        <w:tblStyle w:val="TableGrid0"/>
+        <w:tblW w:w="0" w:type="auto"/>
+        <w:tblLook w:val="04A0" w:firstRow="1" w:lastRow="0" w:firstColumn="1" w:lastColumn="0" w:noHBand="0" w:noVBand="1"/>
+      </w:tblPr>
+      <w:tblGrid>
+        <w:gridCol w:w="9350"/>
+      </w:tblGrid>
+      <w:tr>
+        <w:tc>
+          <w:tcPr>
+            <w:tcW w:w="9350" w:type="dxa"/>
+          </w:tcPr>
+          <w:p>
+            <w:pPr>
+              <w:jc w:val="center"/>
+              <w:rPr>
+                <w:rFonts w:ascii="Arial" w:hAnsi="Arial" w:cs="Arial"/>
+                <w:sz w:val="22"/>
+                <w:szCs w:val="22"/>
+              </w:rPr>
+            </w:pPr>
+            <w:r>
+              <w:rPr>
+                <w:rFonts w:ascii="Arial" w:hAnsi="Arial" w:cs="Arial"/>
+                <w:noProof/>
+                <w:sz w:val="22"/>
+                <w:szCs w:val="22"/>
+              </w:rPr>
+              <w:lastRenderedPageBreak/>
+              <w:drawing>
+                <wp:inline distT="0" distB="0" distL="0" distR="0" wp14:anchorId="1DF5D5B6" wp14:editId="5CEF07F4">
+                  <wp:extent cx="2889186" cy="7881257"/>
+                  <wp:effectExtent l="0" t="0" r="6985" b="5715"/>
+                  <wp:docPr id="1349879350" name="Picture 12" descr="A screenshot of a computer screen&#10;&#10;AI-generated content may be incorrect."/>
+                  <wp:cNvGraphicFramePr>
+                    <a:graphicFrameLocks xmlns:a="http://schemas.openxmlformats.org/drawingml/2006/main" noChangeAspect="1"/>
+                  </wp:cNvGraphicFramePr>
+                  <a:graphic xmlns:a="http://schemas.openxmlformats.org/drawingml/2006/main">
+                    <a:graphicData uri="http://schemas.openxmlformats.org/drawingml/2006/picture">
+                      <pic:pic xmlns:pic="http://schemas.openxmlformats.org/drawingml/2006/picture">
+                        <pic:nvPicPr>
+                          <pic:cNvPr id="1349879350" name="Picture 12" descr="A screenshot of a computer screen&#10;&#10;AI-generated content may be incorrect."/>
+                          <pic:cNvPicPr/>
+                        </pic:nvPicPr>
+                        <pic:blipFill>
+                          <a:blip r:embed="rId10">
+                            <a:extLst>
+                              <a:ext uri="{28A0092B-C50C-407E-A947-70E740481C1C}">
+                                <a14:useLocalDpi xmlns:a14="http://schemas.microsoft.com/office/drawing/2010/main" val="0"/>
+                              </a:ext>
+                            </a:extLst>
+                          </a:blip>
+                          <a:stretch>
+                            <a:fillRect/>
+                          </a:stretch>
+                        </pic:blipFill>
+                        <pic:spPr>
+                          <a:xfrm>
+                            <a:off x="0" y="0"/>
+                            <a:ext cx="2897067" cy="7902754"/>
+                          </a:xfrm>
+                          <a:prstGeom prst="rect">
+                            <a:avLst/>
+                          </a:prstGeom>
+                        </pic:spPr>
+                      </pic:pic>
+                    </a:graphicData>
+                  </a:graphic>
+                </wp:inline>
+              </w:drawing>
+            </w:r>
+          </w:p>
+          <w:p>
+            <w:pPr>
+              <w:jc w:val="center"/>
+              <w:rPr>
+                <w:rFonts w:ascii="Arial" w:hAnsi="Arial" w:cs="Arial"/>
+                <w:i/>
+                <w:iCs/>
+                <w:sz w:val="22"/>
+                <w:szCs w:val="22"/>
+              </w:rPr>
+            </w:pPr>
+            <w:r>
+              <w:rPr>
+                <w:rFonts w:ascii="Arial" w:hAnsi="Arial" w:cs="Arial"/>
+                <w:i/>
+                <w:iCs/>
+                <w:sz w:val="22"/>
+                <w:szCs w:val="22"/>
+              </w:rPr>
+              <w:t>Figure 3.1.1 Menu Function</w:t>
+            </w:r>
+          </w:p>
+        </w:tc>
+      </w:tr>
+    </w:tbl>
+    <w:p>
+      <w:pPr>
+        <w:rPr>
+          <w:rFonts w:ascii="Arial" w:hAnsi="Arial" w:cs="Arial"/>
+          <w:sz w:val="22"/>
+          <w:szCs w:val="22"/>
+        </w:rPr>
+      </w:pPr>
+      <w:r>
+        <w:rPr>
+          <w:rFonts w:ascii="Arial" w:hAnsi="Arial" w:cs="Arial"/>
+          <w:sz w:val="22"/>
+          <w:szCs w:val="22"/>
+        </w:rPr>
+        <w:br w:type="page"/>
+      </w:r>
     </w:p>
     <w:tbl>
       <w:tblPr>
@@ -2819,23 +2958,26 @@
           </w:tcPr>
           <w:p>
             <w:pPr>
-              <w:keepNext/>
               <w:jc w:val="center"/>
-            </w:pPr>
-            <w:r>
-              <w:rPr>
-                <w:rFonts w:ascii="Arial" w:hAnsi="Arial" w:cs="Arial"/>
-                <w:b/>
-                <w:bCs/>
+              <w:rPr>
+                <w:rFonts w:ascii="Arial" w:hAnsi="Arial" w:cs="Arial"/>
+                <w:sz w:val="22"/>
+                <w:szCs w:val="22"/>
+              </w:rPr>
+            </w:pPr>
+            <w:r>
+              <w:rPr>
+                <w:rFonts w:ascii="Arial" w:hAnsi="Arial" w:cs="Arial"/>
                 <w:noProof/>
                 <w:sz w:val="22"/>
                 <w:szCs w:val="22"/>
               </w:rPr>
+              <w:lastRenderedPageBreak/>
               <w:drawing>
-                <wp:inline distT="0" distB="0" distL="0" distR="0" wp14:anchorId="57488852" wp14:editId="166CFE6D">
-                  <wp:extent cx="1838222" cy="3960000"/>
-                  <wp:effectExtent l="0" t="0" r="0" b="2540"/>
-                  <wp:docPr id="206896984" name="Picture 2"/>
+                <wp:inline distT="0" distB="0" distL="0" distR="0" wp14:anchorId="658E15C7" wp14:editId="6EE67758">
+                  <wp:extent cx="1797054" cy="5834380"/>
+                  <wp:effectExtent l="0" t="0" r="0" b="0"/>
+                  <wp:docPr id="1777222072" name="Picture 15" descr="A screenshot of a video game&#10;&#10;AI-generated content may be incorrect."/>
                   <wp:cNvGraphicFramePr>
                     <a:graphicFrameLocks xmlns:a="http://schemas.openxmlformats.org/drawingml/2006/main" noChangeAspect="1"/>
                   </wp:cNvGraphicFramePr>
@@ -2843,98 +2985,7 @@
                     <a:graphicData uri="http://schemas.openxmlformats.org/drawingml/2006/picture">
                       <pic:pic xmlns:pic="http://schemas.openxmlformats.org/drawingml/2006/picture">
                         <pic:nvPicPr>
-                          <pic:cNvPr id="206896984" name="Picture 206896984"/>
-                          <pic:cNvPicPr/>
-                        </pic:nvPicPr>
-                        <pic:blipFill>
-                          <a:blip r:embed="rId10" cstate="print">
-                            <a:extLst>
-                              <a:ext uri="{28A0092B-C50C-407E-A947-70E740481C1C}">
-                                <a14:useLocalDpi xmlns:a14="http://schemas.microsoft.com/office/drawing/2010/main" val="0"/>
-                              </a:ext>
-                            </a:extLst>
-                          </a:blip>
-                          <a:stretch>
-                            <a:fillRect/>
-                          </a:stretch>
-                        </pic:blipFill>
-                        <pic:spPr>
-                          <a:xfrm>
-                            <a:off x="0" y="0"/>
-                            <a:ext cx="1838222" cy="3960000"/>
-                          </a:xfrm>
-                          <a:prstGeom prst="rect">
-                            <a:avLst/>
-                          </a:prstGeom>
-                        </pic:spPr>
-                      </pic:pic>
-                    </a:graphicData>
-                  </a:graphic>
-                </wp:inline>
-              </w:drawing>
-            </w:r>
-          </w:p>
-          <w:p>
-            <w:pPr>
-              <w:pStyle w:val="Caption"/>
-              <w:spacing w:after="0"/>
-              <w:jc w:val="center"/>
-              <w:rPr>
-                <w:rFonts w:ascii="Arial" w:hAnsi="Arial" w:cs="Arial"/>
-                <w:b/>
-                <w:bCs/>
-                <w:sz w:val="22"/>
-                <w:szCs w:val="22"/>
-              </w:rPr>
-            </w:pPr>
-            <w:r>
-              <w:t>Figure 3.1.2 Menu Flowchart</w:t>
-            </w:r>
-          </w:p>
-        </w:tc>
-        <w:tc>
-          <w:tcPr>
-            <w:tcW w:w="4675" w:type="dxa"/>
-          </w:tcPr>
-          <w:p>
-            <w:pPr>
-              <w:jc w:val="center"/>
-              <w:rPr>
-                <w:rFonts w:ascii="Arial" w:hAnsi="Arial" w:cs="Arial"/>
-                <w:b/>
-                <w:bCs/>
-                <w:sz w:val="2"/>
-                <w:szCs w:val="2"/>
-              </w:rPr>
-            </w:pPr>
-          </w:p>
-          <w:p>
-            <w:pPr>
-              <w:keepNext/>
-              <w:jc w:val="center"/>
-            </w:pPr>
-            <w:r>
-              <w:rPr>
-                <w:rFonts w:ascii="Arial" w:hAnsi="Arial" w:cs="Arial"/>
-                <w:b/>
-                <w:bCs/>
-                <w:noProof/>
-                <w:sz w:val="22"/>
-                <w:szCs w:val="22"/>
-              </w:rPr>
-              <w:drawing>
-                <wp:inline distT="0" distB="0" distL="0" distR="0" wp14:anchorId="46D10446" wp14:editId="016E9F0F">
-                  <wp:extent cx="1242353" cy="3960000"/>
-                  <wp:effectExtent l="0" t="0" r="0" b="2540"/>
-                  <wp:docPr id="692668316" name="Picture 3"/>
-                  <wp:cNvGraphicFramePr>
-                    <a:graphicFrameLocks xmlns:a="http://schemas.openxmlformats.org/drawingml/2006/main" noChangeAspect="1"/>
-                  </wp:cNvGraphicFramePr>
-                  <a:graphic xmlns:a="http://schemas.openxmlformats.org/drawingml/2006/main">
-                    <a:graphicData uri="http://schemas.openxmlformats.org/drawingml/2006/picture">
-                      <pic:pic xmlns:pic="http://schemas.openxmlformats.org/drawingml/2006/picture">
-                        <pic:nvPicPr>
-                          <pic:cNvPr id="692668316" name="Picture 692668316"/>
+                          <pic:cNvPr id="1777222072" name="Picture 15" descr="A screenshot of a video game&#10;&#10;AI-generated content may be incorrect."/>
                           <pic:cNvPicPr/>
                         </pic:nvPicPr>
                         <pic:blipFill>
@@ -2952,7 +3003,7 @@
                         <pic:spPr>
                           <a:xfrm>
                             <a:off x="0" y="0"/>
-                            <a:ext cx="1242353" cy="3960000"/>
+                            <a:ext cx="1804641" cy="5859012"/>
                           </a:xfrm>
                           <a:prstGeom prst="rect">
                             <a:avLst/>
@@ -2967,86 +3018,84 @@
           </w:p>
           <w:p>
             <w:pPr>
-              <w:pStyle w:val="Caption"/>
-              <w:spacing w:after="0"/>
               <w:jc w:val="center"/>
-            </w:pPr>
-            <w:r>
-              <w:t xml:space="preserve">Figure 3.1.3 </w:t>
+              <w:rPr>
+                <w:rFonts w:ascii="Arial" w:hAnsi="Arial" w:cs="Arial"/>
+                <w:i/>
+                <w:iCs/>
+                <w:sz w:val="22"/>
+                <w:szCs w:val="22"/>
+              </w:rPr>
+            </w:pPr>
+            <w:r>
+              <w:rPr>
+                <w:rFonts w:ascii="Arial" w:hAnsi="Arial" w:cs="Arial"/>
+                <w:i/>
+                <w:iCs/>
+                <w:sz w:val="22"/>
+                <w:szCs w:val="22"/>
+              </w:rPr>
+              <w:t>Figure 3.1.2</w:t>
+            </w:r>
+            <w:r>
+              <w:rPr>
+                <w:rFonts w:ascii="Arial" w:hAnsi="Arial" w:cs="Arial"/>
+                <w:i/>
+                <w:iCs/>
+                <w:sz w:val="22"/>
+                <w:szCs w:val="22"/>
+              </w:rPr>
+              <w:t xml:space="preserve"> </w:t>
             </w:r>
             <w:proofErr w:type="spellStart"/>
             <w:r>
+              <w:rPr>
+                <w:rFonts w:ascii="Arial" w:hAnsi="Arial" w:cs="Arial"/>
+                <w:i/>
+                <w:iCs/>
+                <w:sz w:val="22"/>
+                <w:szCs w:val="22"/>
+              </w:rPr>
               <w:t>displayMenu</w:t>
             </w:r>
             <w:proofErr w:type="spellEnd"/>
             <w:r>
-              <w:t xml:space="preserve"> Flowchart</w:t>
+              <w:rPr>
+                <w:rFonts w:ascii="Arial" w:hAnsi="Arial" w:cs="Arial"/>
+                <w:i/>
+                <w:iCs/>
+                <w:sz w:val="22"/>
+                <w:szCs w:val="22"/>
+              </w:rPr>
+              <w:t xml:space="preserve"> Function</w:t>
             </w:r>
           </w:p>
         </w:tc>
-      </w:tr>
-    </w:tbl>
-    <w:p>
-      <w:pPr>
-        <w:spacing w:after="0" w:line="360" w:lineRule="auto"/>
-        <w:rPr>
-          <w:rFonts w:ascii="Arial" w:hAnsi="Arial" w:cs="Arial"/>
-          <w:b/>
-          <w:bCs/>
-          <w:sz w:val="14"/>
-          <w:szCs w:val="14"/>
-        </w:rPr>
-      </w:pPr>
-    </w:p>
-    <w:tbl>
-      <w:tblPr>
-        <w:tblStyle w:val="TableGrid0"/>
-        <w:tblW w:w="0" w:type="auto"/>
-        <w:tblLook w:val="04A0" w:firstRow="1" w:lastRow="0" w:firstColumn="1" w:lastColumn="0" w:noHBand="0" w:noVBand="1"/>
-      </w:tblPr>
-      <w:tblGrid>
-        <w:gridCol w:w="4675"/>
-        <w:gridCol w:w="4675"/>
-      </w:tblGrid>
-      <w:tr>
         <w:tc>
           <w:tcPr>
             <w:tcW w:w="4675" w:type="dxa"/>
           </w:tcPr>
           <w:p>
             <w:pPr>
-              <w:spacing w:line="360" w:lineRule="auto"/>
               <w:jc w:val="center"/>
               <w:rPr>
                 <w:rFonts w:ascii="Arial" w:hAnsi="Arial" w:cs="Arial"/>
-                <w:b/>
-                <w:bCs/>
-                <w:sz w:val="2"/>
-                <w:szCs w:val="2"/>
-              </w:rPr>
-            </w:pPr>
-          </w:p>
-          <w:p>
-            <w:pPr>
-              <w:keepNext/>
-              <w:spacing w:line="360" w:lineRule="auto"/>
-              <w:jc w:val="center"/>
-            </w:pPr>
-            <w:r>
-              <w:rPr>
-                <w:rFonts w:ascii="Arial" w:hAnsi="Arial" w:cs="Arial"/>
-                <w:b/>
-                <w:bCs/>
+                <w:sz w:val="22"/>
+                <w:szCs w:val="22"/>
+              </w:rPr>
+            </w:pPr>
+            <w:r>
+              <w:rPr>
+                <w:rFonts w:ascii="Arial" w:hAnsi="Arial" w:cs="Arial"/>
                 <w:noProof/>
                 <w:sz w:val="22"/>
                 <w:szCs w:val="22"/>
               </w:rPr>
-              <w:lastRenderedPageBreak/>
               <w:drawing>
-                <wp:inline distT="0" distB="0" distL="0" distR="0" wp14:anchorId="4B92309A" wp14:editId="4E84C405">
-                  <wp:extent cx="2341667" cy="3600000"/>
-                  <wp:effectExtent l="0" t="0" r="1905" b="635"/>
-                  <wp:docPr id="688487686" name="Picture 4"/>
+                <wp:inline distT="0" distB="0" distL="0" distR="0" wp14:anchorId="5436C6EC" wp14:editId="547A3FDF">
+                  <wp:extent cx="2801667" cy="5834743"/>
+                  <wp:effectExtent l="0" t="0" r="0" b="0"/>
+                  <wp:docPr id="573053704" name="Picture 11" descr="A screenshot of a computer&#10;&#10;AI-generated content may be incorrect."/>
                   <wp:cNvGraphicFramePr>
                     <a:graphicFrameLocks xmlns:a="http://schemas.openxmlformats.org/drawingml/2006/main" noChangeAspect="1"/>
                   </wp:cNvGraphicFramePr>
@@ -3054,7 +3103,7 @@
                     <a:graphicData uri="http://schemas.openxmlformats.org/drawingml/2006/picture">
                       <pic:pic xmlns:pic="http://schemas.openxmlformats.org/drawingml/2006/picture">
                         <pic:nvPicPr>
-                          <pic:cNvPr id="688487686" name="Picture 688487686"/>
+                          <pic:cNvPr id="573053704" name="Picture 11" descr="A screenshot of a computer&#10;&#10;AI-generated content may be incorrect."/>
                           <pic:cNvPicPr/>
                         </pic:nvPicPr>
                         <pic:blipFill>
@@ -3072,7 +3121,7 @@
                         <pic:spPr>
                           <a:xfrm>
                             <a:off x="0" y="0"/>
-                            <a:ext cx="2341667" cy="3600000"/>
+                            <a:ext cx="2817248" cy="5867192"/>
                           </a:xfrm>
                           <a:prstGeom prst="rect">
                             <a:avLst/>
@@ -3087,78 +3136,115 @@
           </w:p>
           <w:p>
             <w:pPr>
-              <w:pStyle w:val="Caption"/>
-              <w:spacing w:after="0"/>
               <w:jc w:val="center"/>
               <w:rPr>
                 <w:rFonts w:ascii="Arial" w:hAnsi="Arial" w:cs="Arial"/>
-                <w:b/>
-                <w:bCs/>
+                <w:i/>
+                <w:iCs/>
                 <w:sz w:val="22"/>
                 <w:szCs w:val="22"/>
               </w:rPr>
             </w:pPr>
             <w:r>
-              <w:t xml:space="preserve">Figure 3.1.4 </w:t>
+              <w:rPr>
+                <w:rFonts w:ascii="Arial" w:hAnsi="Arial" w:cs="Arial"/>
+                <w:i/>
+                <w:iCs/>
+                <w:sz w:val="22"/>
+                <w:szCs w:val="22"/>
+              </w:rPr>
+              <w:t xml:space="preserve">Figure 3.1.3 </w:t>
             </w:r>
             <w:proofErr w:type="spellStart"/>
             <w:r>
-              <w:t>displayTrackList</w:t>
+              <w:rPr>
+                <w:rFonts w:ascii="Arial" w:hAnsi="Arial" w:cs="Arial"/>
+                <w:i/>
+                <w:iCs/>
+                <w:sz w:val="22"/>
+                <w:szCs w:val="22"/>
+              </w:rPr>
+              <w:t>display</w:t>
+            </w:r>
+            <w:r>
+              <w:rPr>
+                <w:rFonts w:ascii="Arial" w:hAnsi="Arial" w:cs="Arial"/>
+                <w:i/>
+                <w:iCs/>
+                <w:sz w:val="22"/>
+                <w:szCs w:val="22"/>
+              </w:rPr>
+              <w:t>RaceFormat</w:t>
             </w:r>
             <w:proofErr w:type="spellEnd"/>
             <w:r>
-              <w:t xml:space="preserve"> Flowchart</w:t>
+              <w:rPr>
+                <w:rFonts w:ascii="Arial" w:hAnsi="Arial" w:cs="Arial"/>
+                <w:i/>
+                <w:iCs/>
+                <w:sz w:val="22"/>
+                <w:szCs w:val="22"/>
+              </w:rPr>
+              <w:t xml:space="preserve"> Function</w:t>
             </w:r>
           </w:p>
         </w:tc>
+      </w:tr>
+    </w:tbl>
+    <w:p>
+      <w:pPr>
+        <w:rPr>
+          <w:rFonts w:ascii="Arial" w:hAnsi="Arial" w:cs="Arial"/>
+          <w:sz w:val="22"/>
+          <w:szCs w:val="22"/>
+        </w:rPr>
+      </w:pPr>
+      <w:r>
+        <w:rPr>
+          <w:rFonts w:ascii="Arial" w:hAnsi="Arial" w:cs="Arial"/>
+          <w:sz w:val="22"/>
+          <w:szCs w:val="22"/>
+        </w:rPr>
+        <w:br w:type="page"/>
+      </w:r>
+    </w:p>
+    <w:tbl>
+      <w:tblPr>
+        <w:tblStyle w:val="TableGrid0"/>
+        <w:tblW w:w="0" w:type="auto"/>
+        <w:tblLook w:val="04A0" w:firstRow="1" w:lastRow="0" w:firstColumn="1" w:lastColumn="0" w:noHBand="0" w:noVBand="1"/>
+      </w:tblPr>
+      <w:tblGrid>
+        <w:gridCol w:w="4675"/>
+        <w:gridCol w:w="4675"/>
+      </w:tblGrid>
+      <w:tr>
         <w:tc>
           <w:tcPr>
             <w:tcW w:w="4675" w:type="dxa"/>
           </w:tcPr>
           <w:p>
             <w:pPr>
-              <w:spacing w:line="360" w:lineRule="auto"/>
-              <w:rPr>
-                <w:rFonts w:ascii="Arial" w:hAnsi="Arial" w:cs="Arial"/>
-                <w:b/>
-                <w:bCs/>
-                <w:sz w:val="2"/>
-                <w:szCs w:val="2"/>
-              </w:rPr>
-            </w:pPr>
-            <w:r>
-              <w:rPr>
-                <w:rFonts w:ascii="Arial" w:hAnsi="Arial" w:cs="Arial"/>
-                <w:b/>
-                <w:bCs/>
-                <w:sz w:val="2"/>
-                <w:szCs w:val="2"/>
-              </w:rPr>
-              <w:lastRenderedPageBreak/>
-              <w:t>,,</w:t>
-            </w:r>
-          </w:p>
-          <w:p>
-            <w:pPr>
-              <w:keepNext/>
-              <w:spacing w:line="360" w:lineRule="auto"/>
               <w:jc w:val="center"/>
-            </w:pPr>
-            <w:r>
-              <w:rPr>
-                <w:rFonts w:ascii="Arial" w:hAnsi="Arial" w:cs="Arial"/>
-                <w:b/>
-                <w:bCs/>
+              <w:rPr>
+                <w:rFonts w:ascii="Arial" w:hAnsi="Arial" w:cs="Arial"/>
+                <w:sz w:val="22"/>
+                <w:szCs w:val="22"/>
+              </w:rPr>
+            </w:pPr>
+            <w:r>
+              <w:rPr>
+                <w:rFonts w:ascii="Arial" w:hAnsi="Arial" w:cs="Arial"/>
                 <w:noProof/>
                 <w:sz w:val="22"/>
                 <w:szCs w:val="22"/>
               </w:rPr>
               <w:lastRenderedPageBreak/>
               <w:drawing>
-                <wp:inline distT="0" distB="0" distL="0" distR="0" wp14:anchorId="1953D723" wp14:editId="6D9EF8DD">
-                  <wp:extent cx="847607" cy="3600000"/>
-                  <wp:effectExtent l="0" t="0" r="0" b="635"/>
-                  <wp:docPr id="2064778540" name="Picture 5"/>
+                <wp:inline distT="0" distB="0" distL="0" distR="0" wp14:anchorId="147E0FF4" wp14:editId="1ABDCFDA">
+                  <wp:extent cx="1401130" cy="6002655"/>
+                  <wp:effectExtent l="0" t="0" r="8890" b="0"/>
+                  <wp:docPr id="2133650242" name="Picture 16" descr="A green rectangles with white text&#10;&#10;AI-generated content may be incorrect."/>
                   <wp:cNvGraphicFramePr>
                     <a:graphicFrameLocks xmlns:a="http://schemas.openxmlformats.org/drawingml/2006/main" noChangeAspect="1"/>
                   </wp:cNvGraphicFramePr>
@@ -3166,7 +3252,7 @@
                     <a:graphicData uri="http://schemas.openxmlformats.org/drawingml/2006/picture">
                       <pic:pic xmlns:pic="http://schemas.openxmlformats.org/drawingml/2006/picture">
                         <pic:nvPicPr>
-                          <pic:cNvPr id="2064778540" name="Picture 2064778540"/>
+                          <pic:cNvPr id="2133650242" name="Picture 16" descr="A green rectangles with white text&#10;&#10;AI-generated content may be incorrect."/>
                           <pic:cNvPicPr/>
                         </pic:nvPicPr>
                         <pic:blipFill>
@@ -3184,7 +3270,7 @@
                         <pic:spPr>
                           <a:xfrm>
                             <a:off x="0" y="0"/>
-                            <a:ext cx="847607" cy="3600000"/>
+                            <a:ext cx="1433176" cy="6139946"/>
                           </a:xfrm>
                           <a:prstGeom prst="rect">
                             <a:avLst/>
@@ -3199,85 +3285,52 @@
           </w:p>
           <w:p>
             <w:pPr>
-              <w:pStyle w:val="Caption"/>
-              <w:spacing w:after="0"/>
               <w:jc w:val="center"/>
-            </w:pPr>
-            <w:r>
-              <w:t xml:space="preserve">Figure 3.1.5 </w:t>
-            </w:r>
-            <w:proofErr w:type="spellStart"/>
-            <w:r>
-              <w:t>displayRacingGear</w:t>
-            </w:r>
-            <w:proofErr w:type="spellEnd"/>
-            <w:r>
-              <w:t xml:space="preserve"> Flowchart</w:t>
+              <w:rPr>
+                <w:rFonts w:ascii="Arial" w:hAnsi="Arial" w:cs="Arial"/>
+                <w:i/>
+                <w:iCs/>
+                <w:sz w:val="22"/>
+                <w:szCs w:val="22"/>
+              </w:rPr>
+            </w:pPr>
+            <w:r>
+              <w:rPr>
+                <w:rFonts w:ascii="Arial" w:hAnsi="Arial" w:cs="Arial"/>
+                <w:i/>
+                <w:iCs/>
+                <w:sz w:val="22"/>
+                <w:szCs w:val="22"/>
+              </w:rPr>
+              <w:t>Figure 3.1.4</w:t>
             </w:r>
           </w:p>
         </w:tc>
-      </w:tr>
-    </w:tbl>
-    <w:p>
-      <w:pPr>
-        <w:spacing w:after="0" w:line="360" w:lineRule="auto"/>
-        <w:rPr>
-          <w:rFonts w:ascii="Arial" w:hAnsi="Arial" w:cs="Arial"/>
-          <w:b/>
-          <w:bCs/>
-          <w:sz w:val="12"/>
-          <w:szCs w:val="12"/>
-        </w:rPr>
-      </w:pPr>
-    </w:p>
-    <w:tbl>
-      <w:tblPr>
-        <w:tblStyle w:val="TableGrid0"/>
-        <w:tblW w:w="0" w:type="auto"/>
-        <w:tblLook w:val="04A0" w:firstRow="1" w:lastRow="0" w:firstColumn="1" w:lastColumn="0" w:noHBand="0" w:noVBand="1"/>
-      </w:tblPr>
-      <w:tblGrid>
-        <w:gridCol w:w="4675"/>
-        <w:gridCol w:w="4675"/>
-      </w:tblGrid>
-      <w:tr>
         <w:tc>
           <w:tcPr>
             <w:tcW w:w="4675" w:type="dxa"/>
           </w:tcPr>
           <w:p>
             <w:pPr>
-              <w:spacing w:line="360" w:lineRule="auto"/>
               <w:jc w:val="center"/>
               <w:rPr>
                 <w:rFonts w:ascii="Arial" w:hAnsi="Arial" w:cs="Arial"/>
-                <w:b/>
-                <w:bCs/>
-                <w:sz w:val="2"/>
-                <w:szCs w:val="2"/>
-              </w:rPr>
-            </w:pPr>
-          </w:p>
-          <w:p>
-            <w:pPr>
-              <w:keepNext/>
-              <w:spacing w:line="360" w:lineRule="auto"/>
-              <w:jc w:val="center"/>
-            </w:pPr>
-            <w:r>
-              <w:rPr>
-                <w:rFonts w:ascii="Arial" w:hAnsi="Arial" w:cs="Arial"/>
-                <w:b/>
-                <w:bCs/>
+                <w:sz w:val="22"/>
+                <w:szCs w:val="22"/>
+              </w:rPr>
+            </w:pPr>
+            <w:r>
+              <w:rPr>
+                <w:rFonts w:ascii="Arial" w:hAnsi="Arial" w:cs="Arial"/>
                 <w:noProof/>
                 <w:sz w:val="22"/>
                 <w:szCs w:val="22"/>
               </w:rPr>
               <w:drawing>
-                <wp:inline distT="0" distB="0" distL="0" distR="0" wp14:anchorId="2E2A1CE2" wp14:editId="4109734C">
-                  <wp:extent cx="2812342" cy="3600000"/>
-                  <wp:effectExtent l="0" t="0" r="7620" b="635"/>
-                  <wp:docPr id="1834329849" name="Picture 7"/>
+                <wp:inline distT="0" distB="0" distL="0" distR="0" wp14:anchorId="4814C063" wp14:editId="69078298">
+                  <wp:extent cx="2823053" cy="6002866"/>
+                  <wp:effectExtent l="0" t="0" r="0" b="0"/>
+                  <wp:docPr id="2084449480" name="Picture 17" descr="A screenshot of a computer screen&#10;&#10;AI-generated content may be incorrect."/>
                   <wp:cNvGraphicFramePr>
                     <a:graphicFrameLocks xmlns:a="http://schemas.openxmlformats.org/drawingml/2006/main" noChangeAspect="1"/>
                   </wp:cNvGraphicFramePr>
@@ -3285,7 +3338,7 @@
                     <a:graphicData uri="http://schemas.openxmlformats.org/drawingml/2006/picture">
                       <pic:pic xmlns:pic="http://schemas.openxmlformats.org/drawingml/2006/picture">
                         <pic:nvPicPr>
-                          <pic:cNvPr id="1834329849" name="Picture 1834329849"/>
+                          <pic:cNvPr id="2084449480" name="Picture 17" descr="A screenshot of a computer screen&#10;&#10;AI-generated content may be incorrect."/>
                           <pic:cNvPicPr/>
                         </pic:nvPicPr>
                         <pic:blipFill>
@@ -3303,7 +3356,7 @@
                         <pic:spPr>
                           <a:xfrm>
                             <a:off x="0" y="0"/>
-                            <a:ext cx="2812342" cy="3600000"/>
+                            <a:ext cx="2842818" cy="6044895"/>
                           </a:xfrm>
                           <a:prstGeom prst="rect">
                             <a:avLst/>
@@ -3318,67 +3371,82 @@
           </w:p>
           <w:p>
             <w:pPr>
-              <w:pStyle w:val="Caption"/>
-              <w:spacing w:after="0"/>
               <w:jc w:val="center"/>
               <w:rPr>
                 <w:rFonts w:ascii="Arial" w:hAnsi="Arial" w:cs="Arial"/>
-                <w:b/>
-                <w:bCs/>
+                <w:i/>
+                <w:iCs/>
                 <w:sz w:val="22"/>
                 <w:szCs w:val="22"/>
               </w:rPr>
             </w:pPr>
             <w:r>
-              <w:t xml:space="preserve">Figure 3.1.6 </w:t>
-            </w:r>
-            <w:proofErr w:type="spellStart"/>
-            <w:r>
-              <w:t>displayEngineCapacities</w:t>
-            </w:r>
-            <w:proofErr w:type="spellEnd"/>
-            <w:r>
-              <w:t xml:space="preserve"> Flowchart</w:t>
+              <w:rPr>
+                <w:rFonts w:ascii="Arial" w:hAnsi="Arial" w:cs="Arial"/>
+                <w:i/>
+                <w:iCs/>
+                <w:sz w:val="22"/>
+                <w:szCs w:val="22"/>
+              </w:rPr>
+              <w:t>Figure 3.1.5</w:t>
             </w:r>
           </w:p>
         </w:tc>
+      </w:tr>
+    </w:tbl>
+    <w:p>
+      <w:pPr>
+        <w:rPr>
+          <w:rFonts w:ascii="Arial" w:hAnsi="Arial" w:cs="Arial"/>
+          <w:sz w:val="22"/>
+          <w:szCs w:val="22"/>
+        </w:rPr>
+      </w:pPr>
+      <w:r>
+        <w:rPr>
+          <w:rFonts w:ascii="Arial" w:hAnsi="Arial" w:cs="Arial"/>
+          <w:sz w:val="22"/>
+          <w:szCs w:val="22"/>
+        </w:rPr>
+        <w:br w:type="page"/>
+      </w:r>
+    </w:p>
+    <w:tbl>
+      <w:tblPr>
+        <w:tblStyle w:val="TableGrid0"/>
+        <w:tblW w:w="0" w:type="auto"/>
+        <w:tblLook w:val="04A0" w:firstRow="1" w:lastRow="0" w:firstColumn="1" w:lastColumn="0" w:noHBand="0" w:noVBand="1"/>
+      </w:tblPr>
+      <w:tblGrid>
+        <w:gridCol w:w="9350"/>
+      </w:tblGrid>
+      <w:tr>
         <w:tc>
           <w:tcPr>
-            <w:tcW w:w="4675" w:type="dxa"/>
+            <w:tcW w:w="9350" w:type="dxa"/>
           </w:tcPr>
           <w:p>
             <w:pPr>
-              <w:spacing w:line="360" w:lineRule="auto"/>
               <w:jc w:val="center"/>
               <w:rPr>
                 <w:rFonts w:ascii="Arial" w:hAnsi="Arial" w:cs="Arial"/>
-                <w:b/>
-                <w:bCs/>
-                <w:sz w:val="2"/>
-                <w:szCs w:val="2"/>
-              </w:rPr>
-            </w:pPr>
-          </w:p>
-          <w:p>
-            <w:pPr>
-              <w:keepNext/>
-              <w:spacing w:line="360" w:lineRule="auto"/>
-              <w:jc w:val="center"/>
-            </w:pPr>
-            <w:r>
-              <w:rPr>
-                <w:rFonts w:ascii="Arial" w:hAnsi="Arial" w:cs="Arial"/>
-                <w:b/>
-                <w:bCs/>
+                <w:sz w:val="22"/>
+                <w:szCs w:val="22"/>
+              </w:rPr>
+            </w:pPr>
+            <w:r>
+              <w:rPr>
+                <w:rFonts w:ascii="Arial" w:hAnsi="Arial" w:cs="Arial"/>
                 <w:noProof/>
                 <w:sz w:val="22"/>
                 <w:szCs w:val="22"/>
               </w:rPr>
+              <w:lastRenderedPageBreak/>
               <w:drawing>
-                <wp:inline distT="0" distB="0" distL="0" distR="0" wp14:anchorId="27C04924" wp14:editId="01675868">
-                  <wp:extent cx="2528571" cy="3600000"/>
-                  <wp:effectExtent l="0" t="0" r="5080" b="635"/>
-                  <wp:docPr id="1642950150" name="Picture 8"/>
+                <wp:inline distT="0" distB="0" distL="0" distR="0" wp14:anchorId="7627C1E2" wp14:editId="08DAE8C0">
+                  <wp:extent cx="4224578" cy="6007100"/>
+                  <wp:effectExtent l="0" t="0" r="5080" b="0"/>
+                  <wp:docPr id="1085381278" name="Picture 19" descr="A screenshot of a computer program&#10;&#10;AI-generated content may be incorrect."/>
                   <wp:cNvGraphicFramePr>
                     <a:graphicFrameLocks xmlns:a="http://schemas.openxmlformats.org/drawingml/2006/main" noChangeAspect="1"/>
                   </wp:cNvGraphicFramePr>
@@ -3386,7 +3454,7 @@
                     <a:graphicData uri="http://schemas.openxmlformats.org/drawingml/2006/picture">
                       <pic:pic xmlns:pic="http://schemas.openxmlformats.org/drawingml/2006/picture">
                         <pic:nvPicPr>
-                          <pic:cNvPr id="1642950150" name="Picture 1642950150"/>
+                          <pic:cNvPr id="1085381278" name="Picture 19" descr="A screenshot of a computer program&#10;&#10;AI-generated content may be incorrect."/>
                           <pic:cNvPicPr/>
                         </pic:nvPicPr>
                         <pic:blipFill>
@@ -3404,7 +3472,7 @@
                         <pic:spPr>
                           <a:xfrm>
                             <a:off x="0" y="0"/>
-                            <a:ext cx="2528571" cy="3600000"/>
+                            <a:ext cx="4227379" cy="6011083"/>
                           </a:xfrm>
                           <a:prstGeom prst="rect">
                             <a:avLst/>
@@ -3419,20 +3487,20 @@
           </w:p>
           <w:p>
             <w:pPr>
-              <w:pStyle w:val="Caption"/>
-              <w:spacing w:after="0"/>
               <w:jc w:val="center"/>
-            </w:pPr>
-            <w:r>
-              <w:t xml:space="preserve">Figure 3.1.7 </w:t>
-            </w:r>
-            <w:proofErr w:type="spellStart"/>
-            <w:r>
-              <w:t>getValidIntegerInput</w:t>
-            </w:r>
-            <w:proofErr w:type="spellEnd"/>
-            <w:r>
-              <w:t xml:space="preserve"> Flowchart</w:t>
+              <w:rPr>
+                <w:rFonts w:ascii="Arial" w:hAnsi="Arial" w:cs="Arial"/>
+                <w:sz w:val="22"/>
+                <w:szCs w:val="22"/>
+              </w:rPr>
+            </w:pPr>
+            <w:r>
+              <w:rPr>
+                <w:rFonts w:ascii="Arial" w:hAnsi="Arial" w:cs="Arial"/>
+                <w:sz w:val="22"/>
+                <w:szCs w:val="22"/>
+              </w:rPr>
+              <w:t>Figure 3.1.6</w:t>
             </w:r>
           </w:p>
         </w:tc>
@@ -3440,7 +3508,23 @@
     </w:tbl>
     <w:p>
       <w:pPr>
-        <w:spacing w:after="0" w:line="360" w:lineRule="auto"/>
+        <w:rPr>
+          <w:rFonts w:ascii="Arial" w:hAnsi="Arial" w:cs="Arial"/>
+          <w:sz w:val="22"/>
+          <w:szCs w:val="22"/>
+        </w:rPr>
+      </w:pPr>
+      <w:r>
+        <w:rPr>
+          <w:rFonts w:ascii="Arial" w:hAnsi="Arial" w:cs="Arial"/>
+          <w:sz w:val="22"/>
+          <w:szCs w:val="22"/>
+        </w:rPr>
+        <w:br w:type="page"/>
+      </w:r>
+    </w:p>
+    <w:p>
+      <w:pPr>
         <w:rPr>
           <w:rFonts w:ascii="Arial" w:hAnsi="Arial" w:cs="Arial"/>
           <w:b/>
@@ -3449,6 +3533,17 @@
           <w:szCs w:val="22"/>
         </w:rPr>
       </w:pPr>
+      <w:r>
+        <w:rPr>
+          <w:rFonts w:ascii="Arial" w:hAnsi="Arial" w:cs="Arial"/>
+          <w:b/>
+          <w:bCs/>
+          <w:sz w:val="22"/>
+          <w:szCs w:val="22"/>
+        </w:rPr>
+        <w:lastRenderedPageBreak/>
+        <w:t xml:space="preserve">Input Validation Functions: </w:t>
+      </w:r>
     </w:p>
     <w:tbl>
       <w:tblPr>
@@ -3457,48 +3552,34 @@
         <w:tblLook w:val="04A0" w:firstRow="1" w:lastRow="0" w:firstColumn="1" w:lastColumn="0" w:noHBand="0" w:noVBand="1"/>
       </w:tblPr>
       <w:tblGrid>
-        <w:gridCol w:w="4675"/>
-        <w:gridCol w:w="4675"/>
+        <w:gridCol w:w="9350"/>
       </w:tblGrid>
       <w:tr>
         <w:tc>
           <w:tcPr>
-            <w:tcW w:w="4675" w:type="dxa"/>
+            <w:tcW w:w="9350" w:type="dxa"/>
           </w:tcPr>
           <w:p>
             <w:pPr>
-              <w:spacing w:line="360" w:lineRule="auto"/>
               <w:jc w:val="center"/>
               <w:rPr>
                 <w:rFonts w:ascii="Arial" w:hAnsi="Arial" w:cs="Arial"/>
-                <w:b/>
-                <w:bCs/>
-                <w:sz w:val="2"/>
-                <w:szCs w:val="2"/>
-              </w:rPr>
-            </w:pPr>
-          </w:p>
-          <w:p>
-            <w:pPr>
-              <w:keepNext/>
-              <w:spacing w:line="360" w:lineRule="auto"/>
-              <w:jc w:val="center"/>
-            </w:pPr>
-            <w:r>
-              <w:rPr>
-                <w:rFonts w:ascii="Arial" w:hAnsi="Arial" w:cs="Arial"/>
-                <w:b/>
-                <w:bCs/>
+                <w:sz w:val="22"/>
+                <w:szCs w:val="22"/>
+              </w:rPr>
+            </w:pPr>
+            <w:r>
+              <w:rPr>
+                <w:rFonts w:ascii="Arial" w:hAnsi="Arial" w:cs="Arial"/>
                 <w:noProof/>
                 <w:sz w:val="22"/>
                 <w:szCs w:val="22"/>
               </w:rPr>
-              <w:lastRenderedPageBreak/>
               <w:drawing>
-                <wp:inline distT="0" distB="0" distL="0" distR="0" wp14:anchorId="690DC54E" wp14:editId="13C72486">
-                  <wp:extent cx="2561963" cy="3600000"/>
-                  <wp:effectExtent l="0" t="0" r="0" b="635"/>
-                  <wp:docPr id="1561578708" name="Picture 9"/>
+                <wp:inline distT="0" distB="0" distL="0" distR="0" wp14:anchorId="3DD419DF" wp14:editId="5EA9A677">
+                  <wp:extent cx="3419910" cy="3476625"/>
+                  <wp:effectExtent l="0" t="0" r="9525" b="0"/>
+                  <wp:docPr id="1326939319" name="Picture 21" descr="A screenshot of a computer program&#10;&#10;AI-generated content may be incorrect."/>
                   <wp:cNvGraphicFramePr>
                     <a:graphicFrameLocks xmlns:a="http://schemas.openxmlformats.org/drawingml/2006/main" noChangeAspect="1"/>
                   </wp:cNvGraphicFramePr>
@@ -3506,7 +3587,7 @@
                     <a:graphicData uri="http://schemas.openxmlformats.org/drawingml/2006/picture">
                       <pic:pic xmlns:pic="http://schemas.openxmlformats.org/drawingml/2006/picture">
                         <pic:nvPicPr>
-                          <pic:cNvPr id="1561578708" name="Picture 1561578708"/>
+                          <pic:cNvPr id="1326939319" name="Picture 21" descr="A screenshot of a computer program&#10;&#10;AI-generated content may be incorrect."/>
                           <pic:cNvPicPr/>
                         </pic:nvPicPr>
                         <pic:blipFill>
@@ -3524,7 +3605,7 @@
                         <pic:spPr>
                           <a:xfrm>
                             <a:off x="0" y="0"/>
-                            <a:ext cx="2561963" cy="3600000"/>
+                            <a:ext cx="3449074" cy="3506272"/>
                           </a:xfrm>
                           <a:prstGeom prst="rect">
                             <a:avLst/>
@@ -3539,68 +3620,105 @@
           </w:p>
           <w:p>
             <w:pPr>
-              <w:pStyle w:val="Caption"/>
-              <w:spacing w:after="0"/>
               <w:jc w:val="center"/>
               <w:rPr>
                 <w:rFonts w:ascii="Arial" w:hAnsi="Arial" w:cs="Arial"/>
-                <w:b/>
-                <w:bCs/>
+                <w:i/>
+                <w:iCs/>
                 <w:sz w:val="22"/>
                 <w:szCs w:val="22"/>
               </w:rPr>
             </w:pPr>
             <w:r>
-              <w:t xml:space="preserve">Figure 3.1.8 </w:t>
+              <w:rPr>
+                <w:rFonts w:ascii="Arial" w:hAnsi="Arial" w:cs="Arial"/>
+                <w:i/>
+                <w:iCs/>
+                <w:sz w:val="22"/>
+                <w:szCs w:val="22"/>
+              </w:rPr>
+              <w:t>Figure 3.1.7</w:t>
+            </w:r>
+            <w:r>
+              <w:rPr>
+                <w:rFonts w:ascii="Arial" w:hAnsi="Arial" w:cs="Arial"/>
+                <w:i/>
+                <w:iCs/>
+                <w:sz w:val="22"/>
+                <w:szCs w:val="22"/>
+              </w:rPr>
+              <w:t xml:space="preserve"> </w:t>
             </w:r>
             <w:proofErr w:type="spellStart"/>
             <w:r>
-              <w:t>getValidCharacterInput</w:t>
+              <w:rPr>
+                <w:rFonts w:ascii="Arial" w:hAnsi="Arial" w:cs="Arial"/>
+                <w:i/>
+                <w:iCs/>
+                <w:sz w:val="22"/>
+                <w:szCs w:val="22"/>
+              </w:rPr>
+              <w:t>getValidIntegerInput</w:t>
             </w:r>
             <w:proofErr w:type="spellEnd"/>
             <w:r>
-              <w:t xml:space="preserve"> Flowchart</w:t>
+              <w:rPr>
+                <w:rFonts w:ascii="Arial" w:hAnsi="Arial" w:cs="Arial"/>
+                <w:i/>
+                <w:iCs/>
+                <w:sz w:val="22"/>
+                <w:szCs w:val="22"/>
+              </w:rPr>
+              <w:t xml:space="preserve"> Function</w:t>
             </w:r>
           </w:p>
         </w:tc>
+      </w:tr>
+    </w:tbl>
+    <w:p>
+      <w:pPr>
+        <w:rPr>
+          <w:rFonts w:ascii="Arial" w:hAnsi="Arial" w:cs="Arial"/>
+          <w:sz w:val="22"/>
+          <w:szCs w:val="22"/>
+        </w:rPr>
+      </w:pPr>
+    </w:p>
+    <w:tbl>
+      <w:tblPr>
+        <w:tblStyle w:val="TableGrid0"/>
+        <w:tblW w:w="0" w:type="auto"/>
+        <w:tblLook w:val="04A0" w:firstRow="1" w:lastRow="0" w:firstColumn="1" w:lastColumn="0" w:noHBand="0" w:noVBand="1"/>
+      </w:tblPr>
+      <w:tblGrid>
+        <w:gridCol w:w="9350"/>
+      </w:tblGrid>
+      <w:tr>
         <w:tc>
           <w:tcPr>
-            <w:tcW w:w="4675" w:type="dxa"/>
+            <w:tcW w:w="9350" w:type="dxa"/>
           </w:tcPr>
           <w:p>
             <w:pPr>
-              <w:spacing w:line="360" w:lineRule="auto"/>
               <w:jc w:val="center"/>
               <w:rPr>
                 <w:rFonts w:ascii="Arial" w:hAnsi="Arial" w:cs="Arial"/>
-                <w:b/>
-                <w:bCs/>
-                <w:sz w:val="2"/>
-                <w:szCs w:val="2"/>
-              </w:rPr>
-            </w:pPr>
-          </w:p>
-          <w:p>
-            <w:pPr>
-              <w:keepNext/>
-              <w:spacing w:line="360" w:lineRule="auto"/>
-              <w:jc w:val="center"/>
-            </w:pPr>
-            <w:r>
-              <w:rPr>
-                <w:rFonts w:ascii="Arial" w:hAnsi="Arial" w:cs="Arial"/>
-                <w:b/>
-                <w:bCs/>
+                <w:sz w:val="22"/>
+                <w:szCs w:val="22"/>
+              </w:rPr>
+            </w:pPr>
+            <w:r>
+              <w:rPr>
+                <w:rFonts w:ascii="Arial" w:hAnsi="Arial" w:cs="Arial"/>
                 <w:noProof/>
                 <w:sz w:val="22"/>
                 <w:szCs w:val="22"/>
               </w:rPr>
-              <w:lastRenderedPageBreak/>
               <w:drawing>
-                <wp:inline distT="0" distB="0" distL="0" distR="0" wp14:anchorId="465D1A8B" wp14:editId="49C36C05">
-                  <wp:extent cx="2522093" cy="3600000"/>
-                  <wp:effectExtent l="0" t="0" r="0" b="635"/>
-                  <wp:docPr id="1076946249" name="Picture 10"/>
+                <wp:inline distT="0" distB="0" distL="0" distR="0" wp14:anchorId="6468A149" wp14:editId="5432BFCF">
+                  <wp:extent cx="2739472" cy="3638550"/>
+                  <wp:effectExtent l="0" t="0" r="3810" b="0"/>
+                  <wp:docPr id="412436557" name="Picture 22" descr="A screenshot of a computer screen&#10;&#10;AI-generated content may be incorrect."/>
                   <wp:cNvGraphicFramePr>
                     <a:graphicFrameLocks xmlns:a="http://schemas.openxmlformats.org/drawingml/2006/main" noChangeAspect="1"/>
                   </wp:cNvGraphicFramePr>
@@ -3608,7 +3726,7 @@
                     <a:graphicData uri="http://schemas.openxmlformats.org/drawingml/2006/picture">
                       <pic:pic xmlns:pic="http://schemas.openxmlformats.org/drawingml/2006/picture">
                         <pic:nvPicPr>
-                          <pic:cNvPr id="1076946249" name="Picture 1076946249"/>
+                          <pic:cNvPr id="412436557" name="Picture 22" descr="A screenshot of a computer screen&#10;&#10;AI-generated content may be incorrect."/>
                           <pic:cNvPicPr/>
                         </pic:nvPicPr>
                         <pic:blipFill>
@@ -3626,7 +3744,7 @@
                         <pic:spPr>
                           <a:xfrm>
                             <a:off x="0" y="0"/>
-                            <a:ext cx="2522093" cy="3600000"/>
+                            <a:ext cx="2759125" cy="3664652"/>
                           </a:xfrm>
                           <a:prstGeom prst="rect">
                             <a:avLst/>
@@ -3641,20 +3759,56 @@
           </w:p>
           <w:p>
             <w:pPr>
-              <w:pStyle w:val="Caption"/>
-              <w:spacing w:after="0"/>
               <w:jc w:val="center"/>
-            </w:pPr>
-            <w:r>
-              <w:t xml:space="preserve">Figure 3.1.9 </w:t>
+              <w:rPr>
+                <w:rFonts w:ascii="Arial" w:hAnsi="Arial" w:cs="Arial"/>
+                <w:i/>
+                <w:iCs/>
+                <w:sz w:val="22"/>
+                <w:szCs w:val="22"/>
+              </w:rPr>
+            </w:pPr>
+            <w:r>
+              <w:rPr>
+                <w:rFonts w:ascii="Arial" w:hAnsi="Arial" w:cs="Arial"/>
+                <w:i/>
+                <w:iCs/>
+                <w:sz w:val="22"/>
+                <w:szCs w:val="22"/>
+              </w:rPr>
+              <w:t>Figure 3.1.8</w:t>
+            </w:r>
+            <w:r>
+              <w:rPr>
+                <w:rFonts w:ascii="Arial" w:hAnsi="Arial" w:cs="Arial"/>
+                <w:i/>
+                <w:iCs/>
+                <w:sz w:val="22"/>
+                <w:szCs w:val="22"/>
+              </w:rPr>
+              <w:t xml:space="preserve"> </w:t>
             </w:r>
             <w:proofErr w:type="spellStart"/>
             <w:r>
-              <w:t>setBooking</w:t>
+              <w:rPr>
+                <w:rFonts w:ascii="Arial" w:hAnsi="Arial" w:cs="Arial"/>
+                <w:i/>
+                <w:iCs/>
+                <w:sz w:val="22"/>
+                <w:szCs w:val="22"/>
+              </w:rPr>
+              <w:t>getValidCharacterInput</w:t>
             </w:r>
             <w:proofErr w:type="spellEnd"/>
             <w:r>
-              <w:t xml:space="preserve"> Flowchart</w:t>
+              <w:rPr>
+                <w:rFonts w:ascii="Arial" w:hAnsi="Arial" w:cs="Arial"/>
+                <w:i/>
+                <w:iCs/>
+                <w:sz w:val="22"/>
+                <w:szCs w:val="22"/>
+              </w:rPr>
+              <w:t xml:space="preserve"> Function</w:t>
             </w:r>
           </w:p>
         </w:tc>
@@ -3662,15 +3816,20 @@
     </w:tbl>
     <w:p>
       <w:pPr>
-        <w:spacing w:after="0" w:line="360" w:lineRule="auto"/>
-        <w:rPr>
-          <w:rFonts w:ascii="Arial" w:hAnsi="Arial" w:cs="Arial"/>
-          <w:b/>
-          <w:bCs/>
+        <w:rPr>
+          <w:rFonts w:ascii="Arial" w:hAnsi="Arial" w:cs="Arial"/>
           <w:sz w:val="22"/>
           <w:szCs w:val="22"/>
         </w:rPr>
       </w:pPr>
+      <w:r>
+        <w:rPr>
+          <w:rFonts w:ascii="Arial" w:hAnsi="Arial" w:cs="Arial"/>
+          <w:sz w:val="22"/>
+          <w:szCs w:val="22"/>
+        </w:rPr>
+        <w:br w:type="page"/>
+      </w:r>
     </w:p>
     <w:tbl>
       <w:tblPr>
@@ -3679,47 +3838,35 @@
         <w:tblLook w:val="04A0" w:firstRow="1" w:lastRow="0" w:firstColumn="1" w:lastColumn="0" w:noHBand="0" w:noVBand="1"/>
       </w:tblPr>
       <w:tblGrid>
-        <w:gridCol w:w="4675"/>
-        <w:gridCol w:w="4675"/>
+        <w:gridCol w:w="9350"/>
       </w:tblGrid>
       <w:tr>
         <w:tc>
           <w:tcPr>
-            <w:tcW w:w="4675" w:type="dxa"/>
+            <w:tcW w:w="9350" w:type="dxa"/>
           </w:tcPr>
           <w:p>
             <w:pPr>
-              <w:spacing w:line="360" w:lineRule="auto"/>
               <w:jc w:val="center"/>
               <w:rPr>
                 <w:rFonts w:ascii="Arial" w:hAnsi="Arial" w:cs="Arial"/>
-                <w:b/>
-                <w:bCs/>
-                <w:sz w:val="2"/>
-                <w:szCs w:val="2"/>
-              </w:rPr>
-            </w:pPr>
-          </w:p>
-          <w:p>
-            <w:pPr>
-              <w:keepNext/>
-              <w:spacing w:line="360" w:lineRule="auto"/>
-              <w:jc w:val="center"/>
-            </w:pPr>
-            <w:r>
-              <w:rPr>
-                <w:rFonts w:ascii="Arial" w:hAnsi="Arial" w:cs="Arial"/>
-                <w:b/>
-                <w:bCs/>
+                <w:sz w:val="22"/>
+                <w:szCs w:val="22"/>
+              </w:rPr>
+            </w:pPr>
+            <w:r>
+              <w:rPr>
+                <w:rFonts w:ascii="Arial" w:hAnsi="Arial" w:cs="Arial"/>
                 <w:noProof/>
                 <w:sz w:val="22"/>
                 <w:szCs w:val="22"/>
               </w:rPr>
+              <w:lastRenderedPageBreak/>
               <w:drawing>
-                <wp:inline distT="0" distB="0" distL="0" distR="0" wp14:anchorId="487177D1" wp14:editId="7188F467">
-                  <wp:extent cx="1927596" cy="2520000"/>
+                <wp:inline distT="0" distB="0" distL="0" distR="0" wp14:anchorId="501537F1" wp14:editId="33FC1D82">
+                  <wp:extent cx="4533900" cy="3642621"/>
                   <wp:effectExtent l="0" t="0" r="0" b="0"/>
-                  <wp:docPr id="2009411558" name="Picture 11"/>
+                  <wp:docPr id="228891971" name="Picture 24" descr="A screenshot of a computer&#10;&#10;AI-generated content may be incorrect."/>
                   <wp:cNvGraphicFramePr>
                     <a:graphicFrameLocks xmlns:a="http://schemas.openxmlformats.org/drawingml/2006/main" noChangeAspect="1"/>
                   </wp:cNvGraphicFramePr>
@@ -3727,7 +3874,7 @@
                     <a:graphicData uri="http://schemas.openxmlformats.org/drawingml/2006/picture">
                       <pic:pic xmlns:pic="http://schemas.openxmlformats.org/drawingml/2006/picture">
                         <pic:nvPicPr>
-                          <pic:cNvPr id="2009411558" name="Picture 2009411558"/>
+                          <pic:cNvPr id="228891971" name="Picture 24" descr="A screenshot of a computer&#10;&#10;AI-generated content may be incorrect."/>
                           <pic:cNvPicPr/>
                         </pic:nvPicPr>
                         <pic:blipFill>
@@ -3745,7 +3892,7 @@
                         <pic:spPr>
                           <a:xfrm>
                             <a:off x="0" y="0"/>
-                            <a:ext cx="1927596" cy="2520000"/>
+                            <a:ext cx="4544637" cy="3651248"/>
                           </a:xfrm>
                           <a:prstGeom prst="rect">
                             <a:avLst/>
@@ -3760,66 +3907,105 @@
           </w:p>
           <w:p>
             <w:pPr>
-              <w:pStyle w:val="Caption"/>
-              <w:spacing w:after="0"/>
               <w:jc w:val="center"/>
               <w:rPr>
                 <w:rFonts w:ascii="Arial" w:hAnsi="Arial" w:cs="Arial"/>
-                <w:b/>
-                <w:bCs/>
+                <w:i/>
+                <w:iCs/>
                 <w:sz w:val="22"/>
                 <w:szCs w:val="22"/>
               </w:rPr>
             </w:pPr>
             <w:r>
-              <w:t xml:space="preserve">Figure 3.1.10 </w:t>
+              <w:rPr>
+                <w:rFonts w:ascii="Arial" w:hAnsi="Arial" w:cs="Arial"/>
+                <w:i/>
+                <w:iCs/>
+                <w:sz w:val="22"/>
+                <w:szCs w:val="22"/>
+              </w:rPr>
+              <w:t xml:space="preserve">Figure 3.1.9 </w:t>
             </w:r>
             <w:proofErr w:type="spellStart"/>
             <w:r>
-              <w:t>getDriverCount</w:t>
+              <w:rPr>
+                <w:rFonts w:ascii="Arial" w:hAnsi="Arial" w:cs="Arial"/>
+                <w:i/>
+                <w:iCs/>
+                <w:sz w:val="22"/>
+                <w:szCs w:val="22"/>
+              </w:rPr>
+              <w:t>getBooking</w:t>
+            </w:r>
+            <w:r>
+              <w:rPr>
+                <w:rFonts w:ascii="Arial" w:hAnsi="Arial" w:cs="Arial"/>
+                <w:i/>
+                <w:iCs/>
+                <w:sz w:val="22"/>
+                <w:szCs w:val="22"/>
+              </w:rPr>
+              <w:t>Type</w:t>
             </w:r>
             <w:proofErr w:type="spellEnd"/>
             <w:r>
-              <w:t xml:space="preserve"> Flowchart</w:t>
+              <w:rPr>
+                <w:rFonts w:ascii="Arial" w:hAnsi="Arial" w:cs="Arial"/>
+                <w:i/>
+                <w:iCs/>
+                <w:sz w:val="22"/>
+                <w:szCs w:val="22"/>
+              </w:rPr>
+              <w:t xml:space="preserve"> Function</w:t>
             </w:r>
           </w:p>
         </w:tc>
+      </w:tr>
+    </w:tbl>
+    <w:p>
+      <w:pPr>
+        <w:rPr>
+          <w:rFonts w:ascii="Arial" w:hAnsi="Arial" w:cs="Arial"/>
+          <w:sz w:val="22"/>
+          <w:szCs w:val="22"/>
+        </w:rPr>
+      </w:pPr>
+    </w:p>
+    <w:tbl>
+      <w:tblPr>
+        <w:tblStyle w:val="TableGrid0"/>
+        <w:tblW w:w="0" w:type="auto"/>
+        <w:tblLook w:val="04A0" w:firstRow="1" w:lastRow="0" w:firstColumn="1" w:lastColumn="0" w:noHBand="0" w:noVBand="1"/>
+      </w:tblPr>
+      <w:tblGrid>
+        <w:gridCol w:w="9350"/>
+      </w:tblGrid>
+      <w:tr>
         <w:tc>
           <w:tcPr>
-            <w:tcW w:w="4675" w:type="dxa"/>
+            <w:tcW w:w="9350" w:type="dxa"/>
           </w:tcPr>
           <w:p>
             <w:pPr>
-              <w:spacing w:line="360" w:lineRule="auto"/>
-              <w:rPr>
-                <w:rFonts w:ascii="Arial" w:hAnsi="Arial" w:cs="Arial"/>
-                <w:b/>
-                <w:bCs/>
+              <w:jc w:val="center"/>
+              <w:rPr>
+                <w:rFonts w:ascii="Arial" w:hAnsi="Arial" w:cs="Arial"/>
                 <w:sz w:val="22"/>
                 <w:szCs w:val="22"/>
               </w:rPr>
             </w:pPr>
-          </w:p>
-          <w:p>
-            <w:pPr>
-              <w:keepNext/>
-              <w:spacing w:line="360" w:lineRule="auto"/>
-              <w:jc w:val="center"/>
-            </w:pPr>
-            <w:r>
-              <w:rPr>
-                <w:rFonts w:ascii="Arial" w:hAnsi="Arial" w:cs="Arial"/>
-                <w:b/>
-                <w:bCs/>
+            <w:r>
+              <w:rPr>
+                <w:rFonts w:ascii="Arial" w:hAnsi="Arial" w:cs="Arial"/>
                 <w:noProof/>
                 <w:sz w:val="22"/>
                 <w:szCs w:val="22"/>
               </w:rPr>
               <w:drawing>
-                <wp:inline distT="0" distB="0" distL="0" distR="0" wp14:anchorId="7B804866" wp14:editId="1BB10316">
-                  <wp:extent cx="2811101" cy="1997503"/>
-                  <wp:effectExtent l="0" t="0" r="8890" b="3175"/>
-                  <wp:docPr id="1882266346" name="Picture 13"/>
+                <wp:inline distT="0" distB="0" distL="0" distR="0" wp14:anchorId="080137D9" wp14:editId="7B22AAE0">
+                  <wp:extent cx="2859686" cy="3667125"/>
+                  <wp:effectExtent l="0" t="0" r="0" b="0"/>
+                  <wp:docPr id="275772360" name="Picture 25" descr="A screenshot of a computer screen&#10;&#10;AI-generated content may be incorrect."/>
                   <wp:cNvGraphicFramePr>
                     <a:graphicFrameLocks xmlns:a="http://schemas.openxmlformats.org/drawingml/2006/main" noChangeAspect="1"/>
                   </wp:cNvGraphicFramePr>
@@ -3827,11 +4013,11 @@
                     <a:graphicData uri="http://schemas.openxmlformats.org/drawingml/2006/picture">
                       <pic:pic xmlns:pic="http://schemas.openxmlformats.org/drawingml/2006/picture">
                         <pic:nvPicPr>
-                          <pic:cNvPr id="1882266346" name="Picture 1882266346"/>
+                          <pic:cNvPr id="275772360" name="Picture 25" descr="A screenshot of a computer screen&#10;&#10;AI-generated content may be incorrect."/>
                           <pic:cNvPicPr/>
                         </pic:nvPicPr>
                         <pic:blipFill>
-                          <a:blip r:embed="rId19" cstate="print">
+                          <a:blip r:embed="rId19">
                             <a:extLst>
                               <a:ext uri="{28A0092B-C50C-407E-A947-70E740481C1C}">
                                 <a14:useLocalDpi xmlns:a14="http://schemas.microsoft.com/office/drawing/2010/main" val="0"/>
@@ -3845,7 +4031,7 @@
                         <pic:spPr>
                           <a:xfrm>
                             <a:off x="0" y="0"/>
-                            <a:ext cx="2857192" cy="2030254"/>
+                            <a:ext cx="2901935" cy="3721303"/>
                           </a:xfrm>
                           <a:prstGeom prst="rect">
                             <a:avLst/>
@@ -3860,27 +4046,20 @@
           </w:p>
           <w:p>
             <w:pPr>
-              <w:keepNext/>
-              <w:spacing w:line="360" w:lineRule="auto"/>
               <w:jc w:val="center"/>
-            </w:pPr>
-          </w:p>
-          <w:p>
-            <w:pPr>
-              <w:pStyle w:val="Caption"/>
-              <w:spacing w:after="0"/>
-              <w:jc w:val="center"/>
-            </w:pPr>
-            <w:r>
-              <w:t xml:space="preserve">Figure 3.1.11 </w:t>
-            </w:r>
-            <w:proofErr w:type="spellStart"/>
-            <w:r>
-              <w:t>getDriverDetails</w:t>
-            </w:r>
-            <w:proofErr w:type="spellEnd"/>
-            <w:r>
-              <w:t xml:space="preserve"> Flowchart</w:t>
+              <w:rPr>
+                <w:rFonts w:ascii="Arial" w:hAnsi="Arial" w:cs="Arial"/>
+                <w:sz w:val="22"/>
+                <w:szCs w:val="22"/>
+              </w:rPr>
+            </w:pPr>
+            <w:r>
+              <w:rPr>
+                <w:rFonts w:ascii="Arial" w:hAnsi="Arial" w:cs="Arial"/>
+                <w:sz w:val="22"/>
+                <w:szCs w:val="22"/>
+              </w:rPr>
+              <w:t>Figure 3.1.10</w:t>
             </w:r>
           </w:p>
         </w:tc>
@@ -3888,15 +4067,20 @@
     </w:tbl>
     <w:p>
       <w:pPr>
-        <w:spacing w:after="0" w:line="360" w:lineRule="auto"/>
-        <w:rPr>
-          <w:rFonts w:ascii="Arial" w:hAnsi="Arial" w:cs="Arial"/>
-          <w:b/>
-          <w:bCs/>
+        <w:rPr>
+          <w:rFonts w:ascii="Arial" w:hAnsi="Arial" w:cs="Arial"/>
           <w:sz w:val="22"/>
           <w:szCs w:val="22"/>
         </w:rPr>
       </w:pPr>
+      <w:r>
+        <w:rPr>
+          <w:rFonts w:ascii="Arial" w:hAnsi="Arial" w:cs="Arial"/>
+          <w:sz w:val="22"/>
+          <w:szCs w:val="22"/>
+        </w:rPr>
+        <w:br w:type="page"/>
+      </w:r>
     </w:p>
     <w:tbl>
       <w:tblPr>
@@ -3905,48 +4089,35 @@
         <w:tblLook w:val="04A0" w:firstRow="1" w:lastRow="0" w:firstColumn="1" w:lastColumn="0" w:noHBand="0" w:noVBand="1"/>
       </w:tblPr>
       <w:tblGrid>
-        <w:gridCol w:w="4675"/>
-        <w:gridCol w:w="4675"/>
+        <w:gridCol w:w="9350"/>
       </w:tblGrid>
       <w:tr>
         <w:tc>
           <w:tcPr>
-            <w:tcW w:w="4675" w:type="dxa"/>
+            <w:tcW w:w="9350" w:type="dxa"/>
           </w:tcPr>
           <w:p>
             <w:pPr>
-              <w:spacing w:line="360" w:lineRule="auto"/>
               <w:jc w:val="center"/>
               <w:rPr>
                 <w:rFonts w:ascii="Arial" w:hAnsi="Arial" w:cs="Arial"/>
-                <w:b/>
-                <w:bCs/>
-                <w:sz w:val="2"/>
-                <w:szCs w:val="2"/>
-              </w:rPr>
-            </w:pPr>
-          </w:p>
-          <w:p>
-            <w:pPr>
-              <w:keepNext/>
-              <w:spacing w:line="360" w:lineRule="auto"/>
-              <w:jc w:val="center"/>
-            </w:pPr>
-            <w:r>
-              <w:rPr>
-                <w:rFonts w:ascii="Arial" w:hAnsi="Arial" w:cs="Arial"/>
-                <w:b/>
-                <w:bCs/>
+                <w:sz w:val="22"/>
+                <w:szCs w:val="22"/>
+              </w:rPr>
+            </w:pPr>
+            <w:r>
+              <w:rPr>
+                <w:rFonts w:ascii="Arial" w:hAnsi="Arial" w:cs="Arial"/>
                 <w:noProof/>
                 <w:sz w:val="22"/>
                 <w:szCs w:val="22"/>
               </w:rPr>
               <w:lastRenderedPageBreak/>
               <w:drawing>
-                <wp:inline distT="0" distB="0" distL="0" distR="0" wp14:anchorId="5985C43A" wp14:editId="6C6D5F00">
-                  <wp:extent cx="1924167" cy="3600000"/>
-                  <wp:effectExtent l="0" t="0" r="0" b="635"/>
-                  <wp:docPr id="1332368462" name="Picture 14"/>
+                <wp:inline distT="0" distB="0" distL="0" distR="0" wp14:anchorId="4D1850C9" wp14:editId="1C6B6C3F">
+                  <wp:extent cx="5777078" cy="3943350"/>
+                  <wp:effectExtent l="0" t="0" r="0" b="0"/>
+                  <wp:docPr id="82536805" name="Picture 26" descr="A screenshot of a computer&#10;&#10;AI-generated content may be incorrect."/>
                   <wp:cNvGraphicFramePr>
                     <a:graphicFrameLocks xmlns:a="http://schemas.openxmlformats.org/drawingml/2006/main" noChangeAspect="1"/>
                   </wp:cNvGraphicFramePr>
@@ -3954,11 +4125,11 @@
                     <a:graphicData uri="http://schemas.openxmlformats.org/drawingml/2006/picture">
                       <pic:pic xmlns:pic="http://schemas.openxmlformats.org/drawingml/2006/picture">
                         <pic:nvPicPr>
-                          <pic:cNvPr id="1332368462" name="Picture 1332368462"/>
+                          <pic:cNvPr id="82536805" name="Picture 26" descr="A screenshot of a computer&#10;&#10;AI-generated content may be incorrect."/>
                           <pic:cNvPicPr/>
                         </pic:nvPicPr>
                         <pic:blipFill>
-                          <a:blip r:embed="rId20" cstate="print">
+                          <a:blip r:embed="rId20">
                             <a:extLst>
                               <a:ext uri="{28A0092B-C50C-407E-A947-70E740481C1C}">
                                 <a14:useLocalDpi xmlns:a14="http://schemas.microsoft.com/office/drawing/2010/main" val="0"/>
@@ -3972,7 +4143,7 @@
                         <pic:spPr>
                           <a:xfrm>
                             <a:off x="0" y="0"/>
-                            <a:ext cx="1924167" cy="3600000"/>
+                            <a:ext cx="5793810" cy="3954771"/>
                           </a:xfrm>
                           <a:prstGeom prst="rect">
                             <a:avLst/>
@@ -3987,109 +4158,78 @@
           </w:p>
           <w:p>
             <w:pPr>
-              <w:pStyle w:val="Caption"/>
-              <w:spacing w:after="0"/>
               <w:jc w:val="center"/>
               <w:rPr>
                 <w:rFonts w:ascii="Arial" w:hAnsi="Arial" w:cs="Arial"/>
-                <w:b/>
-                <w:bCs/>
                 <w:sz w:val="22"/>
                 <w:szCs w:val="22"/>
               </w:rPr>
             </w:pPr>
             <w:r>
               <w:rPr>
-                <w:b/>
-                <w:bCs/>
-                <w:color w:val="EE0000"/>
-              </w:rPr>
-              <w:t xml:space="preserve">Figure 3.1.12 </w:t>
-            </w:r>
-            <w:proofErr w:type="spellStart"/>
-            <w:r>
-              <w:rPr>
-                <w:b/>
-                <w:bCs/>
-                <w:color w:val="EE0000"/>
-              </w:rPr>
-              <w:t>setRaceFormat</w:t>
-            </w:r>
-            <w:proofErr w:type="spellEnd"/>
-            <w:r>
-              <w:rPr>
-                <w:b/>
-                <w:bCs/>
-                <w:color w:val="EE0000"/>
-              </w:rPr>
-              <w:t xml:space="preserve"> Flowchart</w:t>
+                <w:rFonts w:ascii="Arial" w:hAnsi="Arial" w:cs="Arial"/>
+                <w:sz w:val="22"/>
+                <w:szCs w:val="22"/>
+              </w:rPr>
+              <w:t>Figure 3.1.11</w:t>
             </w:r>
           </w:p>
         </w:tc>
+      </w:tr>
+    </w:tbl>
+    <w:p>
+      <w:pPr>
+        <w:rPr>
+          <w:rFonts w:ascii="Arial" w:hAnsi="Arial" w:cs="Arial"/>
+          <w:sz w:val="22"/>
+          <w:szCs w:val="22"/>
+        </w:rPr>
+      </w:pPr>
+      <w:r>
+        <w:rPr>
+          <w:rFonts w:ascii="Arial" w:hAnsi="Arial" w:cs="Arial"/>
+          <w:sz w:val="22"/>
+          <w:szCs w:val="22"/>
+        </w:rPr>
+        <w:br w:type="page"/>
+      </w:r>
+    </w:p>
+    <w:tbl>
+      <w:tblPr>
+        <w:tblStyle w:val="TableGrid0"/>
+        <w:tblW w:w="0" w:type="auto"/>
+        <w:tblLook w:val="04A0" w:firstRow="1" w:lastRow="0" w:firstColumn="1" w:lastColumn="0" w:noHBand="0" w:noVBand="1"/>
+      </w:tblPr>
+      <w:tblGrid>
+        <w:gridCol w:w="9350"/>
+      </w:tblGrid>
+      <w:tr>
         <w:tc>
           <w:tcPr>
-            <w:tcW w:w="4675" w:type="dxa"/>
+            <w:tcW w:w="9350" w:type="dxa"/>
           </w:tcPr>
           <w:p>
             <w:pPr>
-              <w:spacing w:line="360" w:lineRule="auto"/>
               <w:jc w:val="center"/>
               <w:rPr>
                 <w:rFonts w:ascii="Arial" w:hAnsi="Arial" w:cs="Arial"/>
-                <w:b/>
-                <w:bCs/>
                 <w:sz w:val="22"/>
                 <w:szCs w:val="22"/>
               </w:rPr>
             </w:pPr>
-          </w:p>
-          <w:p>
-            <w:pPr>
-              <w:spacing w:line="360" w:lineRule="auto"/>
-              <w:jc w:val="center"/>
-              <w:rPr>
-                <w:rFonts w:ascii="Arial" w:hAnsi="Arial" w:cs="Arial"/>
-                <w:b/>
-                <w:bCs/>
-                <w:sz w:val="22"/>
-                <w:szCs w:val="22"/>
-              </w:rPr>
-            </w:pPr>
-          </w:p>
-          <w:p>
-            <w:pPr>
-              <w:spacing w:line="360" w:lineRule="auto"/>
-              <w:jc w:val="center"/>
-              <w:rPr>
-                <w:rFonts w:ascii="Arial" w:hAnsi="Arial" w:cs="Arial"/>
-                <w:b/>
-                <w:bCs/>
-                <w:sz w:val="22"/>
-                <w:szCs w:val="22"/>
-              </w:rPr>
-            </w:pPr>
-          </w:p>
-          <w:p>
-            <w:pPr>
-              <w:keepNext/>
-              <w:spacing w:line="360" w:lineRule="auto"/>
-              <w:jc w:val="center"/>
-            </w:pPr>
-            <w:r>
-              <w:rPr>
-                <w:rFonts w:ascii="Arial" w:hAnsi="Arial" w:cs="Arial"/>
-                <w:b/>
-                <w:bCs/>
+            <w:r>
+              <w:rPr>
+                <w:rFonts w:ascii="Arial" w:hAnsi="Arial" w:cs="Arial"/>
                 <w:noProof/>
                 <w:sz w:val="22"/>
                 <w:szCs w:val="22"/>
               </w:rPr>
               <w:lastRenderedPageBreak/>
               <w:drawing>
-                <wp:inline distT="0" distB="0" distL="0" distR="0" wp14:anchorId="451AAC6F" wp14:editId="4E0D39C0">
-                  <wp:extent cx="2818284" cy="2525917"/>
-                  <wp:effectExtent l="0" t="0" r="1270" b="8255"/>
-                  <wp:docPr id="636810625" name="Picture 15"/>
+                <wp:inline distT="0" distB="0" distL="0" distR="0" wp14:anchorId="7697B88A" wp14:editId="65E70645">
+                  <wp:extent cx="5013484" cy="7458075"/>
+                  <wp:effectExtent l="0" t="0" r="0" b="0"/>
+                  <wp:docPr id="561087491" name="Picture 27" descr="A screenshot of a computer screen&#10;&#10;AI-generated content may be incorrect."/>
                   <wp:cNvGraphicFramePr>
                     <a:graphicFrameLocks xmlns:a="http://schemas.openxmlformats.org/drawingml/2006/main" noChangeAspect="1"/>
                   </wp:cNvGraphicFramePr>
@@ -4097,11 +4237,11 @@
                     <a:graphicData uri="http://schemas.openxmlformats.org/drawingml/2006/picture">
                       <pic:pic xmlns:pic="http://schemas.openxmlformats.org/drawingml/2006/picture">
                         <pic:nvPicPr>
-                          <pic:cNvPr id="636810625" name="Picture 636810625"/>
+                          <pic:cNvPr id="561087491" name="Picture 27" descr="A screenshot of a computer screen&#10;&#10;AI-generated content may be incorrect."/>
                           <pic:cNvPicPr/>
                         </pic:nvPicPr>
                         <pic:blipFill>
-                          <a:blip r:embed="rId21" cstate="print">
+                          <a:blip r:embed="rId21">
                             <a:extLst>
                               <a:ext uri="{28A0092B-C50C-407E-A947-70E740481C1C}">
                                 <a14:useLocalDpi xmlns:a14="http://schemas.microsoft.com/office/drawing/2010/main" val="0"/>
@@ -4115,7 +4255,7 @@
                         <pic:spPr>
                           <a:xfrm>
                             <a:off x="0" y="0"/>
-                            <a:ext cx="2837250" cy="2542916"/>
+                            <a:ext cx="5037793" cy="7494237"/>
                           </a:xfrm>
                           <a:prstGeom prst="rect">
                             <a:avLst/>
@@ -4130,49 +4270,20 @@
           </w:p>
           <w:p>
             <w:pPr>
-              <w:pStyle w:val="Caption"/>
-              <w:rPr>
-                <w:sz w:val="6"/>
-                <w:szCs w:val="6"/>
-              </w:rPr>
-            </w:pPr>
-          </w:p>
-          <w:p/>
-          <w:p>
-            <w:pPr>
-              <w:pStyle w:val="Caption"/>
-              <w:spacing w:after="0"/>
               <w:jc w:val="center"/>
               <w:rPr>
-                <w:b/>
-                <w:bCs/>
-              </w:rPr>
-            </w:pPr>
-            <w:r>
-              <w:rPr>
-                <w:b/>
-                <w:bCs/>
-                <w:color w:val="EE0000"/>
-              </w:rPr>
-              <w:t xml:space="preserve">Figure 3.1.13 </w:t>
-            </w:r>
-            <w:proofErr w:type="spellStart"/>
-            <w:r>
-              <w:rPr>
-                <w:b/>
-                <w:bCs/>
-                <w:color w:val="EE0000"/>
-              </w:rPr>
-              <w:t>setTrack</w:t>
-            </w:r>
-            <w:proofErr w:type="spellEnd"/>
-            <w:r>
-              <w:rPr>
-                <w:b/>
-                <w:bCs/>
-                <w:color w:val="EE0000"/>
-              </w:rPr>
-              <w:t xml:space="preserve"> Flowchart</w:t>
+                <w:rFonts w:ascii="Arial" w:hAnsi="Arial" w:cs="Arial"/>
+                <w:sz w:val="22"/>
+                <w:szCs w:val="22"/>
+              </w:rPr>
+            </w:pPr>
+            <w:r>
+              <w:rPr>
+                <w:rFonts w:ascii="Arial" w:hAnsi="Arial" w:cs="Arial"/>
+                <w:sz w:val="22"/>
+                <w:szCs w:val="22"/>
+              </w:rPr>
+              <w:t>Figure 3.1.12</w:t>
             </w:r>
           </w:p>
         </w:tc>
@@ -4180,62 +4291,57 @@
     </w:tbl>
     <w:p>
       <w:pPr>
-        <w:spacing w:after="0" w:line="360" w:lineRule="auto"/>
-        <w:rPr>
-          <w:rFonts w:ascii="Arial" w:hAnsi="Arial" w:cs="Arial"/>
-          <w:b/>
-          <w:bCs/>
+        <w:rPr>
+          <w:rFonts w:ascii="Arial" w:hAnsi="Arial" w:cs="Arial"/>
           <w:sz w:val="22"/>
           <w:szCs w:val="22"/>
         </w:rPr>
       </w:pPr>
+      <w:r>
+        <w:rPr>
+          <w:rFonts w:ascii="Arial" w:hAnsi="Arial" w:cs="Arial"/>
+          <w:sz w:val="22"/>
+          <w:szCs w:val="22"/>
+        </w:rPr>
+        <w:br w:type="page"/>
+      </w:r>
     </w:p>
     <w:tbl>
       <w:tblPr>
         <w:tblStyle w:val="TableGrid0"/>
         <w:tblW w:w="0" w:type="auto"/>
-        <w:jc w:val="center"/>
         <w:tblLook w:val="04A0" w:firstRow="1" w:lastRow="0" w:firstColumn="1" w:lastColumn="0" w:noHBand="0" w:noVBand="1"/>
       </w:tblPr>
       <w:tblGrid>
-        <w:gridCol w:w="4675"/>
-        <w:gridCol w:w="4675"/>
+        <w:gridCol w:w="9350"/>
       </w:tblGrid>
       <w:tr>
-        <w:trPr>
-          <w:jc w:val="center"/>
-        </w:trPr>
         <w:tc>
           <w:tcPr>
-            <w:tcW w:w="4675" w:type="dxa"/>
+            <w:tcW w:w="9350" w:type="dxa"/>
           </w:tcPr>
           <w:p>
             <w:pPr>
-              <w:keepNext/>
-              <w:spacing w:line="360" w:lineRule="auto"/>
               <w:jc w:val="center"/>
-            </w:pPr>
-          </w:p>
-          <w:p>
-            <w:pPr>
-              <w:keepNext/>
-              <w:spacing w:line="360" w:lineRule="auto"/>
-              <w:jc w:val="center"/>
-            </w:pPr>
-            <w:r>
-              <w:rPr>
-                <w:rFonts w:ascii="Arial" w:hAnsi="Arial" w:cs="Arial"/>
-                <w:b/>
-                <w:bCs/>
+              <w:rPr>
+                <w:rFonts w:ascii="Arial" w:hAnsi="Arial" w:cs="Arial"/>
+                <w:sz w:val="22"/>
+                <w:szCs w:val="22"/>
+              </w:rPr>
+            </w:pPr>
+            <w:r>
+              <w:rPr>
+                <w:rFonts w:ascii="Arial" w:hAnsi="Arial" w:cs="Arial"/>
                 <w:noProof/>
                 <w:sz w:val="22"/>
                 <w:szCs w:val="22"/>
               </w:rPr>
+              <w:lastRenderedPageBreak/>
               <w:drawing>
-                <wp:inline distT="0" distB="0" distL="0" distR="0" wp14:anchorId="416FB154" wp14:editId="69BEBA28">
-                  <wp:extent cx="2814142" cy="1611517"/>
-                  <wp:effectExtent l="0" t="0" r="5715" b="8255"/>
-                  <wp:docPr id="356268301" name="Picture 16"/>
+                <wp:inline distT="0" distB="0" distL="0" distR="0" wp14:anchorId="2FCA3DBF" wp14:editId="4159E50E">
+                  <wp:extent cx="5810628" cy="5573485"/>
+                  <wp:effectExtent l="0" t="0" r="0" b="8255"/>
+                  <wp:docPr id="158942812" name="Picture 31" descr="A screenshot of a computer screen&#10;&#10;AI-generated content may be incorrect."/>
                   <wp:cNvGraphicFramePr>
                     <a:graphicFrameLocks xmlns:a="http://schemas.openxmlformats.org/drawingml/2006/main" noChangeAspect="1"/>
                   </wp:cNvGraphicFramePr>
@@ -4243,7 +4349,7 @@
                     <a:graphicData uri="http://schemas.openxmlformats.org/drawingml/2006/picture">
                       <pic:pic xmlns:pic="http://schemas.openxmlformats.org/drawingml/2006/picture">
                         <pic:nvPicPr>
-                          <pic:cNvPr id="356268301" name="Picture 356268301"/>
+                          <pic:cNvPr id="158942812" name="Picture 31" descr="A screenshot of a computer screen&#10;&#10;AI-generated content may be incorrect."/>
                           <pic:cNvPicPr/>
                         </pic:nvPicPr>
                         <pic:blipFill>
@@ -4261,7 +4367,7 @@
                         <pic:spPr>
                           <a:xfrm>
                             <a:off x="0" y="0"/>
-                            <a:ext cx="2839419" cy="1625992"/>
+                            <a:ext cx="5823253" cy="5585595"/>
                           </a:xfrm>
                           <a:prstGeom prst="rect">
                             <a:avLst/>
@@ -4276,98 +4382,78 @@
           </w:p>
           <w:p>
             <w:pPr>
-              <w:pStyle w:val="Caption"/>
-              <w:spacing w:after="0"/>
               <w:jc w:val="center"/>
-            </w:pPr>
-          </w:p>
-          <w:p>
-            <w:pPr>
-              <w:pStyle w:val="Caption"/>
-              <w:spacing w:after="0"/>
-              <w:jc w:val="center"/>
-              <w:rPr>
-                <w:sz w:val="12"/>
-                <w:szCs w:val="12"/>
-              </w:rPr>
-            </w:pPr>
-          </w:p>
-          <w:p>
-            <w:pPr>
-              <w:pStyle w:val="Caption"/>
-              <w:spacing w:after="0"/>
-              <w:jc w:val="center"/>
-              <w:rPr>
-                <w:rFonts w:ascii="Arial" w:hAnsi="Arial" w:cs="Arial"/>
-                <w:b/>
-                <w:bCs/>
+              <w:rPr>
+                <w:rFonts w:ascii="Arial" w:hAnsi="Arial" w:cs="Arial"/>
                 <w:sz w:val="22"/>
                 <w:szCs w:val="22"/>
               </w:rPr>
             </w:pPr>
             <w:r>
               <w:rPr>
-                <w:b/>
-                <w:bCs/>
-                <w:color w:val="EE0000"/>
-              </w:rPr>
-              <w:t xml:space="preserve">Figure 3.1.14 </w:t>
-            </w:r>
-            <w:proofErr w:type="spellStart"/>
-            <w:r>
-              <w:rPr>
-                <w:b/>
-                <w:bCs/>
-                <w:color w:val="EE0000"/>
-              </w:rPr>
-              <w:t>setEngineCapacity</w:t>
-            </w:r>
-            <w:proofErr w:type="spellEnd"/>
-            <w:r>
-              <w:rPr>
-                <w:b/>
-                <w:bCs/>
-                <w:color w:val="EE0000"/>
-              </w:rPr>
-              <w:t xml:space="preserve"> Flowchart</w:t>
+                <w:rFonts w:ascii="Arial" w:hAnsi="Arial" w:cs="Arial"/>
+                <w:sz w:val="22"/>
+                <w:szCs w:val="22"/>
+              </w:rPr>
+              <w:t>Figure 3.1.13</w:t>
             </w:r>
           </w:p>
         </w:tc>
+      </w:tr>
+    </w:tbl>
+    <w:p>
+      <w:pPr>
+        <w:rPr>
+          <w:rFonts w:ascii="Arial" w:hAnsi="Arial" w:cs="Arial"/>
+          <w:sz w:val="22"/>
+          <w:szCs w:val="22"/>
+        </w:rPr>
+      </w:pPr>
+      <w:r>
+        <w:rPr>
+          <w:rFonts w:ascii="Arial" w:hAnsi="Arial" w:cs="Arial"/>
+          <w:sz w:val="22"/>
+          <w:szCs w:val="22"/>
+        </w:rPr>
+        <w:br w:type="page"/>
+      </w:r>
+    </w:p>
+    <w:tbl>
+      <w:tblPr>
+        <w:tblStyle w:val="TableGrid0"/>
+        <w:tblW w:w="0" w:type="auto"/>
+        <w:tblLook w:val="04A0" w:firstRow="1" w:lastRow="0" w:firstColumn="1" w:lastColumn="0" w:noHBand="0" w:noVBand="1"/>
+      </w:tblPr>
+      <w:tblGrid>
+        <w:gridCol w:w="9350"/>
+      </w:tblGrid>
+      <w:tr>
         <w:tc>
           <w:tcPr>
-            <w:tcW w:w="4675" w:type="dxa"/>
+            <w:tcW w:w="9350" w:type="dxa"/>
           </w:tcPr>
           <w:p>
             <w:pPr>
-              <w:keepNext/>
-              <w:spacing w:line="360" w:lineRule="auto"/>
               <w:jc w:val="center"/>
               <w:rPr>
-                <w:sz w:val="2"/>
-                <w:szCs w:val="2"/>
-              </w:rPr>
-            </w:pPr>
-          </w:p>
-          <w:p>
-            <w:pPr>
-              <w:keepNext/>
-              <w:spacing w:line="360" w:lineRule="auto"/>
-              <w:jc w:val="center"/>
-            </w:pPr>
-            <w:r>
-              <w:rPr>
-                <w:rFonts w:ascii="Arial" w:hAnsi="Arial" w:cs="Arial"/>
-                <w:b/>
-                <w:bCs/>
+                <w:rFonts w:ascii="Arial" w:hAnsi="Arial" w:cs="Arial"/>
+                <w:sz w:val="22"/>
+                <w:szCs w:val="22"/>
+              </w:rPr>
+            </w:pPr>
+            <w:r>
+              <w:rPr>
+                <w:rFonts w:ascii="Arial" w:hAnsi="Arial" w:cs="Arial"/>
                 <w:noProof/>
                 <w:sz w:val="22"/>
                 <w:szCs w:val="22"/>
               </w:rPr>
+              <w:lastRenderedPageBreak/>
               <w:drawing>
-                <wp:inline distT="0" distB="0" distL="0" distR="0" wp14:anchorId="25C2A1D7" wp14:editId="48867837">
-                  <wp:extent cx="2694073" cy="2093951"/>
-                  <wp:effectExtent l="0" t="0" r="0" b="1905"/>
-                  <wp:docPr id="776807264" name="Picture 17"/>
+                <wp:inline distT="0" distB="0" distL="0" distR="0" wp14:anchorId="768DE173" wp14:editId="0276799F">
+                  <wp:extent cx="5775875" cy="3105150"/>
+                  <wp:effectExtent l="0" t="0" r="0" b="0"/>
+                  <wp:docPr id="443957196" name="Picture 30" descr="A screenshot of a computer screen&#10;&#10;AI-generated content may be incorrect."/>
                   <wp:cNvGraphicFramePr>
                     <a:graphicFrameLocks xmlns:a="http://schemas.openxmlformats.org/drawingml/2006/main" noChangeAspect="1"/>
                   </wp:cNvGraphicFramePr>
@@ -4375,7 +4461,7 @@
                     <a:graphicData uri="http://schemas.openxmlformats.org/drawingml/2006/picture">
                       <pic:pic xmlns:pic="http://schemas.openxmlformats.org/drawingml/2006/picture">
                         <pic:nvPicPr>
-                          <pic:cNvPr id="776807264" name="Picture 776807264"/>
+                          <pic:cNvPr id="443957196" name="Picture 30" descr="A screenshot of a computer screen&#10;&#10;AI-generated content may be incorrect."/>
                           <pic:cNvPicPr/>
                         </pic:nvPicPr>
                         <pic:blipFill>
@@ -4393,7 +4479,7 @@
                         <pic:spPr>
                           <a:xfrm>
                             <a:off x="0" y="0"/>
-                            <a:ext cx="2729656" cy="2121608"/>
+                            <a:ext cx="5780917" cy="3107861"/>
                           </a:xfrm>
                           <a:prstGeom prst="rect">
                             <a:avLst/>
@@ -4408,39 +4494,28 @@
           </w:p>
           <w:p>
             <w:pPr>
-              <w:pStyle w:val="Caption"/>
-              <w:spacing w:after="0"/>
               <w:jc w:val="center"/>
               <w:rPr>
-                <w:b/>
-                <w:bCs/>
-              </w:rPr>
-            </w:pPr>
-            <w:r>
-              <w:rPr>
-                <w:b/>
-                <w:bCs/>
-                <w:color w:val="EE0000"/>
-              </w:rPr>
-              <w:t xml:space="preserve">Figure 3.1.15 </w:t>
-            </w:r>
-            <w:proofErr w:type="spellStart"/>
-            <w:r>
-              <w:rPr>
-                <w:b/>
-                <w:bCs/>
-                <w:color w:val="EE0000"/>
-              </w:rPr>
-              <w:t>setLaps</w:t>
-            </w:r>
-            <w:proofErr w:type="spellEnd"/>
-            <w:r>
-              <w:rPr>
-                <w:b/>
-                <w:bCs/>
-                <w:color w:val="EE0000"/>
-              </w:rPr>
-              <w:t xml:space="preserve"> Flowchart</w:t>
+                <w:rFonts w:ascii="Arial" w:hAnsi="Arial" w:cs="Arial"/>
+                <w:sz w:val="22"/>
+                <w:szCs w:val="22"/>
+              </w:rPr>
+            </w:pPr>
+            <w:r>
+              <w:rPr>
+                <w:rFonts w:ascii="Arial" w:hAnsi="Arial" w:cs="Arial"/>
+                <w:sz w:val="22"/>
+                <w:szCs w:val="22"/>
+              </w:rPr>
+              <w:t>Figure</w:t>
+            </w:r>
+            <w:r>
+              <w:rPr>
+                <w:rFonts w:ascii="Arial" w:hAnsi="Arial" w:cs="Arial"/>
+                <w:sz w:val="22"/>
+                <w:szCs w:val="22"/>
+              </w:rPr>
+              <w:t xml:space="preserve"> 3.1.14</w:t>
             </w:r>
           </w:p>
         </w:tc>
@@ -4448,11 +4523,8 @@
     </w:tbl>
     <w:p>
       <w:pPr>
-        <w:spacing w:after="0" w:line="360" w:lineRule="auto"/>
-        <w:rPr>
-          <w:rFonts w:ascii="Arial" w:hAnsi="Arial" w:cs="Arial"/>
-          <w:b/>
-          <w:bCs/>
+        <w:rPr>
+          <w:rFonts w:ascii="Arial" w:hAnsi="Arial" w:cs="Arial"/>
           <w:sz w:val="22"/>
           <w:szCs w:val="22"/>
         </w:rPr>
@@ -4465,54 +4537,34 @@
         <w:tblLook w:val="04A0" w:firstRow="1" w:lastRow="0" w:firstColumn="1" w:lastColumn="0" w:noHBand="0" w:noVBand="1"/>
       </w:tblPr>
       <w:tblGrid>
-        <w:gridCol w:w="4675"/>
-        <w:gridCol w:w="4675"/>
+        <w:gridCol w:w="9350"/>
       </w:tblGrid>
       <w:tr>
         <w:tc>
           <w:tcPr>
-            <w:tcW w:w="4675" w:type="dxa"/>
+            <w:tcW w:w="9350" w:type="dxa"/>
           </w:tcPr>
           <w:p>
             <w:pPr>
-              <w:spacing w:line="360" w:lineRule="auto"/>
               <w:jc w:val="center"/>
               <w:rPr>
                 <w:rFonts w:ascii="Arial" w:hAnsi="Arial" w:cs="Arial"/>
-                <w:b/>
-                <w:bCs/>
                 <w:sz w:val="22"/>
                 <w:szCs w:val="22"/>
               </w:rPr>
             </w:pPr>
-          </w:p>
-          <w:p>
-            <w:pPr>
-              <w:keepNext/>
-              <w:spacing w:line="360" w:lineRule="auto"/>
-              <w:jc w:val="center"/>
-            </w:pPr>
-          </w:p>
-          <w:p>
-            <w:pPr>
-              <w:keepNext/>
-              <w:spacing w:line="360" w:lineRule="auto"/>
-              <w:jc w:val="center"/>
-            </w:pPr>
-            <w:r>
-              <w:rPr>
-                <w:rFonts w:ascii="Arial" w:hAnsi="Arial" w:cs="Arial"/>
-                <w:b/>
-                <w:bCs/>
+            <w:r>
+              <w:rPr>
+                <w:rFonts w:ascii="Arial" w:hAnsi="Arial" w:cs="Arial"/>
                 <w:noProof/>
                 <w:sz w:val="22"/>
                 <w:szCs w:val="22"/>
               </w:rPr>
               <w:drawing>
-                <wp:inline distT="0" distB="0" distL="0" distR="0" wp14:anchorId="20E9F3C1" wp14:editId="6F15AFB4">
-                  <wp:extent cx="1447800" cy="2686050"/>
-                  <wp:effectExtent l="0" t="0" r="0" b="0"/>
-                  <wp:docPr id="1473265417" name="Picture 18"/>
+                <wp:inline distT="0" distB="0" distL="0" distR="0" wp14:anchorId="50734F22" wp14:editId="42C06065">
+                  <wp:extent cx="5445908" cy="4234543"/>
+                  <wp:effectExtent l="0" t="0" r="2540" b="0"/>
+                  <wp:docPr id="591920811" name="Picture 32" descr="A screenshot of a computer screen&#10;&#10;AI-generated content may be incorrect."/>
                   <wp:cNvGraphicFramePr>
                     <a:graphicFrameLocks xmlns:a="http://schemas.openxmlformats.org/drawingml/2006/main" noChangeAspect="1"/>
                   </wp:cNvGraphicFramePr>
@@ -4520,7 +4572,7 @@
                     <a:graphicData uri="http://schemas.openxmlformats.org/drawingml/2006/picture">
                       <pic:pic xmlns:pic="http://schemas.openxmlformats.org/drawingml/2006/picture">
                         <pic:nvPicPr>
-                          <pic:cNvPr id="1473265417" name="Picture 1473265417"/>
+                          <pic:cNvPr id="591920811" name="Picture 32" descr="A screenshot of a computer screen&#10;&#10;AI-generated content may be incorrect."/>
                           <pic:cNvPicPr/>
                         </pic:nvPicPr>
                         <pic:blipFill>
@@ -4538,7 +4590,7 @@
                         <pic:spPr>
                           <a:xfrm>
                             <a:off x="0" y="0"/>
-                            <a:ext cx="1447800" cy="2686050"/>
+                            <a:ext cx="5468964" cy="4252471"/>
                           </a:xfrm>
                           <a:prstGeom prst="rect">
                             <a:avLst/>
@@ -4553,89 +4605,78 @@
           </w:p>
           <w:p>
             <w:pPr>
-              <w:pStyle w:val="Caption"/>
-              <w:spacing w:after="0"/>
               <w:jc w:val="center"/>
-            </w:pPr>
-          </w:p>
-          <w:p>
-            <w:pPr>
-              <w:pStyle w:val="Caption"/>
-              <w:spacing w:after="0"/>
-              <w:jc w:val="center"/>
-            </w:pPr>
-          </w:p>
-          <w:p>
-            <w:pPr>
-              <w:pStyle w:val="Caption"/>
-              <w:spacing w:after="0"/>
-              <w:jc w:val="center"/>
-            </w:pPr>
-          </w:p>
-          <w:p>
-            <w:pPr>
-              <w:pStyle w:val="Caption"/>
-              <w:spacing w:after="0"/>
-              <w:jc w:val="center"/>
-              <w:rPr>
-                <w:rFonts w:ascii="Arial" w:hAnsi="Arial" w:cs="Arial"/>
-                <w:b/>
-                <w:bCs/>
+              <w:rPr>
+                <w:rFonts w:ascii="Arial" w:hAnsi="Arial" w:cs="Arial"/>
                 <w:sz w:val="22"/>
                 <w:szCs w:val="22"/>
               </w:rPr>
             </w:pPr>
             <w:r>
-              <w:t xml:space="preserve">Figure 3.1.16 </w:t>
-            </w:r>
-            <w:proofErr w:type="spellStart"/>
-            <w:r>
-              <w:t>driverGear</w:t>
-            </w:r>
-            <w:proofErr w:type="spellEnd"/>
-            <w:r>
-              <w:t xml:space="preserve"> Flowchart</w:t>
+              <w:rPr>
+                <w:rFonts w:ascii="Arial" w:hAnsi="Arial" w:cs="Arial"/>
+                <w:sz w:val="22"/>
+                <w:szCs w:val="22"/>
+              </w:rPr>
+              <w:t>Figure 3.1.15</w:t>
             </w:r>
           </w:p>
         </w:tc>
+      </w:tr>
+    </w:tbl>
+    <w:p>
+      <w:pPr>
+        <w:rPr>
+          <w:rFonts w:ascii="Arial" w:hAnsi="Arial" w:cs="Arial"/>
+          <w:sz w:val="22"/>
+          <w:szCs w:val="22"/>
+        </w:rPr>
+      </w:pPr>
+      <w:r>
+        <w:rPr>
+          <w:rFonts w:ascii="Arial" w:hAnsi="Arial" w:cs="Arial"/>
+          <w:sz w:val="22"/>
+          <w:szCs w:val="22"/>
+        </w:rPr>
+        <w:br w:type="page"/>
+      </w:r>
+    </w:p>
+    <w:tbl>
+      <w:tblPr>
+        <w:tblStyle w:val="TableGrid0"/>
+        <w:tblW w:w="0" w:type="auto"/>
+        <w:tblLook w:val="04A0" w:firstRow="1" w:lastRow="0" w:firstColumn="1" w:lastColumn="0" w:noHBand="0" w:noVBand="1"/>
+      </w:tblPr>
+      <w:tblGrid>
+        <w:gridCol w:w="9350"/>
+      </w:tblGrid>
+      <w:tr>
         <w:tc>
           <w:tcPr>
-            <w:tcW w:w="4675" w:type="dxa"/>
+            <w:tcW w:w="9350" w:type="dxa"/>
           </w:tcPr>
           <w:p>
             <w:pPr>
-              <w:spacing w:line="360" w:lineRule="auto"/>
               <w:jc w:val="center"/>
               <w:rPr>
                 <w:rFonts w:ascii="Arial" w:hAnsi="Arial" w:cs="Arial"/>
-                <w:b/>
-                <w:bCs/>
-                <w:sz w:val="2"/>
-                <w:szCs w:val="2"/>
-              </w:rPr>
-            </w:pPr>
-          </w:p>
-          <w:p>
-            <w:pPr>
-              <w:keepNext/>
-              <w:spacing w:line="360" w:lineRule="auto"/>
-              <w:jc w:val="center"/>
-            </w:pPr>
-            <w:r>
-              <w:rPr>
-                <w:rFonts w:ascii="Arial" w:hAnsi="Arial" w:cs="Arial"/>
-                <w:b/>
-                <w:bCs/>
+                <w:sz w:val="22"/>
+                <w:szCs w:val="22"/>
+              </w:rPr>
+            </w:pPr>
+            <w:r>
+              <w:rPr>
+                <w:rFonts w:ascii="Arial" w:hAnsi="Arial" w:cs="Arial"/>
                 <w:noProof/>
                 <w:sz w:val="22"/>
                 <w:szCs w:val="22"/>
               </w:rPr>
               <w:lastRenderedPageBreak/>
               <w:drawing>
-                <wp:inline distT="0" distB="0" distL="0" distR="0" wp14:anchorId="760B0200" wp14:editId="42F4E874">
-                  <wp:extent cx="1633333" cy="3600000"/>
-                  <wp:effectExtent l="0" t="0" r="5080" b="635"/>
-                  <wp:docPr id="727682632" name="Picture 19"/>
+                <wp:inline distT="0" distB="0" distL="0" distR="0" wp14:anchorId="3FBB5057" wp14:editId="64CFF8B7">
+                  <wp:extent cx="5551714" cy="7069538"/>
+                  <wp:effectExtent l="0" t="0" r="0" b="0"/>
+                  <wp:docPr id="303747780" name="Picture 33" descr="A screenshot of a computer&#10;&#10;AI-generated content may be incorrect."/>
                   <wp:cNvGraphicFramePr>
                     <a:graphicFrameLocks xmlns:a="http://schemas.openxmlformats.org/drawingml/2006/main" noChangeAspect="1"/>
                   </wp:cNvGraphicFramePr>
@@ -4643,11 +4684,11 @@
                     <a:graphicData uri="http://schemas.openxmlformats.org/drawingml/2006/picture">
                       <pic:pic xmlns:pic="http://schemas.openxmlformats.org/drawingml/2006/picture">
                         <pic:nvPicPr>
-                          <pic:cNvPr id="727682632" name="Picture 727682632"/>
+                          <pic:cNvPr id="303747780" name="Picture 33" descr="A screenshot of a computer&#10;&#10;AI-generated content may be incorrect."/>
                           <pic:cNvPicPr/>
                         </pic:nvPicPr>
                         <pic:blipFill>
-                          <a:blip r:embed="rId25" cstate="print">
+                          <a:blip r:embed="rId25">
                             <a:extLst>
                               <a:ext uri="{28A0092B-C50C-407E-A947-70E740481C1C}">
                                 <a14:useLocalDpi xmlns:a14="http://schemas.microsoft.com/office/drawing/2010/main" val="0"/>
@@ -4661,7 +4702,7 @@
                         <pic:spPr>
                           <a:xfrm>
                             <a:off x="0" y="0"/>
-                            <a:ext cx="1633333" cy="3600000"/>
+                            <a:ext cx="5559494" cy="7079445"/>
                           </a:xfrm>
                           <a:prstGeom prst="rect">
                             <a:avLst/>
@@ -4676,39 +4717,20 @@
           </w:p>
           <w:p>
             <w:pPr>
-              <w:pStyle w:val="Caption"/>
-              <w:spacing w:after="0"/>
               <w:jc w:val="center"/>
               <w:rPr>
-                <w:b/>
-                <w:bCs/>
-              </w:rPr>
-            </w:pPr>
-            <w:r>
-              <w:rPr>
-                <w:b/>
-                <w:bCs/>
-                <w:color w:val="EE0000"/>
-              </w:rPr>
-              <w:t xml:space="preserve">Figure 3.1.17 </w:t>
-            </w:r>
-            <w:proofErr w:type="spellStart"/>
-            <w:r>
-              <w:rPr>
-                <w:b/>
-                <w:bCs/>
-                <w:color w:val="EE0000"/>
-              </w:rPr>
-              <w:t>selectHelmet</w:t>
-            </w:r>
-            <w:proofErr w:type="spellEnd"/>
-            <w:r>
-              <w:rPr>
-                <w:b/>
-                <w:bCs/>
-                <w:color w:val="EE0000"/>
-              </w:rPr>
-              <w:t xml:space="preserve"> Flowchart</w:t>
+                <w:rFonts w:ascii="Arial" w:hAnsi="Arial" w:cs="Arial"/>
+                <w:sz w:val="22"/>
+                <w:szCs w:val="22"/>
+              </w:rPr>
+            </w:pPr>
+            <w:r>
+              <w:rPr>
+                <w:rFonts w:ascii="Arial" w:hAnsi="Arial" w:cs="Arial"/>
+                <w:sz w:val="22"/>
+                <w:szCs w:val="22"/>
+              </w:rPr>
+              <w:t>Figure 3.1.16</w:t>
             </w:r>
           </w:p>
         </w:tc>
@@ -4716,87 +4738,20 @@
     </w:tbl>
     <w:p>
       <w:pPr>
-        <w:spacing w:after="0" w:line="360" w:lineRule="auto"/>
-        <w:rPr>
-          <w:rFonts w:ascii="Arial" w:hAnsi="Arial" w:cs="Arial"/>
-          <w:b/>
-          <w:bCs/>
+        <w:rPr>
+          <w:rFonts w:ascii="Arial" w:hAnsi="Arial" w:cs="Arial"/>
           <w:sz w:val="22"/>
           <w:szCs w:val="22"/>
         </w:rPr>
       </w:pPr>
-    </w:p>
-    <w:p>
-      <w:pPr>
-        <w:spacing w:after="0" w:line="360" w:lineRule="auto"/>
-        <w:rPr>
-          <w:rFonts w:ascii="Arial" w:hAnsi="Arial" w:cs="Arial"/>
-          <w:b/>
-          <w:bCs/>
-          <w:sz w:val="22"/>
-          <w:szCs w:val="22"/>
-        </w:rPr>
-      </w:pPr>
-    </w:p>
-    <w:p>
-      <w:pPr>
-        <w:spacing w:after="0" w:line="360" w:lineRule="auto"/>
-        <w:rPr>
-          <w:rFonts w:ascii="Arial" w:hAnsi="Arial" w:cs="Arial"/>
-          <w:b/>
-          <w:bCs/>
-          <w:sz w:val="22"/>
-          <w:szCs w:val="22"/>
-        </w:rPr>
-      </w:pPr>
-    </w:p>
-    <w:p>
-      <w:pPr>
-        <w:spacing w:after="0" w:line="360" w:lineRule="auto"/>
-        <w:rPr>
-          <w:rFonts w:ascii="Arial" w:hAnsi="Arial" w:cs="Arial"/>
-          <w:b/>
-          <w:bCs/>
-          <w:sz w:val="22"/>
-          <w:szCs w:val="22"/>
-        </w:rPr>
-      </w:pPr>
-    </w:p>
-    <w:p>
-      <w:pPr>
-        <w:spacing w:after="0" w:line="360" w:lineRule="auto"/>
-        <w:rPr>
-          <w:rFonts w:ascii="Arial" w:hAnsi="Arial" w:cs="Arial"/>
-          <w:b/>
-          <w:bCs/>
-          <w:sz w:val="22"/>
-          <w:szCs w:val="22"/>
-        </w:rPr>
-      </w:pPr>
-    </w:p>
-    <w:p>
-      <w:pPr>
-        <w:spacing w:after="0" w:line="360" w:lineRule="auto"/>
-        <w:rPr>
-          <w:rFonts w:ascii="Arial" w:hAnsi="Arial" w:cs="Arial"/>
-          <w:b/>
-          <w:bCs/>
-          <w:sz w:val="22"/>
-          <w:szCs w:val="22"/>
-        </w:rPr>
-      </w:pPr>
-    </w:p>
-    <w:p>
-      <w:pPr>
-        <w:spacing w:after="0" w:line="360" w:lineRule="auto"/>
-        <w:rPr>
-          <w:rFonts w:ascii="Arial" w:hAnsi="Arial" w:cs="Arial"/>
-          <w:b/>
-          <w:bCs/>
-          <w:sz w:val="28"/>
-          <w:szCs w:val="28"/>
-        </w:rPr>
-      </w:pPr>
+      <w:r>
+        <w:rPr>
+          <w:rFonts w:ascii="Arial" w:hAnsi="Arial" w:cs="Arial"/>
+          <w:sz w:val="22"/>
+          <w:szCs w:val="22"/>
+        </w:rPr>
+        <w:br w:type="page"/>
+      </w:r>
     </w:p>
     <w:tbl>
       <w:tblPr>
@@ -4815,38 +4770,26 @@
           </w:tcPr>
           <w:p>
             <w:pPr>
-              <w:spacing w:line="360" w:lineRule="auto"/>
               <w:jc w:val="center"/>
               <w:rPr>
                 <w:rFonts w:ascii="Arial" w:hAnsi="Arial" w:cs="Arial"/>
-                <w:b/>
-                <w:bCs/>
-                <w:sz w:val="2"/>
-                <w:szCs w:val="2"/>
-              </w:rPr>
-            </w:pPr>
-          </w:p>
-          <w:p>
-            <w:pPr>
-              <w:keepNext/>
-              <w:spacing w:line="360" w:lineRule="auto"/>
-              <w:jc w:val="center"/>
-            </w:pPr>
-            <w:r>
-              <w:rPr>
-                <w:rFonts w:ascii="Arial" w:hAnsi="Arial" w:cs="Arial"/>
-                <w:b/>
-                <w:bCs/>
+                <w:sz w:val="22"/>
+                <w:szCs w:val="22"/>
+              </w:rPr>
+            </w:pPr>
+            <w:r>
+              <w:rPr>
+                <w:rFonts w:ascii="Arial" w:hAnsi="Arial" w:cs="Arial"/>
                 <w:noProof/>
                 <w:sz w:val="22"/>
                 <w:szCs w:val="22"/>
               </w:rPr>
               <w:lastRenderedPageBreak/>
               <w:drawing>
-                <wp:inline distT="0" distB="0" distL="0" distR="0" wp14:anchorId="24B9A271" wp14:editId="2CD35872">
-                  <wp:extent cx="1540000" cy="3600000"/>
-                  <wp:effectExtent l="0" t="0" r="3175" b="635"/>
-                  <wp:docPr id="1220721746" name="Picture 20"/>
+                <wp:inline distT="0" distB="0" distL="0" distR="0" wp14:anchorId="492558ED" wp14:editId="761DB36A">
+                  <wp:extent cx="2208591" cy="7663543"/>
+                  <wp:effectExtent l="0" t="0" r="1270" b="0"/>
+                  <wp:docPr id="1535587021" name="Picture 37" descr="A screenshot of a computer&#10;&#10;AI-generated content may be incorrect."/>
                   <wp:cNvGraphicFramePr>
                     <a:graphicFrameLocks xmlns:a="http://schemas.openxmlformats.org/drawingml/2006/main" noChangeAspect="1"/>
                   </wp:cNvGraphicFramePr>
@@ -4854,11 +4797,11 @@
                     <a:graphicData uri="http://schemas.openxmlformats.org/drawingml/2006/picture">
                       <pic:pic xmlns:pic="http://schemas.openxmlformats.org/drawingml/2006/picture">
                         <pic:nvPicPr>
-                          <pic:cNvPr id="1220721746" name="Picture 1220721746"/>
+                          <pic:cNvPr id="1535587021" name="Picture 37" descr="A screenshot of a computer&#10;&#10;AI-generated content may be incorrect."/>
                           <pic:cNvPicPr/>
                         </pic:nvPicPr>
                         <pic:blipFill>
-                          <a:blip r:embed="rId26" cstate="print">
+                          <a:blip r:embed="rId26">
                             <a:extLst>
                               <a:ext uri="{28A0092B-C50C-407E-A947-70E740481C1C}">
                                 <a14:useLocalDpi xmlns:a14="http://schemas.microsoft.com/office/drawing/2010/main" val="0"/>
@@ -4872,7 +4815,7 @@
                         <pic:spPr>
                           <a:xfrm>
                             <a:off x="0" y="0"/>
-                            <a:ext cx="1540000" cy="3600000"/>
+                            <a:ext cx="2220232" cy="7703936"/>
                           </a:xfrm>
                           <a:prstGeom prst="rect">
                             <a:avLst/>
@@ -4887,42 +4830,20 @@
           </w:p>
           <w:p>
             <w:pPr>
-              <w:pStyle w:val="Caption"/>
-              <w:spacing w:after="0"/>
               <w:jc w:val="center"/>
               <w:rPr>
                 <w:rFonts w:ascii="Arial" w:hAnsi="Arial" w:cs="Arial"/>
-                <w:b/>
-                <w:bCs/>
                 <w:sz w:val="22"/>
                 <w:szCs w:val="22"/>
               </w:rPr>
             </w:pPr>
             <w:r>
               <w:rPr>
-                <w:b/>
-                <w:bCs/>
-                <w:color w:val="EE0000"/>
-              </w:rPr>
-              <w:t xml:space="preserve">Figure 3.1.18 </w:t>
-            </w:r>
-            <w:proofErr w:type="spellStart"/>
-            <w:r>
-              <w:rPr>
-                <w:b/>
-                <w:bCs/>
-                <w:color w:val="EE0000"/>
-              </w:rPr>
-              <w:t>selectSuit</w:t>
-            </w:r>
-            <w:proofErr w:type="spellEnd"/>
-            <w:r>
-              <w:rPr>
-                <w:b/>
-                <w:bCs/>
-                <w:color w:val="EE0000"/>
-              </w:rPr>
-              <w:t xml:space="preserve"> Flowchart</w:t>
+                <w:rFonts w:ascii="Arial" w:hAnsi="Arial" w:cs="Arial"/>
+                <w:sz w:val="22"/>
+                <w:szCs w:val="22"/>
+              </w:rPr>
+              <w:t>Figure 3.1.17</w:t>
             </w:r>
           </w:p>
         </w:tc>
@@ -4932,48 +4853,25 @@
           </w:tcPr>
           <w:p>
             <w:pPr>
-              <w:spacing w:line="360" w:lineRule="auto"/>
-              <w:rPr>
-                <w:rFonts w:ascii="Arial" w:hAnsi="Arial" w:cs="Arial"/>
-                <w:b/>
-                <w:bCs/>
-                <w:sz w:val="2"/>
-                <w:szCs w:val="2"/>
-              </w:rPr>
-            </w:pPr>
-            <w:r>
-              <w:rPr>
-                <w:rFonts w:ascii="Arial" w:hAnsi="Arial" w:cs="Arial"/>
-                <w:b/>
-                <w:bCs/>
-                <w:sz w:val="2"/>
-                <w:szCs w:val="2"/>
-              </w:rPr>
-              <w:lastRenderedPageBreak/>
-              <w:t>,</w:t>
-            </w:r>
-          </w:p>
-          <w:p>
-            <w:pPr>
-              <w:keepNext/>
-              <w:spacing w:line="360" w:lineRule="auto"/>
               <w:jc w:val="center"/>
-            </w:pPr>
-            <w:r>
-              <w:rPr>
-                <w:rFonts w:ascii="Arial" w:hAnsi="Arial" w:cs="Arial"/>
-                <w:b/>
-                <w:bCs/>
+              <w:rPr>
+                <w:rFonts w:ascii="Arial" w:hAnsi="Arial" w:cs="Arial"/>
+                <w:sz w:val="22"/>
+                <w:szCs w:val="22"/>
+              </w:rPr>
+            </w:pPr>
+            <w:r>
+              <w:rPr>
+                <w:rFonts w:ascii="Arial" w:hAnsi="Arial" w:cs="Arial"/>
                 <w:noProof/>
                 <w:sz w:val="22"/>
                 <w:szCs w:val="22"/>
               </w:rPr>
-              <w:lastRenderedPageBreak/>
               <w:drawing>
-                <wp:inline distT="0" distB="0" distL="0" distR="0" wp14:anchorId="7087EDB5" wp14:editId="6DCEAD18">
-                  <wp:extent cx="2089722" cy="3600000"/>
-                  <wp:effectExtent l="0" t="0" r="6350" b="635"/>
-                  <wp:docPr id="1129944231" name="Picture 21"/>
+                <wp:inline distT="0" distB="0" distL="0" distR="0" wp14:anchorId="06AF59F1" wp14:editId="7501390A">
+                  <wp:extent cx="2259535" cy="7598228"/>
+                  <wp:effectExtent l="0" t="0" r="7620" b="3175"/>
+                  <wp:docPr id="2105079660" name="Picture 38" descr="A screenshot of a computer screen&#10;&#10;AI-generated content may be incorrect."/>
                   <wp:cNvGraphicFramePr>
                     <a:graphicFrameLocks xmlns:a="http://schemas.openxmlformats.org/drawingml/2006/main" noChangeAspect="1"/>
                   </wp:cNvGraphicFramePr>
@@ -4981,11 +4879,11 @@
                     <a:graphicData uri="http://schemas.openxmlformats.org/drawingml/2006/picture">
                       <pic:pic xmlns:pic="http://schemas.openxmlformats.org/drawingml/2006/picture">
                         <pic:nvPicPr>
-                          <pic:cNvPr id="1129944231" name="Picture 1129944231"/>
+                          <pic:cNvPr id="2105079660" name="Picture 38" descr="A screenshot of a computer screen&#10;&#10;AI-generated content may be incorrect."/>
                           <pic:cNvPicPr/>
                         </pic:nvPicPr>
                         <pic:blipFill>
-                          <a:blip r:embed="rId27" cstate="print">
+                          <a:blip r:embed="rId27">
                             <a:extLst>
                               <a:ext uri="{28A0092B-C50C-407E-A947-70E740481C1C}">
                                 <a14:useLocalDpi xmlns:a14="http://schemas.microsoft.com/office/drawing/2010/main" val="0"/>
@@ -4999,7 +4897,7 @@
                         <pic:spPr>
                           <a:xfrm>
                             <a:off x="0" y="0"/>
-                            <a:ext cx="2089722" cy="3600000"/>
+                            <a:ext cx="2264158" cy="7613775"/>
                           </a:xfrm>
                           <a:prstGeom prst="rect">
                             <a:avLst/>
@@ -5014,20 +4912,20 @@
           </w:p>
           <w:p>
             <w:pPr>
-              <w:pStyle w:val="Caption"/>
-              <w:spacing w:after="0"/>
               <w:jc w:val="center"/>
-            </w:pPr>
-            <w:r>
-              <w:t xml:space="preserve">Figure 3.1.19 </w:t>
-            </w:r>
-            <w:proofErr w:type="spellStart"/>
-            <w:r>
-              <w:t>selectShoe</w:t>
-            </w:r>
-            <w:proofErr w:type="spellEnd"/>
-            <w:r>
-              <w:t xml:space="preserve"> Flowchart</w:t>
+              <w:rPr>
+                <w:rFonts w:ascii="Arial" w:hAnsi="Arial" w:cs="Arial"/>
+                <w:sz w:val="22"/>
+                <w:szCs w:val="22"/>
+              </w:rPr>
+            </w:pPr>
+            <w:r>
+              <w:rPr>
+                <w:rFonts w:ascii="Arial" w:hAnsi="Arial" w:cs="Arial"/>
+                <w:sz w:val="22"/>
+                <w:szCs w:val="22"/>
+              </w:rPr>
+              <w:t>Figure 3.1.18</w:t>
             </w:r>
           </w:p>
         </w:tc>
@@ -5035,15 +4933,20 @@
     </w:tbl>
     <w:p>
       <w:pPr>
-        <w:spacing w:after="0" w:line="360" w:lineRule="auto"/>
-        <w:rPr>
-          <w:rFonts w:ascii="Arial" w:hAnsi="Arial" w:cs="Arial"/>
-          <w:b/>
-          <w:bCs/>
+        <w:rPr>
+          <w:rFonts w:ascii="Arial" w:hAnsi="Arial" w:cs="Arial"/>
           <w:sz w:val="22"/>
           <w:szCs w:val="22"/>
         </w:rPr>
       </w:pPr>
+      <w:r>
+        <w:rPr>
+          <w:rFonts w:ascii="Arial" w:hAnsi="Arial" w:cs="Arial"/>
+          <w:sz w:val="22"/>
+          <w:szCs w:val="22"/>
+        </w:rPr>
+        <w:br w:type="page"/>
+      </w:r>
     </w:p>
     <w:tbl>
       <w:tblPr>
@@ -5052,47 +4955,35 @@
         <w:tblLook w:val="04A0" w:firstRow="1" w:lastRow="0" w:firstColumn="1" w:lastColumn="0" w:noHBand="0" w:noVBand="1"/>
       </w:tblPr>
       <w:tblGrid>
-        <w:gridCol w:w="4675"/>
-        <w:gridCol w:w="4675"/>
+        <w:gridCol w:w="9350"/>
       </w:tblGrid>
       <w:tr>
         <w:tc>
           <w:tcPr>
-            <w:tcW w:w="4675" w:type="dxa"/>
+            <w:tcW w:w="9350" w:type="dxa"/>
           </w:tcPr>
           <w:p>
             <w:pPr>
-              <w:spacing w:line="360" w:lineRule="auto"/>
               <w:jc w:val="center"/>
               <w:rPr>
                 <w:rFonts w:ascii="Arial" w:hAnsi="Arial" w:cs="Arial"/>
-                <w:b/>
-                <w:bCs/>
-                <w:sz w:val="2"/>
-                <w:szCs w:val="2"/>
-              </w:rPr>
-            </w:pPr>
-          </w:p>
-          <w:p>
-            <w:pPr>
-              <w:keepNext/>
-              <w:spacing w:line="360" w:lineRule="auto"/>
-              <w:jc w:val="center"/>
-            </w:pPr>
-            <w:r>
-              <w:rPr>
-                <w:rFonts w:ascii="Arial" w:hAnsi="Arial" w:cs="Arial"/>
-                <w:b/>
-                <w:bCs/>
+                <w:sz w:val="22"/>
+                <w:szCs w:val="22"/>
+              </w:rPr>
+            </w:pPr>
+            <w:r>
+              <w:rPr>
+                <w:rFonts w:ascii="Arial" w:hAnsi="Arial" w:cs="Arial"/>
                 <w:noProof/>
                 <w:sz w:val="22"/>
                 <w:szCs w:val="22"/>
               </w:rPr>
+              <w:lastRenderedPageBreak/>
               <w:drawing>
-                <wp:inline distT="0" distB="0" distL="0" distR="0" wp14:anchorId="0FF8AFB6" wp14:editId="0846D8B2">
-                  <wp:extent cx="2772562" cy="2598344"/>
-                  <wp:effectExtent l="0" t="0" r="8890" b="0"/>
-                  <wp:docPr id="1646975180" name="Picture 22"/>
+                <wp:inline distT="0" distB="0" distL="0" distR="0" wp14:anchorId="2AB3B663" wp14:editId="180DD4AB">
+                  <wp:extent cx="4103981" cy="7598228"/>
+                  <wp:effectExtent l="0" t="0" r="0" b="3175"/>
+                  <wp:docPr id="2053610658" name="Picture 39" descr="A screenshot of a computer screen&#10;&#10;AI-generated content may be incorrect."/>
                   <wp:cNvGraphicFramePr>
                     <a:graphicFrameLocks xmlns:a="http://schemas.openxmlformats.org/drawingml/2006/main" noChangeAspect="1"/>
                   </wp:cNvGraphicFramePr>
@@ -5100,7 +4991,7 @@
                     <a:graphicData uri="http://schemas.openxmlformats.org/drawingml/2006/picture">
                       <pic:pic xmlns:pic="http://schemas.openxmlformats.org/drawingml/2006/picture">
                         <pic:nvPicPr>
-                          <pic:cNvPr id="1646975180" name="Picture 1646975180"/>
+                          <pic:cNvPr id="2053610658" name="Picture 39" descr="A screenshot of a computer screen&#10;&#10;AI-generated content may be incorrect."/>
                           <pic:cNvPicPr/>
                         </pic:nvPicPr>
                         <pic:blipFill>
@@ -5118,7 +5009,7 @@
                         <pic:spPr>
                           <a:xfrm>
                             <a:off x="0" y="0"/>
-                            <a:ext cx="2785715" cy="2610671"/>
+                            <a:ext cx="4115813" cy="7620134"/>
                           </a:xfrm>
                           <a:prstGeom prst="rect">
                             <a:avLst/>
@@ -5133,121 +5024,28 @@
           </w:p>
           <w:p>
             <w:pPr>
-              <w:pStyle w:val="Caption"/>
-              <w:spacing w:after="0"/>
               <w:jc w:val="center"/>
               <w:rPr>
                 <w:rFonts w:ascii="Arial" w:hAnsi="Arial" w:cs="Arial"/>
-                <w:b/>
-                <w:bCs/>
                 <w:sz w:val="22"/>
                 <w:szCs w:val="22"/>
               </w:rPr>
             </w:pPr>
             <w:r>
-              <w:t xml:space="preserve">Figure 3.1.20 </w:t>
-            </w:r>
-            <w:proofErr w:type="spellStart"/>
-            <w:r>
-              <w:t>calculateTotalGearPrice</w:t>
-            </w:r>
-            <w:proofErr w:type="spellEnd"/>
-            <w:r>
-              <w:t xml:space="preserve"> Flowchart</w:t>
-            </w:r>
-          </w:p>
-        </w:tc>
-        <w:tc>
-          <w:tcPr>
-            <w:tcW w:w="4675" w:type="dxa"/>
-          </w:tcPr>
-          <w:p>
-            <w:pPr>
-              <w:spacing w:line="360" w:lineRule="auto"/>
-              <w:jc w:val="center"/>
-              <w:rPr>
-                <w:rFonts w:ascii="Arial" w:hAnsi="Arial" w:cs="Arial"/>
-                <w:b/>
-                <w:bCs/>
-                <w:sz w:val="2"/>
-                <w:szCs w:val="2"/>
-              </w:rPr>
-            </w:pPr>
-          </w:p>
-          <w:p>
-            <w:pPr>
-              <w:keepNext/>
-              <w:spacing w:line="360" w:lineRule="auto"/>
-              <w:jc w:val="center"/>
-            </w:pPr>
-            <w:r>
-              <w:rPr>
-                <w:rFonts w:ascii="Arial" w:hAnsi="Arial" w:cs="Arial"/>
-                <w:b/>
-                <w:bCs/>
-                <w:noProof/>
+              <w:rPr>
+                <w:rFonts w:ascii="Arial" w:hAnsi="Arial" w:cs="Arial"/>
                 <w:sz w:val="22"/>
                 <w:szCs w:val="22"/>
               </w:rPr>
-              <w:drawing>
-                <wp:inline distT="0" distB="0" distL="0" distR="0" wp14:anchorId="17C42B28" wp14:editId="19363F77">
-                  <wp:extent cx="2766110" cy="2560551"/>
-                  <wp:effectExtent l="0" t="0" r="0" b="0"/>
-                  <wp:docPr id="1894454056" name="Picture 23"/>
-                  <wp:cNvGraphicFramePr>
-                    <a:graphicFrameLocks xmlns:a="http://schemas.openxmlformats.org/drawingml/2006/main" noChangeAspect="1"/>
-                  </wp:cNvGraphicFramePr>
-                  <a:graphic xmlns:a="http://schemas.openxmlformats.org/drawingml/2006/main">
-                    <a:graphicData uri="http://schemas.openxmlformats.org/drawingml/2006/picture">
-                      <pic:pic xmlns:pic="http://schemas.openxmlformats.org/drawingml/2006/picture">
-                        <pic:nvPicPr>
-                          <pic:cNvPr id="1894454056" name="Picture 1894454056"/>
-                          <pic:cNvPicPr/>
-                        </pic:nvPicPr>
-                        <pic:blipFill>
-                          <a:blip r:embed="rId29">
-                            <a:extLst>
-                              <a:ext uri="{28A0092B-C50C-407E-A947-70E740481C1C}">
-                                <a14:useLocalDpi xmlns:a14="http://schemas.microsoft.com/office/drawing/2010/main" val="0"/>
-                              </a:ext>
-                            </a:extLst>
-                          </a:blip>
-                          <a:stretch>
-                            <a:fillRect/>
-                          </a:stretch>
-                        </pic:blipFill>
-                        <pic:spPr>
-                          <a:xfrm>
-                            <a:off x="0" y="0"/>
-                            <a:ext cx="2780169" cy="2573565"/>
-                          </a:xfrm>
-                          <a:prstGeom prst="rect">
-                            <a:avLst/>
-                          </a:prstGeom>
-                        </pic:spPr>
-                      </pic:pic>
-                    </a:graphicData>
-                  </a:graphic>
-                </wp:inline>
-              </w:drawing>
-            </w:r>
-          </w:p>
-          <w:p>
-            <w:pPr>
-              <w:pStyle w:val="Caption"/>
-              <w:spacing w:after="0"/>
-              <w:jc w:val="center"/>
-            </w:pPr>
-            <w:r>
-              <w:t xml:space="preserve">Figure 3.1.21 </w:t>
-            </w:r>
-            <w:proofErr w:type="spellStart"/>
-            <w:r>
-              <w:t>setMembershipDiscount</w:t>
-            </w:r>
-            <w:proofErr w:type="spellEnd"/>
-            <w:r>
-              <w:t xml:space="preserve"> Flowchart</w:t>
+              <w:t>Figure 3.1.1</w:t>
+            </w:r>
+            <w:r>
+              <w:rPr>
+                <w:rFonts w:ascii="Arial" w:hAnsi="Arial" w:cs="Arial"/>
+                <w:sz w:val="22"/>
+                <w:szCs w:val="22"/>
+              </w:rPr>
+              <w:t>9</w:t>
             </w:r>
           </w:p>
         </w:tc>
@@ -5255,11 +5053,25 @@
     </w:tbl>
     <w:p>
       <w:pPr>
-        <w:spacing w:after="0" w:line="360" w:lineRule="auto"/>
-        <w:rPr>
-          <w:rFonts w:ascii="Arial" w:hAnsi="Arial" w:cs="Arial"/>
-          <w:b/>
-          <w:bCs/>
+        <w:rPr>
+          <w:rFonts w:ascii="Arial" w:hAnsi="Arial" w:cs="Arial"/>
+          <w:sz w:val="22"/>
+          <w:szCs w:val="22"/>
+        </w:rPr>
+      </w:pPr>
+      <w:r>
+        <w:rPr>
+          <w:rFonts w:ascii="Arial" w:hAnsi="Arial" w:cs="Arial"/>
+          <w:sz w:val="22"/>
+          <w:szCs w:val="22"/>
+        </w:rPr>
+        <w:br w:type="page"/>
+      </w:r>
+    </w:p>
+    <w:p>
+      <w:pPr>
+        <w:rPr>
+          <w:rFonts w:ascii="Arial" w:hAnsi="Arial" w:cs="Arial"/>
           <w:sz w:val="22"/>
           <w:szCs w:val="22"/>
         </w:rPr>
@@ -5267,11 +5079,8 @@
     </w:p>
     <w:p>
       <w:pPr>
-        <w:spacing w:after="0" w:line="360" w:lineRule="auto"/>
-        <w:rPr>
-          <w:rFonts w:ascii="Arial" w:hAnsi="Arial" w:cs="Arial"/>
-          <w:b/>
-          <w:bCs/>
+        <w:rPr>
+          <w:rFonts w:ascii="Arial" w:hAnsi="Arial" w:cs="Arial"/>
           <w:sz w:val="22"/>
           <w:szCs w:val="22"/>
         </w:rPr>
@@ -5279,174 +5088,12 @@
     </w:p>
     <w:p>
       <w:pPr>
-        <w:spacing w:after="0" w:line="360" w:lineRule="auto"/>
-        <w:rPr>
-          <w:rFonts w:ascii="Arial" w:hAnsi="Arial" w:cs="Arial"/>
-          <w:b/>
-          <w:bCs/>
+        <w:rPr>
+          <w:rFonts w:ascii="Arial" w:hAnsi="Arial" w:cs="Arial"/>
           <w:sz w:val="22"/>
           <w:szCs w:val="22"/>
         </w:rPr>
       </w:pPr>
-    </w:p>
-    <w:p>
-      <w:pPr>
-        <w:spacing w:after="0" w:line="360" w:lineRule="auto"/>
-        <w:rPr>
-          <w:rFonts w:ascii="Arial" w:hAnsi="Arial" w:cs="Arial"/>
-          <w:b/>
-          <w:bCs/>
-          <w:sz w:val="22"/>
-          <w:szCs w:val="22"/>
-        </w:rPr>
-      </w:pPr>
-    </w:p>
-    <w:p>
-      <w:pPr>
-        <w:spacing w:after="0" w:line="360" w:lineRule="auto"/>
-        <w:rPr>
-          <w:rFonts w:ascii="Arial" w:hAnsi="Arial" w:cs="Arial"/>
-          <w:b/>
-          <w:bCs/>
-          <w:sz w:val="28"/>
-          <w:szCs w:val="28"/>
-        </w:rPr>
-      </w:pPr>
-    </w:p>
-    <w:tbl>
-      <w:tblPr>
-        <w:tblStyle w:val="TableGrid0"/>
-        <w:tblW w:w="0" w:type="auto"/>
-        <w:tblLook w:val="04A0" w:firstRow="1" w:lastRow="0" w:firstColumn="1" w:lastColumn="0" w:noHBand="0" w:noVBand="1"/>
-      </w:tblPr>
-      <w:tblGrid>
-        <w:gridCol w:w="9350"/>
-      </w:tblGrid>
-      <w:tr>
-        <w:tc>
-          <w:tcPr>
-            <w:tcW w:w="9350" w:type="dxa"/>
-          </w:tcPr>
-          <w:p>
-            <w:pPr>
-              <w:spacing w:line="360" w:lineRule="auto"/>
-              <w:jc w:val="center"/>
-              <w:rPr>
-                <w:rFonts w:ascii="Arial" w:hAnsi="Arial" w:cs="Arial"/>
-                <w:b/>
-                <w:bCs/>
-                <w:sz w:val="2"/>
-                <w:szCs w:val="2"/>
-              </w:rPr>
-            </w:pPr>
-          </w:p>
-          <w:p>
-            <w:pPr>
-              <w:keepNext/>
-              <w:spacing w:line="360" w:lineRule="auto"/>
-              <w:jc w:val="center"/>
-            </w:pPr>
-            <w:r>
-              <w:rPr>
-                <w:rFonts w:ascii="Arial" w:hAnsi="Arial" w:cs="Arial"/>
-                <w:b/>
-                <w:bCs/>
-                <w:noProof/>
-                <w:sz w:val="22"/>
-                <w:szCs w:val="22"/>
-              </w:rPr>
-              <w:drawing>
-                <wp:inline distT="0" distB="0" distL="0" distR="0" wp14:anchorId="59A72C38" wp14:editId="2DC4A023">
-                  <wp:extent cx="1651282" cy="3600000"/>
-                  <wp:effectExtent l="0" t="0" r="6350" b="635"/>
-                  <wp:docPr id="294404542" name="Picture 24"/>
-                  <wp:cNvGraphicFramePr>
-                    <a:graphicFrameLocks xmlns:a="http://schemas.openxmlformats.org/drawingml/2006/main" noChangeAspect="1"/>
-                  </wp:cNvGraphicFramePr>
-                  <a:graphic xmlns:a="http://schemas.openxmlformats.org/drawingml/2006/main">
-                    <a:graphicData uri="http://schemas.openxmlformats.org/drawingml/2006/picture">
-                      <pic:pic xmlns:pic="http://schemas.openxmlformats.org/drawingml/2006/picture">
-                        <pic:nvPicPr>
-                          <pic:cNvPr id="294404542" name="Picture 294404542"/>
-                          <pic:cNvPicPr/>
-                        </pic:nvPicPr>
-                        <pic:blipFill>
-                          <a:blip r:embed="rId30">
-                            <a:extLst>
-                              <a:ext uri="{28A0092B-C50C-407E-A947-70E740481C1C}">
-                                <a14:useLocalDpi xmlns:a14="http://schemas.microsoft.com/office/drawing/2010/main" val="0"/>
-                              </a:ext>
-                            </a:extLst>
-                          </a:blip>
-                          <a:stretch>
-                            <a:fillRect/>
-                          </a:stretch>
-                        </pic:blipFill>
-                        <pic:spPr>
-                          <a:xfrm>
-                            <a:off x="0" y="0"/>
-                            <a:ext cx="1651282" cy="3600000"/>
-                          </a:xfrm>
-                          <a:prstGeom prst="rect">
-                            <a:avLst/>
-                          </a:prstGeom>
-                        </pic:spPr>
-                      </pic:pic>
-                    </a:graphicData>
-                  </a:graphic>
-                </wp:inline>
-              </w:drawing>
-            </w:r>
-          </w:p>
-          <w:p>
-            <w:pPr>
-              <w:pStyle w:val="Caption"/>
-              <w:spacing w:after="0"/>
-              <w:jc w:val="center"/>
-              <w:rPr>
-                <w:rFonts w:ascii="Arial" w:hAnsi="Arial" w:cs="Arial"/>
-                <w:b/>
-                <w:bCs/>
-                <w:sz w:val="22"/>
-                <w:szCs w:val="22"/>
-              </w:rPr>
-            </w:pPr>
-            <w:r>
-              <w:t xml:space="preserve">Figure 3.1.22 </w:t>
-            </w:r>
-            <w:proofErr w:type="spellStart"/>
-            <w:r>
-              <w:t>calculatePrice</w:t>
-            </w:r>
-            <w:proofErr w:type="spellEnd"/>
-            <w:r>
-              <w:t xml:space="preserve"> Flowchart</w:t>
-            </w:r>
-          </w:p>
-        </w:tc>
-      </w:tr>
-    </w:tbl>
-    <w:p>
-      <w:pPr>
-        <w:spacing w:after="0" w:line="360" w:lineRule="auto"/>
-        <w:rPr>
-          <w:rFonts w:ascii="Arial" w:hAnsi="Arial" w:cs="Arial"/>
-          <w:b/>
-          <w:bCs/>
-          <w:sz w:val="22"/>
-          <w:szCs w:val="22"/>
-        </w:rPr>
-      </w:pPr>
-      <w:r>
-        <w:rPr>
-          <w:rFonts w:ascii="Arial" w:hAnsi="Arial" w:cs="Arial"/>
-          <w:b/>
-          <w:bCs/>
-          <w:sz w:val="22"/>
-          <w:szCs w:val="22"/>
-        </w:rPr>
-        <w:br w:type="page"/>
-      </w:r>
     </w:p>
     <w:p>
       <w:pPr>
@@ -5472,7 +5119,6 @@
           <w:sz w:val="22"/>
           <w:szCs w:val="22"/>
         </w:rPr>
-        <w:lastRenderedPageBreak/>
         <w:t xml:space="preserve">3.2 </w:t>
       </w:r>
       <w:r>
@@ -7010,7 +6656,6 @@
                 <w:sz w:val="16"/>
                 <w:szCs w:val="16"/>
               </w:rPr>
-              <w:lastRenderedPageBreak/>
               <w:t xml:space="preserve">                        OUTPUT "Has License: ", license[i]</w:t>
             </w:r>
           </w:p>
@@ -8563,7 +8208,6 @@
                 <w:sz w:val="16"/>
                 <w:szCs w:val="16"/>
               </w:rPr>
-              <w:lastRenderedPageBreak/>
               <w:t xml:space="preserve">        RETURN </w:t>
             </w:r>
             <w:proofErr w:type="gramStart"/>
@@ -9930,7 +9574,6 @@
                 <w:sz w:val="16"/>
                 <w:szCs w:val="16"/>
               </w:rPr>
-              <w:lastRenderedPageBreak/>
               <w:t xml:space="preserve">                SET trackID = </w:t>
             </w:r>
             <w:proofErr w:type="gramStart"/>
@@ -11255,7 +10898,6 @@
                 <w:sz w:val="16"/>
                 <w:szCs w:val="16"/>
               </w:rPr>
-              <w:lastRenderedPageBreak/>
               <w:t xml:space="preserve">                DISPLAY "Available number of laps: 2, 3, 4"</w:t>
             </w:r>
           </w:p>
@@ -12980,7 +12622,6 @@
                 <w:sz w:val="16"/>
                 <w:szCs w:val="16"/>
               </w:rPr>
-              <w:lastRenderedPageBreak/>
               <w:t xml:space="preserve">        IF suitSize[i] == "M" THEN</w:t>
             </w:r>
           </w:p>
@@ -14197,7 +13838,6 @@
           <w:sz w:val="22"/>
           <w:szCs w:val="22"/>
         </w:rPr>
-        <w:lastRenderedPageBreak/>
         <w:t xml:space="preserve">4.0 </w:t>
       </w:r>
       <w:r>
@@ -14776,6 +14416,7 @@
           <w:sz w:val="22"/>
           <w:szCs w:val="22"/>
         </w:rPr>
+        <w:lastRenderedPageBreak/>
         <w:br w:type="page"/>
       </w:r>
     </w:p>
@@ -15609,7 +15250,7 @@
         </w:rPr>
         <w:t xml:space="preserve"> [Video]. YouTube. </w:t>
       </w:r>
-      <w:hyperlink r:id="rId31" w:history="1">
+      <w:hyperlink r:id="rId29" w:history="1">
         <w:r>
           <w:rPr>
             <w:rStyle w:val="Hyperlink"/>
@@ -15667,7 +15308,7 @@
         </w:rPr>
         <w:t xml:space="preserve">. GeeksforGeeks. </w:t>
       </w:r>
-      <w:hyperlink r:id="rId32" w:history="1">
+      <w:hyperlink r:id="rId30" w:history="1">
         <w:r>
           <w:rPr>
             <w:rStyle w:val="Hyperlink"/>
@@ -15715,7 +15356,7 @@
         </w:rPr>
         <w:t xml:space="preserve">. Delft Stack. </w:t>
       </w:r>
-      <w:hyperlink r:id="rId33" w:history="1">
+      <w:hyperlink r:id="rId31" w:history="1">
         <w:r>
           <w:rPr>
             <w:rStyle w:val="Hyperlink"/>
@@ -15816,7 +15457,7 @@
         </w:rPr>
         <w:t xml:space="preserve"> (n.d.). </w:t>
       </w:r>
-      <w:hyperlink r:id="rId34" w:history="1">
+      <w:hyperlink r:id="rId32" w:history="1">
         <w:r>
           <w:rPr>
             <w:rStyle w:val="Hyperlink"/>
@@ -15876,7 +15517,7 @@
         </w:rPr>
         <w:t xml:space="preserve">. (n.d.). </w:t>
       </w:r>
-      <w:hyperlink r:id="rId35" w:history="1">
+      <w:hyperlink r:id="rId33" w:history="1">
         <w:r>
           <w:rPr>
             <w:rStyle w:val="Hyperlink"/>
@@ -15932,7 +15573,7 @@
         </w:rPr>
         <w:t xml:space="preserve">. </w:t>
       </w:r>
-      <w:hyperlink r:id="rId36" w:history="1">
+      <w:hyperlink r:id="rId34" w:history="1">
         <w:r>
           <w:rPr>
             <w:rStyle w:val="Hyperlink"/>
@@ -15980,7 +15621,7 @@
         </w:rPr>
         <w:t xml:space="preserve">. (n.d.). Text to ASCII: The Best ASCII Art Generator &amp; Maker. </w:t>
       </w:r>
-      <w:hyperlink r:id="rId37" w:history="1">
+      <w:hyperlink r:id="rId35" w:history="1">
         <w:r>
           <w:rPr>
             <w:rStyle w:val="Hyperlink"/>
@@ -16035,7 +15676,7 @@
         </w:rPr>
         <w:t xml:space="preserve"> </w:t>
       </w:r>
-      <w:hyperlink r:id="rId38" w:history="1">
+      <w:hyperlink r:id="rId36" w:history="1">
         <w:r>
           <w:rPr>
             <w:rStyle w:val="Hyperlink"/>
@@ -16077,7 +15718,7 @@
         </w:rPr>
         <w:t xml:space="preserve">W3Schools.com. (n.d.-a). </w:t>
       </w:r>
-      <w:hyperlink r:id="rId39" w:history="1">
+      <w:hyperlink r:id="rId37" w:history="1">
         <w:r>
           <w:rPr>
             <w:rStyle w:val="Hyperlink"/>
@@ -16129,7 +15770,7 @@
         </w:rPr>
         <w:t xml:space="preserve">. (n.d.-b). </w:t>
       </w:r>
-      <w:hyperlink r:id="rId40" w:history="1">
+      <w:hyperlink r:id="rId38" w:history="1">
         <w:r>
           <w:rPr>
             <w:rStyle w:val="Hyperlink"/>
@@ -16151,7 +15792,7 @@
       </w:r>
     </w:p>
     <w:sectPr>
-      <w:footerReference w:type="default" r:id="rId41"/>
+      <w:footerReference w:type="default" r:id="rId39"/>
       <w:pgSz w:w="12240" w:h="15840"/>
       <w:pgMar w:top="1440" w:right="1440" w:bottom="1440" w:left="1440" w:header="720" w:footer="720" w:gutter="0"/>
       <w:cols w:space="720"/>
@@ -17565,7 +17206,6 @@
   <w:style w:type="character" w:default="1" w:styleId="DefaultParagraphFont">
     <w:name w:val="Default Paragraph Font"/>
     <w:uiPriority w:val="1"/>
-    <w:semiHidden/>
     <w:unhideWhenUsed/>
   </w:style>
   <w:style w:type="table" w:default="1" w:styleId="TableNormal">

</xml_diff>